<commit_message>
Add section '3.1', '3.2', '3.3' and '3.5' in TAWA_SoftwareRequirementSpecification.docx document
</commit_message>
<xml_diff>
--- a/TAWA_SoftwareRequirementSpecification.docx
+++ b/TAWA_SoftwareRequirementSpecification.docx
@@ -2998,6 +2998,69 @@
           </w:p>
         </w:tc>
       </w:tr>
+      <w:tr>
+        <w:trPr>
+          <w:trHeight w:val="517"/>
+        </w:trPr>
+        <w:tc>
+          <w:tcPr>
+            <w:tcW w:w="2978" w:type="dxa"/>
+            <w:shd w:val="clear" w:color="auto" w:fill="D2DFED"/>
+          </w:tcPr>
+          <w:p>
+            <w:pPr>
+              <w:pStyle w:val="TableParagraph"/>
+              <w:ind w:left="100"/>
+              <w:rPr>
+                <w:sz w:val="24"/>
+              </w:rPr>
+            </w:pPr>
+            <w:r>
+              <w:rPr>
+                <w:sz w:val="24"/>
+              </w:rPr>
+              <w:t>Delete User</w:t>
+            </w:r>
+          </w:p>
+        </w:tc>
+        <w:tc>
+          <w:tcPr>
+            <w:tcW w:w="2992" w:type="dxa"/>
+            <w:shd w:val="clear" w:color="auto" w:fill="D2DFED"/>
+          </w:tcPr>
+          <w:p>
+            <w:pPr>
+              <w:pStyle w:val="TableParagraph"/>
+              <w:ind w:left="99"/>
+              <w:rPr>
+                <w:sz w:val="24"/>
+              </w:rPr>
+            </w:pPr>
+            <w:r>
+              <w:rPr>
+                <w:sz w:val="24"/>
+              </w:rPr>
+              <w:t>Rating travel</w:t>
+            </w:r>
+          </w:p>
+        </w:tc>
+        <w:tc>
+          <w:tcPr>
+            <w:tcW w:w="2993" w:type="dxa"/>
+            <w:shd w:val="clear" w:color="auto" w:fill="D2DFED"/>
+          </w:tcPr>
+          <w:p>
+            <w:pPr>
+              <w:pStyle w:val="TableParagraph"/>
+              <w:spacing w:before="0"/>
+              <w:ind w:left="0"/>
+              <w:rPr>
+                <w:sz w:val="26"/>
+              </w:rPr>
+            </w:pPr>
+          </w:p>
+        </w:tc>
+      </w:tr>
     </w:tbl>
     <w:p>
       <w:pPr>
@@ -3049,7 +3112,10 @@
               <w:pStyle w:val="TableParagraph"/>
               <w:ind w:left="100"/>
               <w:rPr>
-                <w:sz w:val="24"/>
+                <w:rFonts w:hint="cs"/>
+                <w:sz w:val="24"/>
+                <w:rtl/>
+                <w:lang w:bidi="ar-EG"/>
               </w:rPr>
             </w:pPr>
             <w:r>
@@ -3057,7 +3123,7 @@
                 <w:sz w:val="24"/>
               </w:rPr>
               <w:lastRenderedPageBreak/>
-              <w:t>Search for a User</w:t>
+              <w:t>Logout</w:t>
             </w:r>
           </w:p>
         </w:tc>
@@ -3118,12 +3184,6 @@
                 <w:sz w:val="24"/>
               </w:rPr>
             </w:pPr>
-            <w:r>
-              <w:rPr>
-                <w:sz w:val="24"/>
-              </w:rPr>
-              <w:t>Delete User</w:t>
-            </w:r>
           </w:p>
         </w:tc>
         <w:tc>
@@ -3182,12 +3242,6 @@
                 <w:sz w:val="24"/>
               </w:rPr>
             </w:pPr>
-            <w:r>
-              <w:rPr>
-                <w:sz w:val="24"/>
-              </w:rPr>
-              <w:t>Logout</w:t>
-            </w:r>
           </w:p>
         </w:tc>
         <w:tc>
@@ -3873,80 +3927,6 @@
       </w:tr>
       <w:tr>
         <w:trPr>
-          <w:trHeight w:val="747"/>
-        </w:trPr>
-        <w:tc>
-          <w:tcPr>
-            <w:tcW w:w="1531" w:type="dxa"/>
-          </w:tcPr>
-          <w:p>
-            <w:pPr>
-              <w:pStyle w:val="TableParagraph"/>
-              <w:spacing w:before="94" w:line="237" w:lineRule="auto"/>
-              <w:ind w:left="100" w:right="231"/>
-              <w:rPr>
-                <w:sz w:val="24"/>
-              </w:rPr>
-            </w:pPr>
-            <w:r>
-              <w:rPr>
-                <w:sz w:val="24"/>
-              </w:rPr>
-              <w:t>Search for a User</w:t>
-            </w:r>
-          </w:p>
-        </w:tc>
-        <w:tc>
-          <w:tcPr>
-            <w:tcW w:w="1892" w:type="dxa"/>
-          </w:tcPr>
-          <w:p>
-            <w:pPr>
-              <w:pStyle w:val="TableParagraph"/>
-              <w:ind w:left="101"/>
-              <w:rPr>
-                <w:sz w:val="24"/>
-              </w:rPr>
-            </w:pPr>
-            <w:r>
-              <w:rPr>
-                <w:sz w:val="24"/>
-              </w:rPr>
-              <w:t>Admin</w:t>
-            </w:r>
-          </w:p>
-        </w:tc>
-        <w:tc>
-          <w:tcPr>
-            <w:tcW w:w="6407" w:type="dxa"/>
-          </w:tcPr>
-          <w:p>
-            <w:pPr>
-              <w:pStyle w:val="TableParagraph"/>
-              <w:spacing w:before="94" w:line="237" w:lineRule="auto"/>
-              <w:ind w:left="96" w:right="134"/>
-              <w:rPr>
-                <w:sz w:val="24"/>
-              </w:rPr>
-            </w:pPr>
-            <w:r>
-              <w:rPr>
-                <w:b/>
-                <w:sz w:val="24"/>
-              </w:rPr>
-              <w:t xml:space="preserve">Admin: </w:t>
-            </w:r>
-            <w:r>
-              <w:rPr>
-                <w:sz w:val="24"/>
-              </w:rPr>
-              <w:t>An admin can search for the user he want to delete him using his name.</w:t>
-            </w:r>
-          </w:p>
-        </w:tc>
-      </w:tr>
-      <w:tr>
-        <w:trPr>
           <w:trHeight w:val="753"/>
         </w:trPr>
         <w:tc>
@@ -4790,7 +4770,6 @@
           <w:szCs w:val="28"/>
         </w:rPr>
       </w:pPr>
-      <w:bookmarkStart w:id="9" w:name="_TOC_250003"/>
       <w:r>
         <w:rPr>
           <w:sz w:val="28"/>
@@ -4969,7 +4948,6 @@
             </w:r>
             <w:r>
               <w:rPr>
-                <w:sz w:val="24"/>
                 <w:rtl/>
               </w:rPr>
               <w:t>2</w:t>
@@ -5060,7 +5038,6 @@
             </w:r>
             <w:r>
               <w:rPr>
-                <w:sz w:val="24"/>
                 <w:rtl/>
               </w:rPr>
               <w:t>3</w:t>
@@ -5179,7 +5156,6 @@
             </w:r>
             <w:r>
               <w:rPr>
-                <w:sz w:val="24"/>
                 <w:rtl/>
               </w:rPr>
               <w:t>4</w:t>
@@ -5249,7 +5225,6 @@
             </w:r>
             <w:r>
               <w:rPr>
-                <w:sz w:val="24"/>
                 <w:rtl/>
               </w:rPr>
               <w:t>5</w:t>
@@ -5351,7 +5326,6 @@
             </w:r>
             <w:r>
               <w:rPr>
-                <w:sz w:val="24"/>
                 <w:rtl/>
               </w:rPr>
               <w:t>6</w:t>
@@ -5426,7 +5400,6 @@
             </w:r>
             <w:r>
               <w:rPr>
-                <w:sz w:val="24"/>
                 <w:rtl/>
               </w:rPr>
               <w:t>7</w:t>
@@ -5495,7 +5468,6 @@
             </w:r>
             <w:r>
               <w:rPr>
-                <w:sz w:val="24"/>
                 <w:rtl/>
               </w:rPr>
               <w:t>8</w:t>
@@ -5563,7 +5535,6 @@
             </w:r>
             <w:r>
               <w:rPr>
-                <w:sz w:val="24"/>
                 <w:rtl/>
               </w:rPr>
               <w:t>9</w:t>
@@ -5628,57 +5599,30 @@
               <w:rPr>
                 <w:sz w:val="24"/>
               </w:rPr>
-              <w:t>TAWA_SRS_FR_0</w:t>
-            </w:r>
-            <w:r>
-              <w:rPr>
-                <w:sz w:val="24"/>
+              <w:t>TAWA_SRS_FR_010</w:t>
+            </w:r>
+          </w:p>
+        </w:tc>
+        <w:tc>
+          <w:tcPr>
+            <w:tcW w:w="7380" w:type="dxa"/>
+          </w:tcPr>
+          <w:p>
+            <w:pPr>
+              <w:pStyle w:val="TableParagraph"/>
+              <w:spacing w:before="3"/>
+              <w:ind w:left="0" w:right="258"/>
+              <w:rPr>
+                <w:bCs/>
+                <w:sz w:val="24"/>
+              </w:rPr>
+            </w:pPr>
+            <w:r>
+              <w:rPr>
+                <w:b/>
+                <w:bCs/>
                 <w:rtl/>
               </w:rPr>
-              <w:t>10</w:t>
-            </w:r>
-          </w:p>
-        </w:tc>
-        <w:tc>
-          <w:tcPr>
-            <w:tcW w:w="7380" w:type="dxa"/>
-          </w:tcPr>
-          <w:p>
-            <w:pPr>
-              <w:pStyle w:val="TableParagraph"/>
-              <w:spacing w:before="3"/>
-              <w:ind w:left="96" w:right="258"/>
-              <w:rPr>
-                <w:bCs/>
-                <w:sz w:val="24"/>
-              </w:rPr>
-            </w:pPr>
-            <w:r>
-              <w:rPr>
-                <w:bCs/>
-                <w:sz w:val="24"/>
-              </w:rPr>
-              <w:t xml:space="preserve">The sign up form shall </w:t>
-            </w:r>
-            <w:r>
-              <w:rPr>
-                <w:bCs/>
-                <w:sz w:val="24"/>
-              </w:rPr>
-              <w:t xml:space="preserve">contain </w:t>
-            </w:r>
-            <w:r>
-              <w:rPr>
-                <w:bCs/>
-                <w:sz w:val="24"/>
-              </w:rPr>
-              <w:t>an</w:t>
-            </w:r>
-            <w:r>
-              <w:rPr>
-                <w:bCs/>
-                <w:sz w:val="24"/>
-              </w:rPr>
               <w:t xml:space="preserve"> </w:t>
             </w:r>
             <w:r>
@@ -5686,28 +5630,7 @@
                 <w:bCs/>
                 <w:sz w:val="24"/>
               </w:rPr>
-              <w:t>‘</w:t>
-            </w:r>
-            <w:r>
-              <w:rPr>
-                <w:bCs/>
-                <w:sz w:val="24"/>
-              </w:rPr>
-              <w:t>email</w:t>
-            </w:r>
-            <w:r>
-              <w:rPr>
-                <w:bCs/>
-                <w:sz w:val="24"/>
-              </w:rPr>
-              <w:t>’</w:t>
-            </w:r>
-            <w:r>
-              <w:rPr>
-                <w:bCs/>
-                <w:sz w:val="24"/>
-              </w:rPr>
-              <w:t xml:space="preserve"> text field.</w:t>
+              <w:t xml:space="preserve">The length of the ‘username’ field shall not exceed 32 characters. </w:t>
             </w:r>
           </w:p>
         </w:tc>
@@ -5732,14 +5655,7 @@
               <w:rPr>
                 <w:sz w:val="24"/>
               </w:rPr>
-              <w:t>TAWA_SRS_FR_0</w:t>
-            </w:r>
-            <w:r>
-              <w:rPr>
-                <w:sz w:val="24"/>
-                <w:rtl/>
-              </w:rPr>
-              <w:t>11</w:t>
+              <w:t>TAWA_SRS_FR_011</w:t>
             </w:r>
           </w:p>
         </w:tc>
@@ -5762,35 +5678,7 @@
                 <w:bCs/>
                 <w:sz w:val="24"/>
               </w:rPr>
-              <w:t xml:space="preserve">The </w:t>
-            </w:r>
-            <w:r>
-              <w:rPr>
-                <w:bCs/>
-                <w:sz w:val="24"/>
-              </w:rPr>
-              <w:t>‘</w:t>
-            </w:r>
-            <w:r>
-              <w:rPr>
-                <w:bCs/>
-                <w:sz w:val="24"/>
-              </w:rPr>
-              <w:t>email</w:t>
-            </w:r>
-            <w:r>
-              <w:rPr>
-                <w:bCs/>
-                <w:sz w:val="24"/>
-              </w:rPr>
-              <w:t>’ field shall</w:t>
-            </w:r>
-            <w:r>
-              <w:rPr>
-                <w:bCs/>
-                <w:sz w:val="24"/>
-              </w:rPr>
-              <w:t xml:space="preserve"> contain ‘@’ character.</w:t>
+              <w:t>In case invalid ‘username’ entered shall be display error message says ‘invalid username’.</w:t>
             </w:r>
           </w:p>
         </w:tc>
@@ -5819,10 +5707,12 @@
             </w:r>
             <w:r>
               <w:rPr>
-                <w:sz w:val="24"/>
                 <w:rtl/>
               </w:rPr>
-              <w:t>12</w:t>
+              <w:t>1</w:t>
+            </w:r>
+            <w:r>
+              <w:t>2</w:t>
             </w:r>
           </w:p>
         </w:tc>
@@ -5845,7 +5735,28 @@
                 <w:bCs/>
                 <w:sz w:val="24"/>
               </w:rPr>
-              <w:t xml:space="preserve">The </w:t>
+              <w:t xml:space="preserve">The sign up form shall </w:t>
+            </w:r>
+            <w:r>
+              <w:rPr>
+                <w:bCs/>
+                <w:sz w:val="24"/>
+              </w:rPr>
+              <w:t xml:space="preserve">contain </w:t>
+            </w:r>
+            <w:r>
+              <w:rPr>
+                <w:bCs/>
+                <w:sz w:val="24"/>
+              </w:rPr>
+              <w:t>an</w:t>
+            </w:r>
+            <w:r>
+              <w:rPr>
+                <w:bCs/>
+                <w:sz w:val="24"/>
+              </w:rPr>
+              <w:t xml:space="preserve"> </w:t>
             </w:r>
             <w:r>
               <w:rPr>
@@ -5866,14 +5777,14 @@
                 <w:bCs/>
                 <w:sz w:val="24"/>
               </w:rPr>
-              <w:t>’ field shall</w:t>
-            </w:r>
-            <w:r>
-              <w:rPr>
-                <w:bCs/>
-                <w:sz w:val="24"/>
-              </w:rPr>
-              <w:t xml:space="preserve"> contain ‘.’ character.</w:t>
+              <w:t>’</w:t>
+            </w:r>
+            <w:r>
+              <w:rPr>
+                <w:bCs/>
+                <w:sz w:val="24"/>
+              </w:rPr>
+              <w:t xml:space="preserve"> text field.</w:t>
             </w:r>
           </w:p>
         </w:tc>
@@ -5898,13 +5809,15 @@
               <w:rPr>
                 <w:sz w:val="24"/>
               </w:rPr>
-              <w:t>TAWA_SRS_FR_01</w:t>
-            </w:r>
-            <w:r>
-              <w:rPr>
-                <w:sz w:val="24"/>
+              <w:t>TAWA_SRS_FR_0</w:t>
+            </w:r>
+            <w:r>
+              <w:rPr>
                 <w:rtl/>
               </w:rPr>
+              <w:t>1</w:t>
+            </w:r>
+            <w:r>
               <w:t>3</w:t>
             </w:r>
           </w:p>
@@ -5956,7 +5869,7 @@
                 <w:bCs/>
                 <w:sz w:val="24"/>
               </w:rPr>
-              <w:t xml:space="preserve"> contain domain name like ‘com, eg and so on’.</w:t>
+              <w:t xml:space="preserve"> contain ‘@’ character.</w:t>
             </w:r>
           </w:p>
         </w:tc>
@@ -5982,13 +5895,15 @@
                 <w:sz w:val="24"/>
               </w:rPr>
               <w:lastRenderedPageBreak/>
-              <w:t>TAWA_SRS_FR_01</w:t>
-            </w:r>
-            <w:r>
-              <w:rPr>
-                <w:sz w:val="24"/>
+              <w:t>TAWA_SRS_FR_0</w:t>
+            </w:r>
+            <w:r>
+              <w:rPr>
                 <w:rtl/>
               </w:rPr>
+              <w:t>1</w:t>
+            </w:r>
+            <w:r>
               <w:t>4</w:t>
             </w:r>
           </w:p>
@@ -6033,14 +5948,14 @@
                 <w:bCs/>
                 <w:sz w:val="24"/>
               </w:rPr>
-              <w:t xml:space="preserve">’ field shall </w:t>
-            </w:r>
-            <w:r>
-              <w:rPr>
-                <w:bCs/>
-                <w:sz w:val="24"/>
-              </w:rPr>
-              <w:t>contain before ‘@’ characters and numbers.</w:t>
+              <w:t>’ field shall</w:t>
+            </w:r>
+            <w:r>
+              <w:rPr>
+                <w:bCs/>
+                <w:sz w:val="24"/>
+              </w:rPr>
+              <w:t xml:space="preserve"> contain ‘.’ character.</w:t>
             </w:r>
           </w:p>
         </w:tc>
@@ -6068,10 +5983,6 @@
               <w:t>TAWA_SRS_FR_01</w:t>
             </w:r>
             <w:r>
-              <w:rPr>
-                <w:sz w:val="24"/>
-                <w:rtl/>
-              </w:rPr>
               <w:t>5</w:t>
             </w:r>
           </w:p>
@@ -6109,56 +6020,21 @@
                 <w:bCs/>
                 <w:sz w:val="24"/>
               </w:rPr>
-              <w:t>sign up</w:t>
-            </w:r>
-            <w:r>
-              <w:rPr>
-                <w:bCs/>
-                <w:sz w:val="24"/>
-              </w:rPr>
-              <w:t>’</w:t>
-            </w:r>
-            <w:r>
-              <w:rPr>
-                <w:bCs/>
-                <w:sz w:val="24"/>
-              </w:rPr>
-              <w:t xml:space="preserve"> form shall </w:t>
-            </w:r>
-            <w:r>
-              <w:rPr>
-                <w:bCs/>
-                <w:sz w:val="24"/>
-              </w:rPr>
-              <w:t xml:space="preserve">contain </w:t>
-            </w:r>
-            <w:r>
-              <w:rPr>
-                <w:bCs/>
-                <w:sz w:val="24"/>
-              </w:rPr>
-              <w:t>a ‘</w:t>
-            </w:r>
-            <w:r>
-              <w:rPr>
-                <w:bCs/>
-                <w:sz w:val="24"/>
-              </w:rPr>
-              <w:t>password</w:t>
-            </w:r>
-            <w:r>
-              <w:rPr>
-                <w:bCs/>
-                <w:sz w:val="24"/>
-              </w:rPr>
-              <w:t>’</w:t>
-            </w:r>
-            <w:r>
-              <w:rPr>
-                <w:bCs/>
-                <w:sz w:val="24"/>
-              </w:rPr>
-              <w:t xml:space="preserve"> text field.</w:t>
+              <w:t>email</w:t>
+            </w:r>
+            <w:r>
+              <w:rPr>
+                <w:bCs/>
+                <w:sz w:val="24"/>
+              </w:rPr>
+              <w:t>’ field shall</w:t>
+            </w:r>
+            <w:r>
+              <w:rPr>
+                <w:bCs/>
+                <w:sz w:val="24"/>
+              </w:rPr>
+              <w:t xml:space="preserve"> contain domain name like ‘com, eg and so on’.</w:t>
             </w:r>
           </w:p>
         </w:tc>
@@ -6186,10 +6062,6 @@
               <w:t>TAWA_SRS_FR_01</w:t>
             </w:r>
             <w:r>
-              <w:rPr>
-                <w:sz w:val="24"/>
-                <w:rtl/>
-              </w:rPr>
               <w:t>6</w:t>
             </w:r>
           </w:p>
@@ -6227,28 +6099,21 @@
                 <w:bCs/>
                 <w:sz w:val="24"/>
               </w:rPr>
-              <w:t>password</w:t>
-            </w:r>
-            <w:r>
-              <w:rPr>
-                <w:bCs/>
-                <w:sz w:val="24"/>
-              </w:rPr>
-              <w:t>’</w:t>
-            </w:r>
-            <w:r>
-              <w:rPr>
-                <w:bCs/>
-                <w:sz w:val="24"/>
-              </w:rPr>
-              <w:t xml:space="preserve"> field shall </w:t>
-            </w:r>
-            <w:r>
-              <w:rPr>
-                <w:bCs/>
-                <w:sz w:val="24"/>
-              </w:rPr>
-              <w:t>contain characters, special characters and numbers.</w:t>
+              <w:t>email</w:t>
+            </w:r>
+            <w:r>
+              <w:rPr>
+                <w:bCs/>
+                <w:sz w:val="24"/>
+              </w:rPr>
+              <w:t xml:space="preserve">’ field shall </w:t>
+            </w:r>
+            <w:r>
+              <w:rPr>
+                <w:bCs/>
+                <w:sz w:val="24"/>
+              </w:rPr>
+              <w:t>contain before ‘@’ characters and numbers.</w:t>
             </w:r>
           </w:p>
         </w:tc>
@@ -6276,10 +6141,6 @@
               <w:t>TAWA_SRS_FR_01</w:t>
             </w:r>
             <w:r>
-              <w:rPr>
-                <w:sz w:val="24"/>
-                <w:rtl/>
-              </w:rPr>
               <w:t>7</w:t>
             </w:r>
           </w:p>
@@ -6303,7 +6164,7 @@
                 <w:bCs/>
                 <w:sz w:val="24"/>
               </w:rPr>
-              <w:t>The length of the password field shall be in between 8 and 12 characters.</w:t>
+              <w:t>The length of the ‘email’ field shall not exceed 32 characters.</w:t>
             </w:r>
           </w:p>
         </w:tc>
@@ -6331,10 +6192,6 @@
               <w:t>TAWA_SRS_FR_01</w:t>
             </w:r>
             <w:r>
-              <w:rPr>
-                <w:sz w:val="24"/>
-                <w:rtl/>
-              </w:rPr>
               <w:t>8</w:t>
             </w:r>
           </w:p>
@@ -6358,63 +6215,7 @@
                 <w:bCs/>
                 <w:sz w:val="24"/>
               </w:rPr>
-              <w:t xml:space="preserve">The </w:t>
-            </w:r>
-            <w:r>
-              <w:rPr>
-                <w:bCs/>
-                <w:sz w:val="24"/>
-              </w:rPr>
-              <w:t>‘</w:t>
-            </w:r>
-            <w:r>
-              <w:rPr>
-                <w:bCs/>
-                <w:sz w:val="24"/>
-              </w:rPr>
-              <w:t>sign up</w:t>
-            </w:r>
-            <w:r>
-              <w:rPr>
-                <w:bCs/>
-                <w:sz w:val="24"/>
-              </w:rPr>
-              <w:t>’</w:t>
-            </w:r>
-            <w:r>
-              <w:rPr>
-                <w:bCs/>
-                <w:sz w:val="24"/>
-              </w:rPr>
-              <w:t xml:space="preserve"> form shall be contain </w:t>
-            </w:r>
-            <w:r>
-              <w:rPr>
-                <w:bCs/>
-                <w:sz w:val="24"/>
-              </w:rPr>
-              <w:t>‘</w:t>
-            </w:r>
-            <w:r>
-              <w:rPr>
-                <w:bCs/>
-                <w:sz w:val="24"/>
-              </w:rPr>
-              <w:t>full name</w:t>
-            </w:r>
-            <w:r>
-              <w:rPr>
-                <w:bCs/>
-                <w:sz w:val="24"/>
-              </w:rPr>
-              <w:t>’</w:t>
-            </w:r>
-            <w:r>
-              <w:rPr>
-                <w:bCs/>
-                <w:sz w:val="24"/>
-              </w:rPr>
-              <w:t xml:space="preserve"> text field.</w:t>
+              <w:t>In case invalid ‘email’ entered shall be display error message says ‘invalid email’.</w:t>
             </w:r>
           </w:p>
         </w:tc>
@@ -6442,10 +6243,6 @@
               <w:t>TAWA_SRS_FR_01</w:t>
             </w:r>
             <w:r>
-              <w:rPr>
-                <w:sz w:val="24"/>
-                <w:rtl/>
-              </w:rPr>
               <w:t>9</w:t>
             </w:r>
           </w:p>
@@ -6483,7 +6280,7 @@
                 <w:bCs/>
                 <w:sz w:val="24"/>
               </w:rPr>
-              <w:t>full name</w:t>
+              <w:t>sign up</w:t>
             </w:r>
             <w:r>
               <w:rPr>
@@ -6497,7 +6294,42 @@
                 <w:bCs/>
                 <w:sz w:val="24"/>
               </w:rPr>
-              <w:t xml:space="preserve"> field shall be contain characters and spaces only.</w:t>
+              <w:t xml:space="preserve"> form shall </w:t>
+            </w:r>
+            <w:r>
+              <w:rPr>
+                <w:bCs/>
+                <w:sz w:val="24"/>
+              </w:rPr>
+              <w:t xml:space="preserve">contain </w:t>
+            </w:r>
+            <w:r>
+              <w:rPr>
+                <w:bCs/>
+                <w:sz w:val="24"/>
+              </w:rPr>
+              <w:t>a ‘</w:t>
+            </w:r>
+            <w:r>
+              <w:rPr>
+                <w:bCs/>
+                <w:sz w:val="24"/>
+              </w:rPr>
+              <w:t>password</w:t>
+            </w:r>
+            <w:r>
+              <w:rPr>
+                <w:bCs/>
+                <w:sz w:val="24"/>
+              </w:rPr>
+              <w:t>’</w:t>
+            </w:r>
+            <w:r>
+              <w:rPr>
+                <w:bCs/>
+                <w:sz w:val="24"/>
+              </w:rPr>
+              <w:t xml:space="preserve"> text field.</w:t>
             </w:r>
           </w:p>
         </w:tc>
@@ -6522,14 +6354,7 @@
               <w:rPr>
                 <w:sz w:val="24"/>
               </w:rPr>
-              <w:t>TAWA_SRS_FR_0</w:t>
-            </w:r>
-            <w:r>
-              <w:rPr>
-                <w:sz w:val="24"/>
-                <w:rtl/>
-              </w:rPr>
-              <w:t>20</w:t>
+              <w:t>TAWA_SRS_FR_020</w:t>
             </w:r>
           </w:p>
         </w:tc>
@@ -6566,7 +6391,7 @@
                 <w:bCs/>
                 <w:sz w:val="24"/>
               </w:rPr>
-              <w:t>sign up</w:t>
+              <w:t>password</w:t>
             </w:r>
             <w:r>
               <w:rPr>
@@ -6580,7 +6405,14 @@
                 <w:bCs/>
                 <w:sz w:val="24"/>
               </w:rPr>
-              <w:t xml:space="preserve"> form shall be contain phone number text field.</w:t>
+              <w:t xml:space="preserve"> field shall </w:t>
+            </w:r>
+            <w:r>
+              <w:rPr>
+                <w:bCs/>
+                <w:sz w:val="24"/>
+              </w:rPr>
+              <w:t>contain characters, special characters and numbers.</w:t>
             </w:r>
           </w:p>
         </w:tc>
@@ -6605,14 +6437,7 @@
               <w:rPr>
                 <w:sz w:val="24"/>
               </w:rPr>
-              <w:t>TAWA_SRS_FR_0</w:t>
-            </w:r>
-            <w:r>
-              <w:rPr>
-                <w:sz w:val="24"/>
-                <w:rtl/>
-              </w:rPr>
-              <w:t>21</w:t>
+              <w:t>TAWA_SRS_FR_021</w:t>
             </w:r>
           </w:p>
         </w:tc>
@@ -6635,35 +6460,7 @@
                 <w:bCs/>
                 <w:sz w:val="24"/>
               </w:rPr>
-              <w:t xml:space="preserve">The </w:t>
-            </w:r>
-            <w:r>
-              <w:rPr>
-                <w:bCs/>
-                <w:sz w:val="24"/>
-              </w:rPr>
-              <w:t>‘</w:t>
-            </w:r>
-            <w:r>
-              <w:rPr>
-                <w:bCs/>
-                <w:sz w:val="24"/>
-              </w:rPr>
-              <w:t>phone number</w:t>
-            </w:r>
-            <w:r>
-              <w:rPr>
-                <w:bCs/>
-                <w:sz w:val="24"/>
-              </w:rPr>
-              <w:t>’</w:t>
-            </w:r>
-            <w:r>
-              <w:rPr>
-                <w:bCs/>
-                <w:sz w:val="24"/>
-              </w:rPr>
-              <w:t xml:space="preserve"> field shall be contain numbers only.</w:t>
+              <w:t>The length of the password field shall be in between 8 and 12 characters.</w:t>
             </w:r>
           </w:p>
         </w:tc>
@@ -6688,14 +6485,7 @@
               <w:rPr>
                 <w:sz w:val="24"/>
               </w:rPr>
-              <w:t>TAWA_SRS_FR_0</w:t>
-            </w:r>
-            <w:r>
-              <w:rPr>
-                <w:sz w:val="24"/>
-                <w:rtl/>
-              </w:rPr>
-              <w:t>22</w:t>
+              <w:t>TAWA_SRS_FR_022</w:t>
             </w:r>
           </w:p>
         </w:tc>
@@ -6707,46 +6497,24 @@
             <w:pPr>
               <w:pStyle w:val="TableParagraph"/>
               <w:spacing w:before="3"/>
-              <w:ind w:left="96" w:right="258"/>
-              <w:rPr>
-                <w:bCs/>
-                <w:sz w:val="24"/>
-              </w:rPr>
-            </w:pPr>
-            <w:r>
-              <w:rPr>
-                <w:bCs/>
-                <w:sz w:val="24"/>
-              </w:rPr>
-              <w:t xml:space="preserve">The length of the </w:t>
-            </w:r>
-            <w:r>
-              <w:rPr>
-                <w:bCs/>
-                <w:sz w:val="24"/>
-              </w:rPr>
-              <w:t>‘</w:t>
-            </w:r>
-            <w:r>
-              <w:rPr>
-                <w:bCs/>
-                <w:sz w:val="24"/>
-              </w:rPr>
-              <w:t>phone number</w:t>
-            </w:r>
-            <w:r>
-              <w:rPr>
-                <w:bCs/>
-                <w:sz w:val="24"/>
-              </w:rPr>
-              <w:t>’ field</w:t>
-            </w:r>
-            <w:r>
-              <w:rPr>
-                <w:bCs/>
-                <w:sz w:val="24"/>
-              </w:rPr>
-              <w:t xml:space="preserve"> shall not exceed 20 characters.</w:t>
+              <w:ind w:left="0" w:right="258"/>
+              <w:rPr>
+                <w:bCs/>
+                <w:sz w:val="24"/>
+              </w:rPr>
+            </w:pPr>
+            <w:r>
+              <w:rPr>
+                <w:sz w:val="24"/>
+              </w:rPr>
+              <w:t xml:space="preserve"> </w:t>
+            </w:r>
+            <w:r>
+              <w:rPr>
+                <w:bCs/>
+                <w:sz w:val="24"/>
+              </w:rPr>
+              <w:t>In case invalid ‘password’ entered shall be display error message says ‘invalid password’.</w:t>
             </w:r>
           </w:p>
         </w:tc>
@@ -6771,14 +6539,13 @@
               <w:rPr>
                 <w:sz w:val="24"/>
               </w:rPr>
-              <w:t>TAWA_SRS_FR_0</w:t>
-            </w:r>
-            <w:r>
-              <w:rPr>
-                <w:sz w:val="24"/>
-                <w:rtl/>
-              </w:rPr>
-              <w:t>23</w:t>
+              <w:t>TAWA_SRS_FR_02</w:t>
+            </w:r>
+            <w:r>
+              <w:rPr>
+                <w:sz w:val="24"/>
+              </w:rPr>
+              <w:t>3</w:t>
             </w:r>
           </w:p>
         </w:tc>
@@ -6829,7 +6596,794 @@
                 <w:bCs/>
                 <w:sz w:val="24"/>
               </w:rPr>
+              <w:t xml:space="preserve"> form shall be contain </w:t>
+            </w:r>
+            <w:r>
+              <w:rPr>
+                <w:bCs/>
+                <w:sz w:val="24"/>
+              </w:rPr>
+              <w:t>‘</w:t>
+            </w:r>
+            <w:r>
+              <w:rPr>
+                <w:bCs/>
+                <w:sz w:val="24"/>
+              </w:rPr>
+              <w:t>full name</w:t>
+            </w:r>
+            <w:r>
+              <w:rPr>
+                <w:bCs/>
+                <w:sz w:val="24"/>
+              </w:rPr>
+              <w:t>’</w:t>
+            </w:r>
+            <w:r>
+              <w:rPr>
+                <w:bCs/>
+                <w:sz w:val="24"/>
+              </w:rPr>
+              <w:t xml:space="preserve"> text field.</w:t>
+            </w:r>
+          </w:p>
+        </w:tc>
+      </w:tr>
+      <w:tr>
+        <w:trPr>
+          <w:trHeight w:val="486"/>
+        </w:trPr>
+        <w:tc>
+          <w:tcPr>
+            <w:tcW w:w="2540" w:type="dxa"/>
+          </w:tcPr>
+          <w:p>
+            <w:pPr>
+              <w:pStyle w:val="TableParagraph"/>
+              <w:ind w:left="105"/>
+              <w:rPr>
+                <w:sz w:val="24"/>
+              </w:rPr>
+            </w:pPr>
+            <w:r>
+              <w:rPr>
+                <w:sz w:val="24"/>
+              </w:rPr>
+              <w:t>TAWA_SRS_FR_02</w:t>
+            </w:r>
+            <w:r>
+              <w:rPr>
+                <w:sz w:val="24"/>
+              </w:rPr>
+              <w:t>4</w:t>
+            </w:r>
+          </w:p>
+        </w:tc>
+        <w:tc>
+          <w:tcPr>
+            <w:tcW w:w="7380" w:type="dxa"/>
+          </w:tcPr>
+          <w:p>
+            <w:pPr>
+              <w:pStyle w:val="TableParagraph"/>
+              <w:spacing w:before="3"/>
+              <w:ind w:left="96" w:right="258"/>
+              <w:rPr>
+                <w:bCs/>
+                <w:sz w:val="24"/>
+              </w:rPr>
+            </w:pPr>
+            <w:r>
+              <w:rPr>
+                <w:bCs/>
+                <w:sz w:val="24"/>
+              </w:rPr>
+              <w:t xml:space="preserve">The </w:t>
+            </w:r>
+            <w:r>
+              <w:rPr>
+                <w:bCs/>
+                <w:sz w:val="24"/>
+              </w:rPr>
+              <w:t>‘</w:t>
+            </w:r>
+            <w:r>
+              <w:rPr>
+                <w:bCs/>
+                <w:sz w:val="24"/>
+              </w:rPr>
+              <w:t>full name</w:t>
+            </w:r>
+            <w:r>
+              <w:rPr>
+                <w:bCs/>
+                <w:sz w:val="24"/>
+              </w:rPr>
+              <w:t>’</w:t>
+            </w:r>
+            <w:r>
+              <w:rPr>
+                <w:bCs/>
+                <w:sz w:val="24"/>
+              </w:rPr>
+              <w:t xml:space="preserve"> field shall be contain characters and spaces only.</w:t>
+            </w:r>
+          </w:p>
+        </w:tc>
+      </w:tr>
+      <w:tr>
+        <w:trPr>
+          <w:trHeight w:val="486"/>
+        </w:trPr>
+        <w:tc>
+          <w:tcPr>
+            <w:tcW w:w="2540" w:type="dxa"/>
+          </w:tcPr>
+          <w:p>
+            <w:pPr>
+              <w:pStyle w:val="TableParagraph"/>
+              <w:ind w:left="105"/>
+              <w:rPr>
+                <w:sz w:val="24"/>
+              </w:rPr>
+            </w:pPr>
+            <w:r>
+              <w:rPr>
+                <w:sz w:val="24"/>
+              </w:rPr>
+              <w:t>TAWA_SRS_FR_02</w:t>
+            </w:r>
+            <w:r>
+              <w:rPr>
+                <w:sz w:val="24"/>
+              </w:rPr>
+              <w:t>5</w:t>
+            </w:r>
+          </w:p>
+        </w:tc>
+        <w:tc>
+          <w:tcPr>
+            <w:tcW w:w="7380" w:type="dxa"/>
+          </w:tcPr>
+          <w:p>
+            <w:pPr>
+              <w:pStyle w:val="TableParagraph"/>
+              <w:spacing w:before="3"/>
+              <w:ind w:left="0" w:right="258"/>
+              <w:rPr>
+                <w:bCs/>
+                <w:sz w:val="24"/>
+              </w:rPr>
+            </w:pPr>
+            <w:r>
+              <w:rPr>
+                <w:sz w:val="24"/>
+              </w:rPr>
+              <w:t xml:space="preserve"> </w:t>
+            </w:r>
+            <w:r>
+              <w:rPr>
+                <w:bCs/>
+                <w:sz w:val="24"/>
+              </w:rPr>
+              <w:t>The length of the ‘full name’ field shall not exceed 32 characters.</w:t>
+            </w:r>
+          </w:p>
+        </w:tc>
+      </w:tr>
+      <w:tr>
+        <w:trPr>
+          <w:trHeight w:val="486"/>
+        </w:trPr>
+        <w:tc>
+          <w:tcPr>
+            <w:tcW w:w="2540" w:type="dxa"/>
+          </w:tcPr>
+          <w:p>
+            <w:pPr>
+              <w:pStyle w:val="TableParagraph"/>
+              <w:ind w:left="105"/>
+              <w:rPr>
+                <w:sz w:val="24"/>
+              </w:rPr>
+            </w:pPr>
+            <w:r>
+              <w:rPr>
+                <w:sz w:val="24"/>
+              </w:rPr>
+              <w:t>TAWA_SRS_FR_026</w:t>
+            </w:r>
+          </w:p>
+        </w:tc>
+        <w:tc>
+          <w:tcPr>
+            <w:tcW w:w="7380" w:type="dxa"/>
+          </w:tcPr>
+          <w:p>
+            <w:pPr>
+              <w:pStyle w:val="TableParagraph"/>
+              <w:spacing w:before="3"/>
+              <w:ind w:left="96" w:right="258"/>
+              <w:rPr>
+                <w:bCs/>
+                <w:sz w:val="24"/>
+              </w:rPr>
+            </w:pPr>
+            <w:r>
+              <w:rPr>
+                <w:bCs/>
+                <w:sz w:val="24"/>
+              </w:rPr>
+              <w:t>In case invalid ‘full name’ entered shall be display error message says ‘invalid full name’.</w:t>
+            </w:r>
+          </w:p>
+        </w:tc>
+      </w:tr>
+      <w:tr>
+        <w:trPr>
+          <w:trHeight w:val="486"/>
+        </w:trPr>
+        <w:tc>
+          <w:tcPr>
+            <w:tcW w:w="2540" w:type="dxa"/>
+          </w:tcPr>
+          <w:p>
+            <w:pPr>
+              <w:pStyle w:val="TableParagraph"/>
+              <w:ind w:left="105"/>
+              <w:rPr>
+                <w:sz w:val="24"/>
+              </w:rPr>
+            </w:pPr>
+            <w:r>
+              <w:rPr>
+                <w:sz w:val="24"/>
+              </w:rPr>
+              <w:t>TAWA_SRS_FR_0</w:t>
+            </w:r>
+            <w:r>
+              <w:rPr>
+                <w:rtl/>
+              </w:rPr>
+              <w:t>2</w:t>
+            </w:r>
+            <w:r>
+              <w:t>7</w:t>
+            </w:r>
+          </w:p>
+        </w:tc>
+        <w:tc>
+          <w:tcPr>
+            <w:tcW w:w="7380" w:type="dxa"/>
+          </w:tcPr>
+          <w:p>
+            <w:pPr>
+              <w:pStyle w:val="TableParagraph"/>
+              <w:spacing w:before="3"/>
+              <w:ind w:left="96" w:right="258"/>
+              <w:rPr>
+                <w:bCs/>
+                <w:sz w:val="24"/>
+              </w:rPr>
+            </w:pPr>
+            <w:r>
+              <w:rPr>
+                <w:bCs/>
+                <w:sz w:val="24"/>
+              </w:rPr>
+              <w:t xml:space="preserve">The </w:t>
+            </w:r>
+            <w:r>
+              <w:rPr>
+                <w:bCs/>
+                <w:sz w:val="24"/>
+              </w:rPr>
+              <w:t>‘</w:t>
+            </w:r>
+            <w:r>
+              <w:rPr>
+                <w:bCs/>
+                <w:sz w:val="24"/>
+              </w:rPr>
+              <w:t>sign up</w:t>
+            </w:r>
+            <w:r>
+              <w:rPr>
+                <w:bCs/>
+                <w:sz w:val="24"/>
+              </w:rPr>
+              <w:t>’</w:t>
+            </w:r>
+            <w:r>
+              <w:rPr>
+                <w:bCs/>
+                <w:sz w:val="24"/>
+              </w:rPr>
+              <w:t xml:space="preserve"> form shall be contain phone number text field.</w:t>
+            </w:r>
+          </w:p>
+        </w:tc>
+      </w:tr>
+      <w:tr>
+        <w:trPr>
+          <w:trHeight w:val="486"/>
+        </w:trPr>
+        <w:tc>
+          <w:tcPr>
+            <w:tcW w:w="2540" w:type="dxa"/>
+          </w:tcPr>
+          <w:p>
+            <w:pPr>
+              <w:pStyle w:val="TableParagraph"/>
+              <w:ind w:left="105"/>
+              <w:rPr>
+                <w:sz w:val="24"/>
+              </w:rPr>
+            </w:pPr>
+            <w:r>
+              <w:rPr>
+                <w:sz w:val="24"/>
+              </w:rPr>
+              <w:t>TAWA_SRS_FR_0</w:t>
+            </w:r>
+            <w:r>
+              <w:rPr>
+                <w:rtl/>
+              </w:rPr>
+              <w:t>2</w:t>
+            </w:r>
+            <w:r>
+              <w:t>8</w:t>
+            </w:r>
+          </w:p>
+        </w:tc>
+        <w:tc>
+          <w:tcPr>
+            <w:tcW w:w="7380" w:type="dxa"/>
+          </w:tcPr>
+          <w:p>
+            <w:pPr>
+              <w:pStyle w:val="TableParagraph"/>
+              <w:spacing w:before="3"/>
+              <w:ind w:left="96" w:right="258"/>
+              <w:rPr>
+                <w:bCs/>
+                <w:sz w:val="24"/>
+              </w:rPr>
+            </w:pPr>
+            <w:r>
+              <w:rPr>
+                <w:bCs/>
+                <w:sz w:val="24"/>
+              </w:rPr>
+              <w:t xml:space="preserve">The </w:t>
+            </w:r>
+            <w:r>
+              <w:rPr>
+                <w:bCs/>
+                <w:sz w:val="24"/>
+              </w:rPr>
+              <w:t>‘</w:t>
+            </w:r>
+            <w:r>
+              <w:rPr>
+                <w:bCs/>
+                <w:sz w:val="24"/>
+              </w:rPr>
+              <w:t>phone number</w:t>
+            </w:r>
+            <w:r>
+              <w:rPr>
+                <w:bCs/>
+                <w:sz w:val="24"/>
+              </w:rPr>
+              <w:t>’</w:t>
+            </w:r>
+            <w:r>
+              <w:rPr>
+                <w:bCs/>
+                <w:sz w:val="24"/>
+              </w:rPr>
+              <w:t xml:space="preserve"> field shall be contain numbers only.</w:t>
+            </w:r>
+          </w:p>
+        </w:tc>
+      </w:tr>
+      <w:tr>
+        <w:trPr>
+          <w:trHeight w:val="486"/>
+        </w:trPr>
+        <w:tc>
+          <w:tcPr>
+            <w:tcW w:w="2540" w:type="dxa"/>
+          </w:tcPr>
+          <w:p>
+            <w:pPr>
+              <w:pStyle w:val="TableParagraph"/>
+              <w:ind w:left="105"/>
+              <w:rPr>
+                <w:sz w:val="24"/>
+              </w:rPr>
+            </w:pPr>
+            <w:r>
+              <w:rPr>
+                <w:sz w:val="24"/>
+              </w:rPr>
+              <w:t>TAWA_SRS_FR_0</w:t>
+            </w:r>
+            <w:r>
+              <w:rPr>
+                <w:rtl/>
+              </w:rPr>
+              <w:t>2</w:t>
+            </w:r>
+            <w:r>
+              <w:t>9</w:t>
+            </w:r>
+          </w:p>
+        </w:tc>
+        <w:tc>
+          <w:tcPr>
+            <w:tcW w:w="7380" w:type="dxa"/>
+          </w:tcPr>
+          <w:p>
+            <w:pPr>
+              <w:pStyle w:val="TableParagraph"/>
+              <w:spacing w:before="3"/>
+              <w:ind w:left="96" w:right="258"/>
+              <w:rPr>
+                <w:bCs/>
+                <w:sz w:val="24"/>
+              </w:rPr>
+            </w:pPr>
+            <w:r>
+              <w:rPr>
+                <w:bCs/>
+                <w:sz w:val="24"/>
+              </w:rPr>
+              <w:t xml:space="preserve">The length of the </w:t>
+            </w:r>
+            <w:r>
+              <w:rPr>
+                <w:bCs/>
+                <w:sz w:val="24"/>
+              </w:rPr>
+              <w:t>‘</w:t>
+            </w:r>
+            <w:r>
+              <w:rPr>
+                <w:bCs/>
+                <w:sz w:val="24"/>
+              </w:rPr>
+              <w:t>phone number</w:t>
+            </w:r>
+            <w:r>
+              <w:rPr>
+                <w:bCs/>
+                <w:sz w:val="24"/>
+              </w:rPr>
+              <w:t>’ field</w:t>
+            </w:r>
+            <w:r>
+              <w:rPr>
+                <w:bCs/>
+                <w:sz w:val="24"/>
+              </w:rPr>
+              <w:t xml:space="preserve"> shall not exceed 20 characters.</w:t>
+            </w:r>
+          </w:p>
+        </w:tc>
+      </w:tr>
+      <w:tr>
+        <w:trPr>
+          <w:trHeight w:val="486"/>
+        </w:trPr>
+        <w:tc>
+          <w:tcPr>
+            <w:tcW w:w="2540" w:type="dxa"/>
+          </w:tcPr>
+          <w:p>
+            <w:pPr>
+              <w:pStyle w:val="TableParagraph"/>
+              <w:ind w:left="105"/>
+              <w:rPr>
+                <w:sz w:val="24"/>
+              </w:rPr>
+            </w:pPr>
+            <w:r>
+              <w:rPr>
+                <w:sz w:val="24"/>
+              </w:rPr>
+              <w:t>TAWA_SRS_FR_0</w:t>
+            </w:r>
+            <w:r>
+              <w:t>30</w:t>
+            </w:r>
+          </w:p>
+        </w:tc>
+        <w:tc>
+          <w:tcPr>
+            <w:tcW w:w="7380" w:type="dxa"/>
+          </w:tcPr>
+          <w:p>
+            <w:pPr>
+              <w:pStyle w:val="TableParagraph"/>
+              <w:spacing w:before="3"/>
+              <w:ind w:left="96" w:right="258"/>
+              <w:rPr>
+                <w:bCs/>
+                <w:sz w:val="24"/>
+              </w:rPr>
+            </w:pPr>
+            <w:r>
+              <w:rPr>
+                <w:bCs/>
+                <w:sz w:val="24"/>
+              </w:rPr>
+              <w:t>In case invalid ‘phone number’ entered shall be display error message says ‘invalid phone number’.</w:t>
+            </w:r>
+          </w:p>
+        </w:tc>
+      </w:tr>
+      <w:tr>
+        <w:trPr>
+          <w:trHeight w:val="486"/>
+        </w:trPr>
+        <w:tc>
+          <w:tcPr>
+            <w:tcW w:w="2540" w:type="dxa"/>
+          </w:tcPr>
+          <w:p>
+            <w:pPr>
+              <w:pStyle w:val="TableParagraph"/>
+              <w:ind w:left="105"/>
+              <w:rPr>
+                <w:sz w:val="24"/>
+              </w:rPr>
+            </w:pPr>
+            <w:r>
+              <w:rPr>
+                <w:sz w:val="24"/>
+              </w:rPr>
+              <w:t>TAWA_SRS_FR_0</w:t>
+            </w:r>
+            <w:r>
+              <w:t>31</w:t>
+            </w:r>
+          </w:p>
+        </w:tc>
+        <w:tc>
+          <w:tcPr>
+            <w:tcW w:w="7380" w:type="dxa"/>
+          </w:tcPr>
+          <w:p>
+            <w:pPr>
+              <w:pStyle w:val="TableParagraph"/>
+              <w:spacing w:before="3"/>
+              <w:ind w:left="96" w:right="258"/>
+              <w:rPr>
+                <w:bCs/>
+                <w:sz w:val="24"/>
+              </w:rPr>
+            </w:pPr>
+            <w:r>
+              <w:rPr>
+                <w:bCs/>
+                <w:sz w:val="24"/>
+              </w:rPr>
+              <w:t xml:space="preserve">The </w:t>
+            </w:r>
+            <w:r>
+              <w:rPr>
+                <w:bCs/>
+                <w:sz w:val="24"/>
+              </w:rPr>
+              <w:t>‘</w:t>
+            </w:r>
+            <w:r>
+              <w:rPr>
+                <w:bCs/>
+                <w:sz w:val="24"/>
+              </w:rPr>
+              <w:t>sign up</w:t>
+            </w:r>
+            <w:r>
+              <w:rPr>
+                <w:bCs/>
+                <w:sz w:val="24"/>
+              </w:rPr>
+              <w:t>’</w:t>
+            </w:r>
+            <w:r>
+              <w:rPr>
+                <w:bCs/>
+                <w:sz w:val="24"/>
+              </w:rPr>
               <w:t xml:space="preserve"> form shall be contain ‘sign up’ button.</w:t>
+            </w:r>
+          </w:p>
+        </w:tc>
+      </w:tr>
+      <w:tr>
+        <w:trPr>
+          <w:trHeight w:val="486"/>
+        </w:trPr>
+        <w:tc>
+          <w:tcPr>
+            <w:tcW w:w="2540" w:type="dxa"/>
+          </w:tcPr>
+          <w:p>
+            <w:pPr>
+              <w:pStyle w:val="TableParagraph"/>
+              <w:ind w:left="105"/>
+              <w:rPr>
+                <w:sz w:val="24"/>
+              </w:rPr>
+            </w:pPr>
+            <w:r>
+              <w:rPr>
+                <w:sz w:val="24"/>
+              </w:rPr>
+              <w:t>TAWA_SRS_FR_032</w:t>
+            </w:r>
+          </w:p>
+        </w:tc>
+        <w:tc>
+          <w:tcPr>
+            <w:tcW w:w="7380" w:type="dxa"/>
+          </w:tcPr>
+          <w:p>
+            <w:pPr>
+              <w:pStyle w:val="TableParagraph"/>
+              <w:spacing w:before="3"/>
+              <w:ind w:left="96" w:right="258"/>
+              <w:rPr>
+                <w:bCs/>
+                <w:sz w:val="24"/>
+              </w:rPr>
+            </w:pPr>
+            <w:r>
+              <w:rPr>
+                <w:bCs/>
+                <w:sz w:val="24"/>
+              </w:rPr>
+              <w:t>The signed up user shall be didn’t exist in the database before add him.</w:t>
+            </w:r>
+          </w:p>
+        </w:tc>
+      </w:tr>
+      <w:tr>
+        <w:trPr>
+          <w:trHeight w:val="486"/>
+        </w:trPr>
+        <w:tc>
+          <w:tcPr>
+            <w:tcW w:w="2540" w:type="dxa"/>
+          </w:tcPr>
+          <w:p>
+            <w:pPr>
+              <w:pStyle w:val="TableParagraph"/>
+              <w:ind w:left="105"/>
+              <w:rPr>
+                <w:sz w:val="24"/>
+              </w:rPr>
+            </w:pPr>
+            <w:r>
+              <w:rPr>
+                <w:sz w:val="24"/>
+              </w:rPr>
+              <w:t>TAWA_SRS_FR_0</w:t>
+            </w:r>
+            <w:r>
+              <w:rPr>
+                <w:sz w:val="24"/>
+              </w:rPr>
+              <w:t>33</w:t>
+            </w:r>
+          </w:p>
+        </w:tc>
+        <w:tc>
+          <w:tcPr>
+            <w:tcW w:w="7380" w:type="dxa"/>
+          </w:tcPr>
+          <w:p>
+            <w:pPr>
+              <w:pStyle w:val="TableParagraph"/>
+              <w:spacing w:before="3"/>
+              <w:ind w:left="96" w:right="258"/>
+              <w:rPr>
+                <w:bCs/>
+                <w:sz w:val="24"/>
+              </w:rPr>
+            </w:pPr>
+            <w:r>
+              <w:rPr>
+                <w:bCs/>
+                <w:sz w:val="24"/>
+              </w:rPr>
+              <w:t>If the user exist in the database shall display error message says ‘This user already exist’.</w:t>
+            </w:r>
+          </w:p>
+        </w:tc>
+      </w:tr>
+      <w:tr>
+        <w:trPr>
+          <w:trHeight w:val="486"/>
+        </w:trPr>
+        <w:tc>
+          <w:tcPr>
+            <w:tcW w:w="2540" w:type="dxa"/>
+          </w:tcPr>
+          <w:p>
+            <w:pPr>
+              <w:pStyle w:val="TableParagraph"/>
+              <w:ind w:left="105"/>
+              <w:rPr>
+                <w:sz w:val="24"/>
+              </w:rPr>
+            </w:pPr>
+            <w:r>
+              <w:rPr>
+                <w:sz w:val="24"/>
+              </w:rPr>
+              <w:t>TAWA_SRS_FR_0</w:t>
+            </w:r>
+            <w:r>
+              <w:rPr>
+                <w:sz w:val="24"/>
+              </w:rPr>
+              <w:t>34</w:t>
+            </w:r>
+          </w:p>
+        </w:tc>
+        <w:tc>
+          <w:tcPr>
+            <w:tcW w:w="7380" w:type="dxa"/>
+          </w:tcPr>
+          <w:p>
+            <w:pPr>
+              <w:pStyle w:val="TableParagraph"/>
+              <w:spacing w:before="3"/>
+              <w:ind w:left="96" w:right="258"/>
+              <w:rPr>
+                <w:bCs/>
+                <w:sz w:val="24"/>
+              </w:rPr>
+            </w:pPr>
+            <w:r>
+              <w:rPr>
+                <w:bCs/>
+                <w:sz w:val="24"/>
+              </w:rPr>
+              <w:t xml:space="preserve">If the user </w:t>
+            </w:r>
+            <w:r>
+              <w:rPr>
+                <w:bCs/>
+                <w:sz w:val="24"/>
+              </w:rPr>
+              <w:t>signed up</w:t>
+            </w:r>
+            <w:r>
+              <w:rPr>
+                <w:bCs/>
+                <w:sz w:val="24"/>
+              </w:rPr>
+              <w:t xml:space="preserve"> successfully shall display successful message says ‘</w:t>
+            </w:r>
+            <w:r>
+              <w:rPr>
+                <w:bCs/>
+                <w:sz w:val="24"/>
+              </w:rPr>
+              <w:t xml:space="preserve">Signed up </w:t>
+            </w:r>
+            <w:r>
+              <w:rPr>
+                <w:bCs/>
+                <w:sz w:val="24"/>
+              </w:rPr>
+              <w:t>successfully’ .</w:t>
             </w:r>
           </w:p>
         </w:tc>
@@ -6839,6 +7393,70 @@
       <w:pPr>
         <w:rPr>
           <w:sz w:val="24"/>
+        </w:rPr>
+      </w:pPr>
+    </w:p>
+    <w:p>
+      <w:pPr>
+        <w:rPr>
+          <w:sz w:val="24"/>
+          <w:rtl/>
+        </w:rPr>
+      </w:pPr>
+    </w:p>
+    <w:p>
+      <w:pPr>
+        <w:rPr>
+          <w:sz w:val="24"/>
+          <w:rtl/>
+        </w:rPr>
+      </w:pPr>
+    </w:p>
+    <w:p>
+      <w:pPr>
+        <w:rPr>
+          <w:sz w:val="24"/>
+          <w:rtl/>
+        </w:rPr>
+      </w:pPr>
+    </w:p>
+    <w:p>
+      <w:pPr>
+        <w:rPr>
+          <w:sz w:val="24"/>
+          <w:rtl/>
+        </w:rPr>
+      </w:pPr>
+    </w:p>
+    <w:p>
+      <w:pPr>
+        <w:rPr>
+          <w:sz w:val="24"/>
+          <w:rtl/>
+        </w:rPr>
+      </w:pPr>
+    </w:p>
+    <w:p>
+      <w:pPr>
+        <w:rPr>
+          <w:sz w:val="24"/>
+          <w:rtl/>
+        </w:rPr>
+      </w:pPr>
+    </w:p>
+    <w:p>
+      <w:pPr>
+        <w:rPr>
+          <w:sz w:val="24"/>
+          <w:rtl/>
+        </w:rPr>
+      </w:pPr>
+    </w:p>
+    <w:p>
+      <w:pPr>
+        <w:rPr>
+          <w:sz w:val="24"/>
+          <w:rtl/>
         </w:rPr>
       </w:pPr>
     </w:p>
@@ -6871,6 +7489,7 @@
           <w:sz w:val="28"/>
           <w:szCs w:val="28"/>
         </w:rPr>
+        <w:lastRenderedPageBreak/>
         <w:t>Login</w:t>
       </w:r>
     </w:p>
@@ -6984,7 +7603,7 @@
               <w:rPr>
                 <w:sz w:val="24"/>
               </w:rPr>
-              <w:t>TAWA_SRS_FR_024</w:t>
+              <w:t>TAWA_SRS_FR_035</w:t>
             </w:r>
           </w:p>
         </w:tc>
@@ -7005,8 +7624,8 @@
             </w:pPr>
             <w:r>
               <w:rPr>
-                <w:bCs/>
-                <w:sz w:val="24"/>
+                <w:b/>
+                <w:bCs/>
                 <w:rtl/>
               </w:rPr>
               <w:t xml:space="preserve"> </w:t>
@@ -7047,13 +7666,7 @@
               <w:rPr>
                 <w:sz w:val="24"/>
               </w:rPr>
-              <w:t>_02</w:t>
-            </w:r>
-            <w:r>
-              <w:rPr>
-                <w:sz w:val="24"/>
-              </w:rPr>
-              <w:t>5</w:t>
+              <w:t>_036</w:t>
             </w:r>
           </w:p>
         </w:tc>
@@ -7135,13 +7748,7 @@
               <w:rPr>
                 <w:sz w:val="24"/>
               </w:rPr>
-              <w:t>2</w:t>
-            </w:r>
-            <w:r>
-              <w:rPr>
-                <w:sz w:val="24"/>
-              </w:rPr>
-              <w:t>6</w:t>
+              <w:t>37</w:t>
             </w:r>
           </w:p>
         </w:tc>
@@ -7221,13 +7828,7 @@
               <w:rPr>
                 <w:sz w:val="24"/>
               </w:rPr>
-              <w:t>_02</w:t>
-            </w:r>
-            <w:r>
-              <w:rPr>
-                <w:sz w:val="24"/>
-              </w:rPr>
-              <w:t>7</w:t>
+              <w:t>_038</w:t>
             </w:r>
           </w:p>
         </w:tc>
@@ -7343,13 +7944,7 @@
               <w:rPr>
                 <w:sz w:val="24"/>
               </w:rPr>
-              <w:t>_02</w:t>
-            </w:r>
-            <w:r>
-              <w:rPr>
-                <w:sz w:val="24"/>
-              </w:rPr>
-              <w:t>8</w:t>
+              <w:t>_039</w:t>
             </w:r>
           </w:p>
         </w:tc>
@@ -7459,13 +8054,7 @@
               <w:rPr>
                 <w:sz w:val="24"/>
               </w:rPr>
-              <w:t>_02</w:t>
-            </w:r>
-            <w:r>
-              <w:rPr>
-                <w:sz w:val="24"/>
-              </w:rPr>
-              <w:t>9</w:t>
+              <w:t>_040</w:t>
             </w:r>
           </w:p>
         </w:tc>
@@ -7546,7 +8135,7 @@
               <w:rPr>
                 <w:sz w:val="24"/>
               </w:rPr>
-              <w:t>_030</w:t>
+              <w:t>_041</w:t>
             </w:r>
           </w:p>
         </w:tc>
@@ -7614,7 +8203,7 @@
               <w:rPr>
                 <w:sz w:val="24"/>
               </w:rPr>
-              <w:t>_031</w:t>
+              <w:t>_042</w:t>
             </w:r>
           </w:p>
         </w:tc>
@@ -7675,7 +8264,7 @@
               <w:rPr>
                 <w:sz w:val="24"/>
               </w:rPr>
-              <w:t>_032</w:t>
+              <w:t>_043</w:t>
             </w:r>
           </w:p>
         </w:tc>
@@ -7792,7 +8381,7 @@
               <w:rPr>
                 <w:sz w:val="24"/>
               </w:rPr>
-              <w:t>_033</w:t>
+              <w:t>_044</w:t>
             </w:r>
           </w:p>
         </w:tc>
@@ -7875,7 +8464,7 @@
               <w:rPr>
                 <w:sz w:val="24"/>
               </w:rPr>
-              <w:t>TAWA_SRS_FR_034</w:t>
+              <w:t>TAWA_SRS_FR_045</w:t>
             </w:r>
           </w:p>
         </w:tc>
@@ -7945,6 +8534,8 @@
         <w:rPr>
           <w:sz w:val="28"/>
           <w:szCs w:val="28"/>
+          <w:rtl/>
+          <w:lang w:bidi="ar-EG"/>
         </w:rPr>
       </w:pPr>
     </w:p>
@@ -7970,7 +8561,6 @@
           <w:sz w:val="28"/>
           <w:szCs w:val="28"/>
         </w:rPr>
-        <w:lastRenderedPageBreak/>
         <w:t>Add User</w:t>
       </w:r>
     </w:p>
@@ -8085,7 +8675,13 @@
               <w:rPr>
                 <w:sz w:val="24"/>
               </w:rPr>
-              <w:t>TAWA_SRS_FR_035</w:t>
+              <w:t>TAWA_SRS_FR_0</w:t>
+            </w:r>
+            <w:r>
+              <w:rPr>
+                <w:rtl/>
+              </w:rPr>
+              <w:t>46</w:t>
             </w:r>
           </w:p>
         </w:tc>
@@ -8141,7 +8737,13 @@
               <w:rPr>
                 <w:sz w:val="24"/>
               </w:rPr>
-              <w:t>TAWA_SRS_FR_036</w:t>
+              <w:t>TAWA_SRS_FR_0</w:t>
+            </w:r>
+            <w:r>
+              <w:rPr>
+                <w:rtl/>
+              </w:rPr>
+              <w:t>47</w:t>
             </w:r>
           </w:p>
         </w:tc>
@@ -8211,7 +8813,13 @@
               <w:rPr>
                 <w:sz w:val="24"/>
               </w:rPr>
-              <w:t>TAWA_SRS_FR_037</w:t>
+              <w:t>TAWA_SRS_FR_0</w:t>
+            </w:r>
+            <w:r>
+              <w:rPr>
+                <w:rtl/>
+              </w:rPr>
+              <w:t>48</w:t>
             </w:r>
           </w:p>
         </w:tc>
@@ -8267,7 +8875,13 @@
               <w:rPr>
                 <w:sz w:val="24"/>
               </w:rPr>
-              <w:t>TAWA_SRS_FR_038</w:t>
+              <w:t>TAWA_SRS_FR_0</w:t>
+            </w:r>
+            <w:r>
+              <w:rPr>
+                <w:rtl/>
+              </w:rPr>
+              <w:t>49</w:t>
             </w:r>
           </w:p>
         </w:tc>
@@ -8323,7 +8937,13 @@
               <w:rPr>
                 <w:sz w:val="24"/>
               </w:rPr>
-              <w:t>TAWA_SRS_FR_039</w:t>
+              <w:t>TAWA_SRS_FR_0</w:t>
+            </w:r>
+            <w:r>
+              <w:rPr>
+                <w:rtl/>
+              </w:rPr>
+              <w:t>50</w:t>
             </w:r>
           </w:p>
         </w:tc>
@@ -8351,35 +8971,7 @@
                 <w:bCs/>
                 <w:sz w:val="24"/>
               </w:rPr>
-              <w:t xml:space="preserve">The </w:t>
-            </w:r>
-            <w:r>
-              <w:rPr>
-                <w:bCs/>
-                <w:sz w:val="24"/>
-              </w:rPr>
-              <w:t>‘</w:t>
-            </w:r>
-            <w:r>
-              <w:rPr>
-                <w:bCs/>
-                <w:sz w:val="24"/>
-              </w:rPr>
-              <w:t>username</w:t>
-            </w:r>
-            <w:r>
-              <w:rPr>
-                <w:bCs/>
-                <w:sz w:val="24"/>
-              </w:rPr>
-              <w:t>’</w:t>
-            </w:r>
-            <w:r>
-              <w:rPr>
-                <w:bCs/>
-                <w:sz w:val="24"/>
-              </w:rPr>
-              <w:t xml:space="preserve"> filed shall contain </w:t>
+              <w:t xml:space="preserve">The ‘username’ filed shall contain </w:t>
             </w:r>
             <w:r>
               <w:rPr>
@@ -8418,7 +9010,13 @@
               <w:rPr>
                 <w:sz w:val="24"/>
               </w:rPr>
-              <w:t>TAWA_SRS_FR_040</w:t>
+              <w:t>TAWA_SRS_FR_0</w:t>
+            </w:r>
+            <w:r>
+              <w:rPr>
+                <w:rtl/>
+              </w:rPr>
+              <w:t>51</w:t>
             </w:r>
           </w:p>
         </w:tc>
@@ -8447,21 +9045,7 @@
                 <w:bCs/>
                 <w:sz w:val="24"/>
               </w:rPr>
-              <w:t xml:space="preserve">The </w:t>
-            </w:r>
-            <w:r>
-              <w:rPr>
-                <w:bCs/>
-                <w:sz w:val="24"/>
-              </w:rPr>
-              <w:t>‘add user’</w:t>
-            </w:r>
-            <w:r>
-              <w:rPr>
-                <w:bCs/>
-                <w:sz w:val="24"/>
-              </w:rPr>
-              <w:t xml:space="preserve"> form shall contain an ‘email’ text field.</w:t>
+              <w:t>The ‘add user’ form shall contain an ‘email’ text field.</w:t>
             </w:r>
           </w:p>
         </w:tc>
@@ -8486,7 +9070,13 @@
               <w:rPr>
                 <w:sz w:val="24"/>
               </w:rPr>
-              <w:t>TAWA_SRS_FR_041</w:t>
+              <w:t>TAWA_SRS_FR_0</w:t>
+            </w:r>
+            <w:r>
+              <w:rPr>
+                <w:rtl/>
+              </w:rPr>
+              <w:t>52</w:t>
             </w:r>
           </w:p>
         </w:tc>
@@ -8534,7 +9124,14 @@
               <w:rPr>
                 <w:sz w:val="24"/>
               </w:rPr>
-              <w:t>TAWA_SRS_FR_042</w:t>
+              <w:lastRenderedPageBreak/>
+              <w:t>TAWA_SRS_FR_0</w:t>
+            </w:r>
+            <w:r>
+              <w:rPr>
+                <w:rtl/>
+              </w:rPr>
+              <w:t>53</w:t>
             </w:r>
           </w:p>
         </w:tc>
@@ -8581,7 +9178,13 @@
               <w:rPr>
                 <w:sz w:val="24"/>
               </w:rPr>
-              <w:t>TAWA_SRS_FR_043</w:t>
+              <w:t>TAWA_SRS_FR_0</w:t>
+            </w:r>
+            <w:r>
+              <w:rPr>
+                <w:rtl/>
+              </w:rPr>
+              <w:t>54</w:t>
             </w:r>
           </w:p>
         </w:tc>
@@ -8633,9 +9236,9 @@
             </w:r>
             <w:r>
               <w:rPr>
-                <w:sz w:val="24"/>
-              </w:rPr>
-              <w:t>44</w:t>
+                <w:rtl/>
+              </w:rPr>
+              <w:t>55</w:t>
             </w:r>
           </w:p>
         </w:tc>
@@ -8658,14 +9261,61 @@
                 <w:bCs/>
                 <w:sz w:val="24"/>
               </w:rPr>
-              <w:t>The ‘email’ field shall contain be</w:t>
-            </w:r>
-            <w:r>
-              <w:rPr>
-                <w:bCs/>
-                <w:sz w:val="24"/>
-              </w:rPr>
-              <w:t>fore ‘@’ characters and numbers only.</w:t>
+              <w:t>The ‘email’ field shall contain before ‘@’ characters and numbers only.</w:t>
+            </w:r>
+          </w:p>
+        </w:tc>
+      </w:tr>
+      <w:tr>
+        <w:trPr>
+          <w:trHeight w:val="551"/>
+        </w:trPr>
+        <w:tc>
+          <w:tcPr>
+            <w:tcW w:w="2540" w:type="dxa"/>
+          </w:tcPr>
+          <w:p>
+            <w:pPr>
+              <w:pStyle w:val="TableParagraph"/>
+              <w:ind w:left="105"/>
+              <w:rPr>
+                <w:sz w:val="24"/>
+              </w:rPr>
+            </w:pPr>
+            <w:r>
+              <w:rPr>
+                <w:sz w:val="24"/>
+              </w:rPr>
+              <w:t>TAWA_SRS_FR_0</w:t>
+            </w:r>
+            <w:r>
+              <w:rPr>
+                <w:rtl/>
+              </w:rPr>
+              <w:t>56</w:t>
+            </w:r>
+          </w:p>
+        </w:tc>
+        <w:tc>
+          <w:tcPr>
+            <w:tcW w:w="7380" w:type="dxa"/>
+          </w:tcPr>
+          <w:p>
+            <w:pPr>
+              <w:pStyle w:val="TableParagraph"/>
+              <w:spacing w:before="3"/>
+              <w:ind w:left="96" w:right="258"/>
+              <w:rPr>
+                <w:bCs/>
+                <w:sz w:val="24"/>
+              </w:rPr>
+            </w:pPr>
+            <w:r>
+              <w:rPr>
+                <w:bCs/>
+                <w:sz w:val="24"/>
+              </w:rPr>
+              <w:t>The ‘add user’ form shall contain a ‘password’ text field.</w:t>
             </w:r>
           </w:p>
         </w:tc>
@@ -8694,9 +9344,9 @@
             </w:r>
             <w:r>
               <w:rPr>
-                <w:sz w:val="24"/>
-              </w:rPr>
-              <w:t>45</w:t>
+                <w:rtl/>
+              </w:rPr>
+              <w:t>57</w:t>
             </w:r>
           </w:p>
         </w:tc>
@@ -8719,14 +9369,7 @@
                 <w:bCs/>
                 <w:sz w:val="24"/>
               </w:rPr>
-              <w:t>The ‘add user</w:t>
-            </w:r>
-            <w:r>
-              <w:rPr>
-                <w:bCs/>
-                <w:sz w:val="24"/>
-              </w:rPr>
-              <w:t>’ form shall contain a ‘password’ text field.</w:t>
+              <w:t>The ‘password’ field shall contain characters, special characters and numbers.</w:t>
             </w:r>
           </w:p>
         </w:tc>
@@ -8755,9 +9398,9 @@
             </w:r>
             <w:r>
               <w:rPr>
-                <w:sz w:val="24"/>
-              </w:rPr>
-              <w:t>46</w:t>
+                <w:rtl/>
+              </w:rPr>
+              <w:t>58</w:t>
             </w:r>
           </w:p>
         </w:tc>
@@ -8780,7 +9423,7 @@
                 <w:bCs/>
                 <w:sz w:val="24"/>
               </w:rPr>
-              <w:t>The ‘password’ field shall contain characters, special characters and numbers.</w:t>
+              <w:t>The length of the ‘password’ field shall be in between 8 and 12 characters.</w:t>
             </w:r>
           </w:p>
         </w:tc>
@@ -8805,13 +9448,13 @@
               <w:rPr>
                 <w:sz w:val="24"/>
               </w:rPr>
-              <w:t>TAWA_SRS</w:t>
-            </w:r>
-            <w:r>
-              <w:rPr>
-                <w:sz w:val="24"/>
-              </w:rPr>
-              <w:t>_FR_047</w:t>
+              <w:t>TAWA_SRS_FR_0</w:t>
+            </w:r>
+            <w:r>
+              <w:rPr>
+                <w:rtl/>
+              </w:rPr>
+              <w:t>59</w:t>
             </w:r>
           </w:p>
         </w:tc>
@@ -8834,35 +9477,7 @@
                 <w:bCs/>
                 <w:sz w:val="24"/>
               </w:rPr>
-              <w:t xml:space="preserve">The length of the </w:t>
-            </w:r>
-            <w:r>
-              <w:rPr>
-                <w:bCs/>
-                <w:sz w:val="24"/>
-              </w:rPr>
-              <w:t>‘</w:t>
-            </w:r>
-            <w:r>
-              <w:rPr>
-                <w:bCs/>
-                <w:sz w:val="24"/>
-              </w:rPr>
-              <w:t>password</w:t>
-            </w:r>
-            <w:r>
-              <w:rPr>
-                <w:bCs/>
-                <w:sz w:val="24"/>
-              </w:rPr>
-              <w:t>’</w:t>
-            </w:r>
-            <w:r>
-              <w:rPr>
-                <w:bCs/>
-                <w:sz w:val="24"/>
-              </w:rPr>
-              <w:t xml:space="preserve"> field shall be in between 8 and 12 characters.</w:t>
+              <w:t>The ‘add user’ form shall be contain ‘full name’ text field.</w:t>
             </w:r>
           </w:p>
         </w:tc>
@@ -8887,7 +9502,13 @@
               <w:rPr>
                 <w:sz w:val="24"/>
               </w:rPr>
-              <w:t>TAWA_SRS_FR_048</w:t>
+              <w:t>TAWA_SRS_FR_0</w:t>
+            </w:r>
+            <w:r>
+              <w:rPr>
+                <w:rtl/>
+              </w:rPr>
+              <w:t>60</w:t>
             </w:r>
           </w:p>
         </w:tc>
@@ -8910,14 +9531,7 @@
                 <w:bCs/>
                 <w:sz w:val="24"/>
               </w:rPr>
-              <w:t>The ‘add user</w:t>
-            </w:r>
-            <w:r>
-              <w:rPr>
-                <w:bCs/>
-                <w:sz w:val="24"/>
-              </w:rPr>
-              <w:t>’ form shall be contain ‘full name’ text field.</w:t>
+              <w:t>The ‘full name’ field shall be contain characters and spaces only.</w:t>
             </w:r>
           </w:p>
         </w:tc>
@@ -8942,7 +9556,13 @@
               <w:rPr>
                 <w:sz w:val="24"/>
               </w:rPr>
-              <w:t>TAWA_SRS_FR_049</w:t>
+              <w:t>TAWA_SRS_FR_0</w:t>
+            </w:r>
+            <w:r>
+              <w:rPr>
+                <w:rtl/>
+              </w:rPr>
+              <w:t>61</w:t>
             </w:r>
           </w:p>
         </w:tc>
@@ -8965,7 +9585,7 @@
                 <w:bCs/>
                 <w:sz w:val="24"/>
               </w:rPr>
-              <w:t>The ‘full name’ field shall be contain characters and spaces only.</w:t>
+              <w:t>The ‘add user’ form shall be contain phone number text field.</w:t>
             </w:r>
           </w:p>
         </w:tc>
@@ -8990,7 +9610,13 @@
               <w:rPr>
                 <w:sz w:val="24"/>
               </w:rPr>
-              <w:t>TAWA_SRS_FR_050</w:t>
+              <w:t>TAWA_SRS_FR_0</w:t>
+            </w:r>
+            <w:r>
+              <w:rPr>
+                <w:rtl/>
+              </w:rPr>
+              <w:t>62</w:t>
             </w:r>
           </w:p>
         </w:tc>
@@ -9013,14 +9639,7 @@
                 <w:bCs/>
                 <w:sz w:val="24"/>
               </w:rPr>
-              <w:t>The ‘add user</w:t>
-            </w:r>
-            <w:r>
-              <w:rPr>
-                <w:bCs/>
-                <w:sz w:val="24"/>
-              </w:rPr>
-              <w:t>’ form shall be contain phone number text field.</w:t>
+              <w:t>The ‘phone number’ field shall be contain numbers only.</w:t>
             </w:r>
           </w:p>
         </w:tc>
@@ -9045,7 +9664,13 @@
               <w:rPr>
                 <w:sz w:val="24"/>
               </w:rPr>
-              <w:t>TAWA_SRS_FR_051</w:t>
+              <w:t>TAWA_SRS_FR_0</w:t>
+            </w:r>
+            <w:r>
+              <w:rPr>
+                <w:rtl/>
+              </w:rPr>
+              <w:t>63</w:t>
             </w:r>
           </w:p>
         </w:tc>
@@ -9068,7 +9693,7 @@
                 <w:bCs/>
                 <w:sz w:val="24"/>
               </w:rPr>
-              <w:t>The ‘phone number’ field shall be contain numbers only.</w:t>
+              <w:t>The length of the ‘phone number’ field shall not exceed 20 characters.</w:t>
             </w:r>
           </w:p>
         </w:tc>
@@ -9093,7 +9718,13 @@
               <w:rPr>
                 <w:sz w:val="24"/>
               </w:rPr>
-              <w:t>TAWA_SRS_FR_052</w:t>
+              <w:t>TAWA_SRS_FR_0</w:t>
+            </w:r>
+            <w:r>
+              <w:rPr>
+                <w:rtl/>
+              </w:rPr>
+              <w:t>64</w:t>
             </w:r>
           </w:p>
         </w:tc>
@@ -9116,7 +9747,7 @@
                 <w:bCs/>
                 <w:sz w:val="24"/>
               </w:rPr>
-              <w:t>The length of the ‘phone number’ field shall not exceed 20 characters.</w:t>
+              <w:t>The ‘add user’ form shall be contain ‘add’ button.</w:t>
             </w:r>
           </w:p>
         </w:tc>
@@ -9141,13 +9772,13 @@
               <w:rPr>
                 <w:sz w:val="24"/>
               </w:rPr>
-              <w:t>TAWA_SRS_F</w:t>
-            </w:r>
-            <w:r>
-              <w:rPr>
-                <w:sz w:val="24"/>
-              </w:rPr>
-              <w:t>R_053</w:t>
+              <w:t>TAWA_SRS_FR_0</w:t>
+            </w:r>
+            <w:r>
+              <w:rPr>
+                <w:rtl/>
+              </w:rPr>
+              <w:t>65</w:t>
             </w:r>
           </w:p>
         </w:tc>
@@ -9170,14 +9801,7 @@
                 <w:bCs/>
                 <w:sz w:val="24"/>
               </w:rPr>
-              <w:t>The ‘add user’ form shall be contain ‘add</w:t>
-            </w:r>
-            <w:r>
-              <w:rPr>
-                <w:bCs/>
-                <w:sz w:val="24"/>
-              </w:rPr>
-              <w:t>’ button.</w:t>
+              <w:t>The admin clicks on ‘add’ button to submit the form.</w:t>
             </w:r>
           </w:p>
         </w:tc>
@@ -9206,9 +9830,9 @@
             </w:r>
             <w:r>
               <w:rPr>
-                <w:sz w:val="24"/>
-              </w:rPr>
-              <w:t>54</w:t>
+                <w:rtl/>
+              </w:rPr>
+              <w:t>66</w:t>
             </w:r>
           </w:p>
         </w:tc>
@@ -9231,7 +9855,7 @@
                 <w:bCs/>
                 <w:sz w:val="24"/>
               </w:rPr>
-              <w:t>The admin clicks on ‘add’ button to submit the form.</w:t>
+              <w:t>The added user shall be didn’t exist in the database before add him.</w:t>
             </w:r>
           </w:p>
         </w:tc>
@@ -9260,9 +9884,9 @@
             </w:r>
             <w:r>
               <w:rPr>
-                <w:sz w:val="24"/>
-              </w:rPr>
-              <w:t>55</w:t>
+                <w:rtl/>
+              </w:rPr>
+              <w:t>67</w:t>
             </w:r>
           </w:p>
         </w:tc>
@@ -9285,7 +9909,7 @@
                 <w:bCs/>
                 <w:sz w:val="24"/>
               </w:rPr>
-              <w:t>The added user shall be didn’t exist in the database before add him.</w:t>
+              <w:t>If the user exist in the database shall display error message says ‘This user already exist’.</w:t>
             </w:r>
           </w:p>
         </w:tc>
@@ -9314,9 +9938,9 @@
             </w:r>
             <w:r>
               <w:rPr>
-                <w:sz w:val="24"/>
-              </w:rPr>
-              <w:t>56</w:t>
+                <w:rtl/>
+              </w:rPr>
+              <w:t>68</w:t>
             </w:r>
           </w:p>
         </w:tc>
@@ -9339,68 +9963,44 @@
                 <w:bCs/>
                 <w:sz w:val="24"/>
               </w:rPr>
-              <w:t>If the user exist in the database shall display error message says ‘This user already exist’.</w:t>
-            </w:r>
-          </w:p>
-        </w:tc>
-      </w:tr>
-      <w:tr>
-        <w:trPr>
-          <w:trHeight w:val="486"/>
-        </w:trPr>
-        <w:tc>
-          <w:tcPr>
-            <w:tcW w:w="2540" w:type="dxa"/>
-          </w:tcPr>
-          <w:p>
-            <w:pPr>
-              <w:pStyle w:val="TableParagraph"/>
-              <w:ind w:left="105"/>
-              <w:rPr>
-                <w:sz w:val="24"/>
-              </w:rPr>
-            </w:pPr>
-            <w:r>
-              <w:rPr>
-                <w:sz w:val="24"/>
-              </w:rPr>
-              <w:t>TAWA_SRS_FR_0</w:t>
-            </w:r>
-            <w:r>
-              <w:rPr>
-                <w:sz w:val="24"/>
-              </w:rPr>
-              <w:t>57</w:t>
-            </w:r>
-          </w:p>
-        </w:tc>
-        <w:tc>
-          <w:tcPr>
-            <w:tcW w:w="7380" w:type="dxa"/>
-          </w:tcPr>
-          <w:p>
-            <w:pPr>
-              <w:pStyle w:val="TableParagraph"/>
-              <w:spacing w:before="3"/>
-              <w:ind w:left="96" w:right="258"/>
-              <w:rPr>
-                <w:bCs/>
-                <w:sz w:val="24"/>
-              </w:rPr>
-            </w:pPr>
-            <w:r>
-              <w:rPr>
-                <w:bCs/>
-                <w:sz w:val="24"/>
-              </w:rPr>
               <w:t>If the user added successfully shall display successful message says ‘the user added successfully’ .</w:t>
             </w:r>
-            <w:bookmarkStart w:id="10" w:name="_GoBack"/>
-            <w:bookmarkEnd w:id="10"/>
           </w:p>
         </w:tc>
       </w:tr>
     </w:tbl>
+    <w:p>
+      <w:pPr>
+        <w:pStyle w:val="Heading1"/>
+        <w:numPr>
+          <w:ilvl w:val="1"/>
+          <w:numId w:val="2"/>
+        </w:numPr>
+        <w:tabs>
+          <w:tab w:val="left" w:pos="940"/>
+          <w:tab w:val="left" w:pos="941"/>
+        </w:tabs>
+        <w:spacing w:before="207"/>
+        <w:rPr>
+          <w:sz w:val="28"/>
+          <w:szCs w:val="28"/>
+        </w:rPr>
+      </w:pPr>
+      <w:r>
+        <w:rPr>
+          <w:sz w:val="28"/>
+          <w:szCs w:val="28"/>
+        </w:rPr>
+        <w:t xml:space="preserve">Delete </w:t>
+      </w:r>
+      <w:r>
+        <w:rPr>
+          <w:sz w:val="28"/>
+          <w:szCs w:val="28"/>
+        </w:rPr>
+        <w:t>User</w:t>
+      </w:r>
+    </w:p>
     <w:p>
       <w:pPr>
         <w:pStyle w:val="Heading1"/>
@@ -9410,7 +10010,959 @@
         </w:tabs>
         <w:spacing w:before="207"/>
         <w:ind w:firstLine="0"/>
-      </w:pPr>
+        <w:jc w:val="right"/>
+        <w:rPr>
+          <w:sz w:val="28"/>
+          <w:szCs w:val="28"/>
+        </w:rPr>
+      </w:pPr>
+    </w:p>
+    <w:tbl>
+      <w:tblPr>
+        <w:tblW w:w="0" w:type="auto"/>
+        <w:tblInd w:w="350" w:type="dxa"/>
+        <w:tblBorders>
+          <w:top w:val="single" w:sz="8" w:space="0" w:color="000000"/>
+          <w:left w:val="single" w:sz="8" w:space="0" w:color="000000"/>
+          <w:bottom w:val="single" w:sz="8" w:space="0" w:color="000000"/>
+          <w:right w:val="single" w:sz="8" w:space="0" w:color="000000"/>
+          <w:insideH w:val="single" w:sz="8" w:space="0" w:color="000000"/>
+          <w:insideV w:val="single" w:sz="8" w:space="0" w:color="000000"/>
+        </w:tblBorders>
+        <w:tblLayout w:type="fixed"/>
+        <w:tblCellMar>
+          <w:left w:w="0" w:type="dxa"/>
+          <w:right w:w="0" w:type="dxa"/>
+        </w:tblCellMar>
+        <w:tblLook w:val="01E0" w:firstRow="1" w:lastRow="1" w:firstColumn="1" w:lastColumn="1" w:noHBand="0" w:noVBand="0"/>
+      </w:tblPr>
+      <w:tblGrid>
+        <w:gridCol w:w="2540"/>
+        <w:gridCol w:w="7380"/>
+      </w:tblGrid>
+      <w:tr>
+        <w:trPr>
+          <w:trHeight w:val="753"/>
+        </w:trPr>
+        <w:tc>
+          <w:tcPr>
+            <w:tcW w:w="2540" w:type="dxa"/>
+            <w:shd w:val="clear" w:color="auto" w:fill="BCD5ED"/>
+          </w:tcPr>
+          <w:p>
+            <w:pPr>
+              <w:pStyle w:val="TableParagraph"/>
+              <w:spacing w:before="97"/>
+              <w:rPr>
+                <w:b/>
+                <w:sz w:val="24"/>
+              </w:rPr>
+            </w:pPr>
+            <w:r>
+              <w:rPr>
+                <w:b/>
+                <w:sz w:val="24"/>
+              </w:rPr>
+              <w:t>ID</w:t>
+            </w:r>
+          </w:p>
+        </w:tc>
+        <w:tc>
+          <w:tcPr>
+            <w:tcW w:w="7380" w:type="dxa"/>
+            <w:shd w:val="clear" w:color="auto" w:fill="BCD5ED"/>
+          </w:tcPr>
+          <w:p>
+            <w:pPr>
+              <w:pStyle w:val="TableParagraph"/>
+              <w:spacing w:before="97"/>
+              <w:ind w:left="96"/>
+              <w:rPr>
+                <w:b/>
+                <w:sz w:val="24"/>
+              </w:rPr>
+            </w:pPr>
+            <w:r>
+              <w:rPr>
+                <w:b/>
+                <w:sz w:val="24"/>
+              </w:rPr>
+              <w:t>System Requirements</w:t>
+            </w:r>
+          </w:p>
+        </w:tc>
+      </w:tr>
+      <w:tr>
+        <w:trPr>
+          <w:trHeight w:val="468"/>
+        </w:trPr>
+        <w:tc>
+          <w:tcPr>
+            <w:tcW w:w="2540" w:type="dxa"/>
+          </w:tcPr>
+          <w:p>
+            <w:pPr>
+              <w:pStyle w:val="TableParagraph"/>
+              <w:ind w:left="105"/>
+              <w:rPr>
+                <w:sz w:val="24"/>
+              </w:rPr>
+            </w:pPr>
+            <w:r>
+              <w:rPr>
+                <w:sz w:val="24"/>
+              </w:rPr>
+              <w:t>TAWA_SRS_FR_0</w:t>
+            </w:r>
+            <w:r>
+              <w:t>69</w:t>
+            </w:r>
+          </w:p>
+        </w:tc>
+        <w:tc>
+          <w:tcPr>
+            <w:tcW w:w="7380" w:type="dxa"/>
+          </w:tcPr>
+          <w:p>
+            <w:pPr>
+              <w:pStyle w:val="TableParagraph"/>
+              <w:spacing w:before="3"/>
+              <w:ind w:left="0"/>
+              <w:jc w:val="both"/>
+              <w:rPr>
+                <w:bCs/>
+                <w:sz w:val="24"/>
+              </w:rPr>
+            </w:pPr>
+            <w:r>
+              <w:rPr>
+                <w:bCs/>
+                <w:sz w:val="24"/>
+              </w:rPr>
+              <w:t xml:space="preserve"> After login as an admin The admin shall be able to</w:t>
+            </w:r>
+            <w:r>
+              <w:rPr>
+                <w:bCs/>
+                <w:sz w:val="24"/>
+              </w:rPr>
+              <w:t xml:space="preserve"> delete</w:t>
+            </w:r>
+            <w:r>
+              <w:rPr>
+                <w:bCs/>
+                <w:sz w:val="24"/>
+              </w:rPr>
+              <w:t xml:space="preserve"> users.</w:t>
+            </w:r>
+          </w:p>
+        </w:tc>
+      </w:tr>
+      <w:tr>
+        <w:trPr>
+          <w:trHeight w:val="468"/>
+        </w:trPr>
+        <w:tc>
+          <w:tcPr>
+            <w:tcW w:w="2540" w:type="dxa"/>
+          </w:tcPr>
+          <w:p>
+            <w:pPr>
+              <w:pStyle w:val="TableParagraph"/>
+              <w:ind w:left="105"/>
+              <w:rPr>
+                <w:sz w:val="24"/>
+              </w:rPr>
+            </w:pPr>
+            <w:r>
+              <w:rPr>
+                <w:sz w:val="24"/>
+              </w:rPr>
+              <w:t>TAWA_SRS_FR_0</w:t>
+            </w:r>
+            <w:r>
+              <w:t>70</w:t>
+            </w:r>
+          </w:p>
+        </w:tc>
+        <w:tc>
+          <w:tcPr>
+            <w:tcW w:w="7380" w:type="dxa"/>
+          </w:tcPr>
+          <w:p>
+            <w:pPr>
+              <w:pStyle w:val="TableParagraph"/>
+              <w:spacing w:before="3"/>
+              <w:ind w:left="0"/>
+              <w:jc w:val="both"/>
+              <w:rPr>
+                <w:bCs/>
+                <w:sz w:val="24"/>
+              </w:rPr>
+            </w:pPr>
+            <w:r>
+              <w:rPr>
+                <w:bCs/>
+                <w:sz w:val="24"/>
+              </w:rPr>
+              <w:t xml:space="preserve"> The admin clicks on the ‘</w:t>
+            </w:r>
+            <w:r>
+              <w:rPr>
+                <w:bCs/>
+                <w:sz w:val="24"/>
+              </w:rPr>
+              <w:t>delete</w:t>
+            </w:r>
+            <w:r>
+              <w:rPr>
+                <w:bCs/>
+                <w:sz w:val="24"/>
+              </w:rPr>
+              <w:t>’ button</w:t>
+            </w:r>
+            <w:r>
+              <w:rPr>
+                <w:bCs/>
+                <w:sz w:val="24"/>
+              </w:rPr>
+              <w:t xml:space="preserve"> to specific user</w:t>
+            </w:r>
+            <w:r>
+              <w:rPr>
+                <w:bCs/>
+                <w:sz w:val="24"/>
+              </w:rPr>
+              <w:t xml:space="preserve"> in the</w:t>
+            </w:r>
+            <w:r>
+              <w:rPr>
+                <w:bCs/>
+                <w:sz w:val="24"/>
+              </w:rPr>
+              <w:t xml:space="preserve"> page</w:t>
+            </w:r>
+            <w:r>
+              <w:rPr>
+                <w:bCs/>
+                <w:sz w:val="24"/>
+              </w:rPr>
+              <w:t xml:space="preserve"> listed all users</w:t>
+            </w:r>
+            <w:r>
+              <w:rPr>
+                <w:bCs/>
+                <w:sz w:val="24"/>
+              </w:rPr>
+              <w:t>.</w:t>
+            </w:r>
+          </w:p>
+        </w:tc>
+      </w:tr>
+      <w:tr>
+        <w:trPr>
+          <w:trHeight w:val="468"/>
+        </w:trPr>
+        <w:tc>
+          <w:tcPr>
+            <w:tcW w:w="2540" w:type="dxa"/>
+          </w:tcPr>
+          <w:p>
+            <w:pPr>
+              <w:pStyle w:val="TableParagraph"/>
+              <w:ind w:left="105"/>
+              <w:rPr>
+                <w:sz w:val="24"/>
+              </w:rPr>
+            </w:pPr>
+            <w:r>
+              <w:rPr>
+                <w:sz w:val="24"/>
+              </w:rPr>
+              <w:t>TAWA_SRS_FR_0</w:t>
+            </w:r>
+            <w:r>
+              <w:t>71</w:t>
+            </w:r>
+          </w:p>
+        </w:tc>
+        <w:tc>
+          <w:tcPr>
+            <w:tcW w:w="7380" w:type="dxa"/>
+          </w:tcPr>
+          <w:p>
+            <w:pPr>
+              <w:pStyle w:val="TableParagraph"/>
+              <w:spacing w:before="3"/>
+              <w:ind w:left="0"/>
+              <w:jc w:val="both"/>
+              <w:rPr>
+                <w:bCs/>
+                <w:sz w:val="24"/>
+              </w:rPr>
+            </w:pPr>
+            <w:r>
+              <w:rPr>
+                <w:bCs/>
+                <w:sz w:val="24"/>
+              </w:rPr>
+              <w:t xml:space="preserve"> The </w:t>
+            </w:r>
+            <w:r>
+              <w:rPr>
+                <w:bCs/>
+                <w:sz w:val="24"/>
+              </w:rPr>
+              <w:t>use</w:t>
+            </w:r>
+            <w:r>
+              <w:rPr>
+                <w:bCs/>
+                <w:sz w:val="24"/>
+              </w:rPr>
+              <w:t>r</w:t>
+            </w:r>
+            <w:r>
+              <w:rPr>
+                <w:bCs/>
+                <w:sz w:val="24"/>
+              </w:rPr>
+              <w:t xml:space="preserve"> shall be exist in the </w:t>
+            </w:r>
+            <w:r>
+              <w:rPr>
+                <w:bCs/>
+                <w:sz w:val="24"/>
+              </w:rPr>
+              <w:t>page listed all users</w:t>
+            </w:r>
+            <w:r>
+              <w:rPr>
+                <w:bCs/>
+                <w:sz w:val="24"/>
+              </w:rPr>
+              <w:t>.</w:t>
+            </w:r>
+          </w:p>
+        </w:tc>
+      </w:tr>
+      <w:tr>
+        <w:trPr>
+          <w:trHeight w:val="468"/>
+        </w:trPr>
+        <w:tc>
+          <w:tcPr>
+            <w:tcW w:w="2540" w:type="dxa"/>
+          </w:tcPr>
+          <w:p>
+            <w:pPr>
+              <w:pStyle w:val="TableParagraph"/>
+              <w:ind w:left="105"/>
+              <w:rPr>
+                <w:sz w:val="24"/>
+              </w:rPr>
+            </w:pPr>
+            <w:r>
+              <w:rPr>
+                <w:sz w:val="24"/>
+              </w:rPr>
+              <w:t>TAWA_SRS_FR_0</w:t>
+            </w:r>
+            <w:r>
+              <w:t>72</w:t>
+            </w:r>
+          </w:p>
+        </w:tc>
+        <w:tc>
+          <w:tcPr>
+            <w:tcW w:w="7380" w:type="dxa"/>
+          </w:tcPr>
+          <w:p>
+            <w:pPr>
+              <w:pStyle w:val="TableParagraph"/>
+              <w:spacing w:before="3"/>
+              <w:ind w:left="0"/>
+              <w:jc w:val="both"/>
+              <w:rPr>
+                <w:bCs/>
+                <w:sz w:val="24"/>
+              </w:rPr>
+            </w:pPr>
+            <w:r>
+              <w:rPr>
+                <w:bCs/>
+                <w:sz w:val="24"/>
+              </w:rPr>
+              <w:t xml:space="preserve"> </w:t>
+            </w:r>
+            <w:r>
+              <w:rPr>
+                <w:bCs/>
+                <w:sz w:val="24"/>
+              </w:rPr>
+              <w:t xml:space="preserve">After clicking on ‘delete’ button shall display message says ‘Are you sure </w:t>
+            </w:r>
+            <w:r>
+              <w:rPr>
+                <w:bCs/>
+                <w:sz w:val="24"/>
+              </w:rPr>
+              <w:t xml:space="preserve">to </w:t>
+            </w:r>
+            <w:r>
+              <w:rPr>
+                <w:bCs/>
+                <w:sz w:val="24"/>
+              </w:rPr>
+              <w:t xml:space="preserve">delete this user?’. </w:t>
+            </w:r>
+          </w:p>
+        </w:tc>
+      </w:tr>
+      <w:tr>
+        <w:trPr>
+          <w:trHeight w:val="423"/>
+        </w:trPr>
+        <w:tc>
+          <w:tcPr>
+            <w:tcW w:w="2540" w:type="dxa"/>
+          </w:tcPr>
+          <w:p>
+            <w:pPr>
+              <w:pStyle w:val="TableParagraph"/>
+              <w:ind w:left="105"/>
+              <w:rPr>
+                <w:sz w:val="24"/>
+              </w:rPr>
+            </w:pPr>
+            <w:r>
+              <w:rPr>
+                <w:sz w:val="24"/>
+              </w:rPr>
+              <w:t>TAWA_SRS_FR_0</w:t>
+            </w:r>
+            <w:r>
+              <w:t>73</w:t>
+            </w:r>
+          </w:p>
+        </w:tc>
+        <w:tc>
+          <w:tcPr>
+            <w:tcW w:w="7380" w:type="dxa"/>
+          </w:tcPr>
+          <w:p>
+            <w:pPr>
+              <w:pStyle w:val="TableParagraph"/>
+              <w:spacing w:before="0" w:line="271" w:lineRule="exact"/>
+              <w:ind w:left="0"/>
+              <w:rPr>
+                <w:sz w:val="24"/>
+              </w:rPr>
+            </w:pPr>
+            <w:r>
+              <w:rPr>
+                <w:sz w:val="24"/>
+              </w:rPr>
+              <w:t xml:space="preserve"> </w:t>
+            </w:r>
+            <w:r>
+              <w:rPr>
+                <w:bCs/>
+                <w:sz w:val="24"/>
+              </w:rPr>
+              <w:t>After message displayed if user choose ‘yes’ the user shall be delete from the system.</w:t>
+            </w:r>
+          </w:p>
+        </w:tc>
+      </w:tr>
+      <w:tr>
+        <w:trPr>
+          <w:trHeight w:val="479"/>
+        </w:trPr>
+        <w:tc>
+          <w:tcPr>
+            <w:tcW w:w="2540" w:type="dxa"/>
+          </w:tcPr>
+          <w:p>
+            <w:pPr>
+              <w:pStyle w:val="TableParagraph"/>
+              <w:ind w:left="105"/>
+              <w:rPr>
+                <w:sz w:val="24"/>
+              </w:rPr>
+            </w:pPr>
+            <w:r>
+              <w:rPr>
+                <w:sz w:val="24"/>
+              </w:rPr>
+              <w:t>TAWA_SRS_FR_0</w:t>
+            </w:r>
+            <w:r>
+              <w:t>74</w:t>
+            </w:r>
+          </w:p>
+        </w:tc>
+        <w:tc>
+          <w:tcPr>
+            <w:tcW w:w="7380" w:type="dxa"/>
+          </w:tcPr>
+          <w:p>
+            <w:pPr>
+              <w:pStyle w:val="TableParagraph"/>
+              <w:ind w:left="0"/>
+              <w:rPr>
+                <w:bCs/>
+                <w:sz w:val="24"/>
+              </w:rPr>
+            </w:pPr>
+            <w:r>
+              <w:rPr>
+                <w:b/>
+                <w:sz w:val="24"/>
+              </w:rPr>
+              <w:t xml:space="preserve"> </w:t>
+            </w:r>
+            <w:r>
+              <w:rPr>
+                <w:bCs/>
+                <w:sz w:val="24"/>
+              </w:rPr>
+              <w:t>After message displayed if user choose ‘No’ the user shall not be delete from the system.</w:t>
+            </w:r>
+          </w:p>
+        </w:tc>
+      </w:tr>
+    </w:tbl>
+    <w:p>
+      <w:pPr>
+        <w:pStyle w:val="Heading1"/>
+        <w:numPr>
+          <w:ilvl w:val="1"/>
+          <w:numId w:val="2"/>
+        </w:numPr>
+        <w:tabs>
+          <w:tab w:val="left" w:pos="940"/>
+          <w:tab w:val="left" w:pos="941"/>
+        </w:tabs>
+        <w:spacing w:before="207"/>
+        <w:rPr>
+          <w:sz w:val="28"/>
+          <w:szCs w:val="28"/>
+        </w:rPr>
+      </w:pPr>
+      <w:r>
+        <w:rPr>
+          <w:sz w:val="28"/>
+          <w:szCs w:val="28"/>
+        </w:rPr>
+        <w:lastRenderedPageBreak/>
+        <w:t>Land on a photo gallery</w:t>
+      </w:r>
+    </w:p>
+    <w:p>
+      <w:pPr>
+        <w:pStyle w:val="Heading1"/>
+        <w:tabs>
+          <w:tab w:val="left" w:pos="940"/>
+          <w:tab w:val="left" w:pos="941"/>
+        </w:tabs>
+        <w:spacing w:before="207"/>
+        <w:ind w:firstLine="0"/>
+        <w:jc w:val="right"/>
+        <w:rPr>
+          <w:sz w:val="28"/>
+          <w:szCs w:val="28"/>
+        </w:rPr>
+      </w:pPr>
+    </w:p>
+    <w:tbl>
+      <w:tblPr>
+        <w:tblW w:w="0" w:type="auto"/>
+        <w:tblInd w:w="350" w:type="dxa"/>
+        <w:tblBorders>
+          <w:top w:val="single" w:sz="8" w:space="0" w:color="000000"/>
+          <w:left w:val="single" w:sz="8" w:space="0" w:color="000000"/>
+          <w:bottom w:val="single" w:sz="8" w:space="0" w:color="000000"/>
+          <w:right w:val="single" w:sz="8" w:space="0" w:color="000000"/>
+          <w:insideH w:val="single" w:sz="8" w:space="0" w:color="000000"/>
+          <w:insideV w:val="single" w:sz="8" w:space="0" w:color="000000"/>
+        </w:tblBorders>
+        <w:tblLayout w:type="fixed"/>
+        <w:tblCellMar>
+          <w:left w:w="0" w:type="dxa"/>
+          <w:right w:w="0" w:type="dxa"/>
+        </w:tblCellMar>
+        <w:tblLook w:val="01E0" w:firstRow="1" w:lastRow="1" w:firstColumn="1" w:lastColumn="1" w:noHBand="0" w:noVBand="0"/>
+      </w:tblPr>
+      <w:tblGrid>
+        <w:gridCol w:w="2540"/>
+        <w:gridCol w:w="7380"/>
+      </w:tblGrid>
+      <w:tr>
+        <w:trPr>
+          <w:trHeight w:val="753"/>
+        </w:trPr>
+        <w:tc>
+          <w:tcPr>
+            <w:tcW w:w="2540" w:type="dxa"/>
+            <w:shd w:val="clear" w:color="auto" w:fill="BCD5ED"/>
+          </w:tcPr>
+          <w:p>
+            <w:pPr>
+              <w:pStyle w:val="TableParagraph"/>
+              <w:spacing w:before="97"/>
+              <w:rPr>
+                <w:b/>
+                <w:sz w:val="24"/>
+              </w:rPr>
+            </w:pPr>
+            <w:r>
+              <w:rPr>
+                <w:b/>
+                <w:sz w:val="24"/>
+              </w:rPr>
+              <w:t>ID</w:t>
+            </w:r>
+          </w:p>
+        </w:tc>
+        <w:tc>
+          <w:tcPr>
+            <w:tcW w:w="7380" w:type="dxa"/>
+            <w:shd w:val="clear" w:color="auto" w:fill="BCD5ED"/>
+          </w:tcPr>
+          <w:p>
+            <w:pPr>
+              <w:pStyle w:val="TableParagraph"/>
+              <w:spacing w:before="97"/>
+              <w:ind w:left="96"/>
+              <w:rPr>
+                <w:b/>
+                <w:sz w:val="24"/>
+              </w:rPr>
+            </w:pPr>
+            <w:r>
+              <w:rPr>
+                <w:b/>
+                <w:sz w:val="24"/>
+              </w:rPr>
+              <w:t>System Requirements</w:t>
+            </w:r>
+          </w:p>
+        </w:tc>
+      </w:tr>
+      <w:tr>
+        <w:trPr>
+          <w:trHeight w:val="468"/>
+        </w:trPr>
+        <w:tc>
+          <w:tcPr>
+            <w:tcW w:w="2540" w:type="dxa"/>
+          </w:tcPr>
+          <w:p>
+            <w:pPr>
+              <w:pStyle w:val="TableParagraph"/>
+              <w:ind w:left="105"/>
+              <w:rPr>
+                <w:sz w:val="24"/>
+              </w:rPr>
+            </w:pPr>
+            <w:r>
+              <w:rPr>
+                <w:sz w:val="24"/>
+              </w:rPr>
+              <w:t>TAWA_SRS_FR_0</w:t>
+            </w:r>
+            <w:r>
+              <w:t>75</w:t>
+            </w:r>
+          </w:p>
+        </w:tc>
+        <w:tc>
+          <w:tcPr>
+            <w:tcW w:w="7380" w:type="dxa"/>
+          </w:tcPr>
+          <w:p>
+            <w:pPr>
+              <w:pStyle w:val="TableParagraph"/>
+              <w:spacing w:before="3"/>
+              <w:ind w:left="0"/>
+              <w:jc w:val="both"/>
+              <w:rPr>
+                <w:bCs/>
+                <w:sz w:val="24"/>
+              </w:rPr>
+            </w:pPr>
+            <w:r>
+              <w:rPr>
+                <w:bCs/>
+                <w:sz w:val="24"/>
+              </w:rPr>
+              <w:t xml:space="preserve"> </w:t>
+            </w:r>
+            <w:r>
+              <w:rPr>
+                <w:bCs/>
+                <w:sz w:val="24"/>
+              </w:rPr>
+              <w:t>When the ‘guest’ open the website</w:t>
+            </w:r>
+            <w:r>
+              <w:rPr>
+                <w:bCs/>
+                <w:sz w:val="24"/>
+              </w:rPr>
+              <w:t xml:space="preserve"> shall be </w:t>
+            </w:r>
+            <w:r>
+              <w:rPr>
+                <w:bCs/>
+                <w:sz w:val="24"/>
+              </w:rPr>
+              <w:t>redirect to the home page</w:t>
+            </w:r>
+            <w:r>
+              <w:rPr>
+                <w:bCs/>
+                <w:sz w:val="24"/>
+              </w:rPr>
+              <w:t>.</w:t>
+            </w:r>
+          </w:p>
+        </w:tc>
+      </w:tr>
+      <w:tr>
+        <w:trPr>
+          <w:trHeight w:val="468"/>
+        </w:trPr>
+        <w:tc>
+          <w:tcPr>
+            <w:tcW w:w="2540" w:type="dxa"/>
+          </w:tcPr>
+          <w:p>
+            <w:pPr>
+              <w:pStyle w:val="TableParagraph"/>
+              <w:ind w:left="105"/>
+              <w:rPr>
+                <w:sz w:val="24"/>
+              </w:rPr>
+            </w:pPr>
+            <w:r>
+              <w:rPr>
+                <w:sz w:val="24"/>
+              </w:rPr>
+              <w:t>TAWA_SRS_FR_0</w:t>
+            </w:r>
+            <w:r>
+              <w:t>7</w:t>
+            </w:r>
+            <w:r>
+              <w:t>6</w:t>
+            </w:r>
+          </w:p>
+        </w:tc>
+        <w:tc>
+          <w:tcPr>
+            <w:tcW w:w="7380" w:type="dxa"/>
+          </w:tcPr>
+          <w:p>
+            <w:pPr>
+              <w:pStyle w:val="TableParagraph"/>
+              <w:spacing w:before="3"/>
+              <w:ind w:left="0"/>
+              <w:jc w:val="both"/>
+              <w:rPr>
+                <w:bCs/>
+                <w:sz w:val="24"/>
+              </w:rPr>
+            </w:pPr>
+            <w:r>
+              <w:rPr>
+                <w:bCs/>
+                <w:sz w:val="24"/>
+              </w:rPr>
+              <w:t xml:space="preserve"> </w:t>
+            </w:r>
+            <w:r>
+              <w:rPr>
+                <w:bCs/>
+                <w:sz w:val="24"/>
+              </w:rPr>
+              <w:t xml:space="preserve">After login as a </w:t>
+            </w:r>
+            <w:r>
+              <w:rPr>
+                <w:bCs/>
+                <w:sz w:val="24"/>
+              </w:rPr>
+              <w:t>‘</w:t>
+            </w:r>
+            <w:r>
+              <w:rPr>
+                <w:bCs/>
+                <w:sz w:val="24"/>
+              </w:rPr>
+              <w:t>user</w:t>
+            </w:r>
+            <w:r>
+              <w:rPr>
+                <w:bCs/>
+                <w:sz w:val="24"/>
+              </w:rPr>
+              <w:t>’</w:t>
+            </w:r>
+            <w:r>
+              <w:rPr>
+                <w:bCs/>
+                <w:sz w:val="24"/>
+              </w:rPr>
+              <w:t xml:space="preserve"> The user shall be redirect to the home page.</w:t>
+            </w:r>
+          </w:p>
+        </w:tc>
+      </w:tr>
+      <w:tr>
+        <w:trPr>
+          <w:trHeight w:val="468"/>
+        </w:trPr>
+        <w:tc>
+          <w:tcPr>
+            <w:tcW w:w="2540" w:type="dxa"/>
+          </w:tcPr>
+          <w:p>
+            <w:pPr>
+              <w:pStyle w:val="TableParagraph"/>
+              <w:ind w:left="105"/>
+              <w:rPr>
+                <w:sz w:val="24"/>
+              </w:rPr>
+            </w:pPr>
+            <w:r>
+              <w:rPr>
+                <w:sz w:val="24"/>
+              </w:rPr>
+              <w:t>TAWA_SRS_FR_0</w:t>
+            </w:r>
+            <w:r>
+              <w:t>7</w:t>
+            </w:r>
+            <w:r>
+              <w:t>7</w:t>
+            </w:r>
+          </w:p>
+        </w:tc>
+        <w:tc>
+          <w:tcPr>
+            <w:tcW w:w="7380" w:type="dxa"/>
+          </w:tcPr>
+          <w:p>
+            <w:pPr>
+              <w:pStyle w:val="TableParagraph"/>
+              <w:spacing w:before="3"/>
+              <w:ind w:left="0"/>
+              <w:jc w:val="both"/>
+              <w:rPr>
+                <w:bCs/>
+                <w:sz w:val="24"/>
+              </w:rPr>
+            </w:pPr>
+            <w:r>
+              <w:rPr>
+                <w:bCs/>
+                <w:sz w:val="24"/>
+              </w:rPr>
+              <w:t xml:space="preserve"> The home page shall be contains </w:t>
+            </w:r>
+            <w:r>
+              <w:rPr>
+                <w:sz w:val="24"/>
+              </w:rPr>
+              <w:t>a photo gallery of the top travel destinations.</w:t>
+            </w:r>
+          </w:p>
+        </w:tc>
+      </w:tr>
+      <w:tr>
+        <w:trPr>
+          <w:trHeight w:val="468"/>
+        </w:trPr>
+        <w:tc>
+          <w:tcPr>
+            <w:tcW w:w="2540" w:type="dxa"/>
+          </w:tcPr>
+          <w:p>
+            <w:pPr>
+              <w:pStyle w:val="TableParagraph"/>
+              <w:ind w:left="105"/>
+              <w:rPr>
+                <w:sz w:val="24"/>
+              </w:rPr>
+            </w:pPr>
+            <w:r>
+              <w:rPr>
+                <w:sz w:val="24"/>
+              </w:rPr>
+              <w:t>TAWA_SRS_FR_0</w:t>
+            </w:r>
+            <w:r>
+              <w:t>7</w:t>
+            </w:r>
+            <w:r>
+              <w:t>8</w:t>
+            </w:r>
+          </w:p>
+        </w:tc>
+        <w:tc>
+          <w:tcPr>
+            <w:tcW w:w="7380" w:type="dxa"/>
+          </w:tcPr>
+          <w:p>
+            <w:pPr>
+              <w:pStyle w:val="TableParagraph"/>
+              <w:spacing w:before="3"/>
+              <w:ind w:left="0"/>
+              <w:jc w:val="both"/>
+              <w:rPr>
+                <w:bCs/>
+                <w:sz w:val="24"/>
+              </w:rPr>
+            </w:pPr>
+            <w:r>
+              <w:rPr>
+                <w:bCs/>
+                <w:sz w:val="24"/>
+              </w:rPr>
+              <w:t xml:space="preserve"> </w:t>
+            </w:r>
+            <w:r>
+              <w:rPr>
+                <w:bCs/>
+                <w:sz w:val="24"/>
+              </w:rPr>
+              <w:t>The top travel destinations shall be listed based on the rating system.</w:t>
+            </w:r>
+            <w:r>
+              <w:rPr>
+                <w:bCs/>
+                <w:sz w:val="24"/>
+              </w:rPr>
+              <w:t xml:space="preserve"> </w:t>
+            </w:r>
+          </w:p>
+        </w:tc>
+      </w:tr>
+    </w:tbl>
+    <w:p>
+      <w:pPr>
+        <w:pStyle w:val="Heading1"/>
+        <w:tabs>
+          <w:tab w:val="left" w:pos="940"/>
+          <w:tab w:val="left" w:pos="941"/>
+        </w:tabs>
+        <w:spacing w:before="207"/>
+        <w:ind w:firstLine="0"/>
+      </w:pPr>
+      <w:bookmarkStart w:id="9" w:name="_GoBack"/>
+      <w:bookmarkEnd w:id="9"/>
     </w:p>
     <w:p>
       <w:pPr>
@@ -9436,7 +10988,6 @@
         </w:rPr>
         <w:t xml:space="preserve"> </w:t>
       </w:r>
-      <w:bookmarkEnd w:id="9"/>
       <w:r>
         <w:t>Requirements</w:t>
       </w:r>
@@ -9454,7 +11005,7 @@
         </w:tabs>
         <w:spacing w:before="277"/>
       </w:pPr>
-      <w:bookmarkStart w:id="11" w:name="_TOC_250002"/>
+      <w:bookmarkStart w:id="10" w:name="_TOC_250002"/>
       <w:r>
         <w:t>User</w:t>
       </w:r>
@@ -9464,7 +11015,7 @@
         </w:rPr>
         <w:t xml:space="preserve"> </w:t>
       </w:r>
-      <w:bookmarkEnd w:id="11"/>
+      <w:bookmarkEnd w:id="10"/>
       <w:r>
         <w:t>Interfaces:</w:t>
       </w:r>
@@ -9588,8 +11139,8 @@
           <w:tab w:val="left" w:pos="1013"/>
         </w:tabs>
       </w:pPr>
-      <w:bookmarkStart w:id="12" w:name="_TOC_250001"/>
-      <w:bookmarkEnd w:id="12"/>
+      <w:bookmarkStart w:id="11" w:name="_TOC_250001"/>
+      <w:bookmarkEnd w:id="11"/>
       <w:r>
         <w:t>GUI:</w:t>
       </w:r>
@@ -9644,8 +11195,9 @@
           <w:tab w:val="left" w:pos="941"/>
         </w:tabs>
         <w:ind w:hanging="721"/>
-      </w:pPr>
-      <w:bookmarkStart w:id="13" w:name="_TOC_250000"/>
+        <w:jc w:val="left"/>
+      </w:pPr>
+      <w:bookmarkStart w:id="12" w:name="_TOC_250000"/>
       <w:r>
         <w:t>Non-Functional</w:t>
       </w:r>
@@ -9655,7 +11207,7 @@
         </w:rPr>
         <w:t xml:space="preserve"> </w:t>
       </w:r>
-      <w:bookmarkEnd w:id="13"/>
+      <w:bookmarkEnd w:id="12"/>
       <w:r>
         <w:t>Requirements</w:t>
       </w:r>
@@ -10513,6 +12065,134 @@
     </w:lvl>
   </w:abstractNum>
   <w:abstractNum w:abstractNumId="4" w15:restartNumberingAfterBreak="0">
+    <w:nsid w:val="459B0431"/>
+    <w:multiLevelType w:val="multilevel"/>
+    <w:tmpl w:val="51162A6E"/>
+    <w:lvl w:ilvl="0">
+      <w:start w:val="1"/>
+      <w:numFmt w:val="decimal"/>
+      <w:lvlText w:val="%1."/>
+      <w:lvlJc w:val="left"/>
+      <w:pPr>
+        <w:ind w:left="941" w:hanging="361"/>
+        <w:jc w:val="right"/>
+      </w:pPr>
+      <w:rPr>
+        <w:rFonts w:hint="default"/>
+        <w:w w:val="99"/>
+        <w:lang w:val="en-US" w:eastAsia="en-US" w:bidi="en-US"/>
+      </w:rPr>
+    </w:lvl>
+    <w:lvl w:ilvl="1">
+      <w:start w:val="1"/>
+      <w:numFmt w:val="decimal"/>
+      <w:lvlText w:val="%1.%2"/>
+      <w:lvlJc w:val="left"/>
+      <w:pPr>
+        <w:ind w:left="941" w:hanging="721"/>
+      </w:pPr>
+      <w:rPr>
+        <w:rFonts w:ascii="Times New Roman" w:eastAsia="Times New Roman" w:hAnsi="Times New Roman" w:cs="Times New Roman" w:hint="default"/>
+        <w:b/>
+        <w:bCs/>
+        <w:w w:val="99"/>
+        <w:sz w:val="28"/>
+        <w:szCs w:val="28"/>
+        <w:lang w:val="en-US" w:eastAsia="en-US" w:bidi="en-US"/>
+      </w:rPr>
+    </w:lvl>
+    <w:lvl w:ilvl="2">
+      <w:start w:val="1"/>
+      <w:numFmt w:val="decimal"/>
+      <w:lvlText w:val="%1.%2.%3"/>
+      <w:lvlJc w:val="left"/>
+      <w:pPr>
+        <w:ind w:left="1013" w:hanging="793"/>
+      </w:pPr>
+      <w:rPr>
+        <w:rFonts w:ascii="Times New Roman" w:eastAsia="Times New Roman" w:hAnsi="Times New Roman" w:cs="Times New Roman" w:hint="default"/>
+        <w:b/>
+        <w:bCs/>
+        <w:w w:val="99"/>
+        <w:sz w:val="28"/>
+        <w:szCs w:val="28"/>
+        <w:lang w:val="en-US" w:eastAsia="en-US" w:bidi="en-US"/>
+      </w:rPr>
+    </w:lvl>
+    <w:lvl w:ilvl="3">
+      <w:numFmt w:val="bullet"/>
+      <w:lvlText w:val="•"/>
+      <w:lvlJc w:val="left"/>
+      <w:pPr>
+        <w:ind w:left="3159" w:hanging="793"/>
+      </w:pPr>
+      <w:rPr>
+        <w:rFonts w:hint="default"/>
+        <w:lang w:val="en-US" w:eastAsia="en-US" w:bidi="en-US"/>
+      </w:rPr>
+    </w:lvl>
+    <w:lvl w:ilvl="4">
+      <w:numFmt w:val="bullet"/>
+      <w:lvlText w:val="•"/>
+      <w:lvlJc w:val="left"/>
+      <w:pPr>
+        <w:ind w:left="4229" w:hanging="793"/>
+      </w:pPr>
+      <w:rPr>
+        <w:rFonts w:hint="default"/>
+        <w:lang w:val="en-US" w:eastAsia="en-US" w:bidi="en-US"/>
+      </w:rPr>
+    </w:lvl>
+    <w:lvl w:ilvl="5">
+      <w:numFmt w:val="bullet"/>
+      <w:lvlText w:val="•"/>
+      <w:lvlJc w:val="left"/>
+      <w:pPr>
+        <w:ind w:left="5299" w:hanging="793"/>
+      </w:pPr>
+      <w:rPr>
+        <w:rFonts w:hint="default"/>
+        <w:lang w:val="en-US" w:eastAsia="en-US" w:bidi="en-US"/>
+      </w:rPr>
+    </w:lvl>
+    <w:lvl w:ilvl="6">
+      <w:numFmt w:val="bullet"/>
+      <w:lvlText w:val="•"/>
+      <w:lvlJc w:val="left"/>
+      <w:pPr>
+        <w:ind w:left="6369" w:hanging="793"/>
+      </w:pPr>
+      <w:rPr>
+        <w:rFonts w:hint="default"/>
+        <w:lang w:val="en-US" w:eastAsia="en-US" w:bidi="en-US"/>
+      </w:rPr>
+    </w:lvl>
+    <w:lvl w:ilvl="7">
+      <w:numFmt w:val="bullet"/>
+      <w:lvlText w:val="•"/>
+      <w:lvlJc w:val="left"/>
+      <w:pPr>
+        <w:ind w:left="7439" w:hanging="793"/>
+      </w:pPr>
+      <w:rPr>
+        <w:rFonts w:hint="default"/>
+        <w:lang w:val="en-US" w:eastAsia="en-US" w:bidi="en-US"/>
+      </w:rPr>
+    </w:lvl>
+    <w:lvl w:ilvl="8">
+      <w:numFmt w:val="bullet"/>
+      <w:lvlText w:val="•"/>
+      <w:lvlJc w:val="left"/>
+      <w:pPr>
+        <w:ind w:left="8509" w:hanging="793"/>
+      </w:pPr>
+      <w:rPr>
+        <w:rFonts w:hint="default"/>
+        <w:lang w:val="en-US" w:eastAsia="en-US" w:bidi="en-US"/>
+      </w:rPr>
+    </w:lvl>
+  </w:abstractNum>
+  <w:abstractNum w:abstractNumId="5" w15:restartNumberingAfterBreak="0">
     <w:nsid w:val="5596355B"/>
     <w:multiLevelType w:val="multilevel"/>
     <w:tmpl w:val="6C2097F6"/>
@@ -10638,8 +12318,8 @@
       </w:rPr>
     </w:lvl>
   </w:abstractNum>
-  <w:abstractNum w:abstractNumId="5" w15:restartNumberingAfterBreak="0">
-    <w:nsid w:val="69C32D96"/>
+  <w:abstractNum w:abstractNumId="6" w15:restartNumberingAfterBreak="0">
+    <w:nsid w:val="67434917"/>
     <w:multiLevelType w:val="multilevel"/>
     <w:tmpl w:val="51162A6E"/>
     <w:lvl w:ilvl="0">
@@ -10766,14 +12446,142 @@
       </w:rPr>
     </w:lvl>
   </w:abstractNum>
+  <w:abstractNum w:abstractNumId="7" w15:restartNumberingAfterBreak="0">
+    <w:nsid w:val="69C32D96"/>
+    <w:multiLevelType w:val="multilevel"/>
+    <w:tmpl w:val="51162A6E"/>
+    <w:lvl w:ilvl="0">
+      <w:start w:val="1"/>
+      <w:numFmt w:val="decimal"/>
+      <w:lvlText w:val="%1."/>
+      <w:lvlJc w:val="left"/>
+      <w:pPr>
+        <w:ind w:left="941" w:hanging="361"/>
+        <w:jc w:val="right"/>
+      </w:pPr>
+      <w:rPr>
+        <w:rFonts w:hint="default"/>
+        <w:w w:val="99"/>
+        <w:lang w:val="en-US" w:eastAsia="en-US" w:bidi="en-US"/>
+      </w:rPr>
+    </w:lvl>
+    <w:lvl w:ilvl="1">
+      <w:start w:val="1"/>
+      <w:numFmt w:val="decimal"/>
+      <w:lvlText w:val="%1.%2"/>
+      <w:lvlJc w:val="left"/>
+      <w:pPr>
+        <w:ind w:left="941" w:hanging="721"/>
+      </w:pPr>
+      <w:rPr>
+        <w:rFonts w:ascii="Times New Roman" w:eastAsia="Times New Roman" w:hAnsi="Times New Roman" w:cs="Times New Roman" w:hint="default"/>
+        <w:b/>
+        <w:bCs/>
+        <w:w w:val="99"/>
+        <w:sz w:val="28"/>
+        <w:szCs w:val="28"/>
+        <w:lang w:val="en-US" w:eastAsia="en-US" w:bidi="en-US"/>
+      </w:rPr>
+    </w:lvl>
+    <w:lvl w:ilvl="2">
+      <w:start w:val="1"/>
+      <w:numFmt w:val="decimal"/>
+      <w:lvlText w:val="%1.%2.%3"/>
+      <w:lvlJc w:val="left"/>
+      <w:pPr>
+        <w:ind w:left="1013" w:hanging="793"/>
+      </w:pPr>
+      <w:rPr>
+        <w:rFonts w:ascii="Times New Roman" w:eastAsia="Times New Roman" w:hAnsi="Times New Roman" w:cs="Times New Roman" w:hint="default"/>
+        <w:b/>
+        <w:bCs/>
+        <w:w w:val="99"/>
+        <w:sz w:val="28"/>
+        <w:szCs w:val="28"/>
+        <w:lang w:val="en-US" w:eastAsia="en-US" w:bidi="en-US"/>
+      </w:rPr>
+    </w:lvl>
+    <w:lvl w:ilvl="3">
+      <w:numFmt w:val="bullet"/>
+      <w:lvlText w:val="•"/>
+      <w:lvlJc w:val="left"/>
+      <w:pPr>
+        <w:ind w:left="3159" w:hanging="793"/>
+      </w:pPr>
+      <w:rPr>
+        <w:rFonts w:hint="default"/>
+        <w:lang w:val="en-US" w:eastAsia="en-US" w:bidi="en-US"/>
+      </w:rPr>
+    </w:lvl>
+    <w:lvl w:ilvl="4">
+      <w:numFmt w:val="bullet"/>
+      <w:lvlText w:val="•"/>
+      <w:lvlJc w:val="left"/>
+      <w:pPr>
+        <w:ind w:left="4229" w:hanging="793"/>
+      </w:pPr>
+      <w:rPr>
+        <w:rFonts w:hint="default"/>
+        <w:lang w:val="en-US" w:eastAsia="en-US" w:bidi="en-US"/>
+      </w:rPr>
+    </w:lvl>
+    <w:lvl w:ilvl="5">
+      <w:numFmt w:val="bullet"/>
+      <w:lvlText w:val="•"/>
+      <w:lvlJc w:val="left"/>
+      <w:pPr>
+        <w:ind w:left="5299" w:hanging="793"/>
+      </w:pPr>
+      <w:rPr>
+        <w:rFonts w:hint="default"/>
+        <w:lang w:val="en-US" w:eastAsia="en-US" w:bidi="en-US"/>
+      </w:rPr>
+    </w:lvl>
+    <w:lvl w:ilvl="6">
+      <w:numFmt w:val="bullet"/>
+      <w:lvlText w:val="•"/>
+      <w:lvlJc w:val="left"/>
+      <w:pPr>
+        <w:ind w:left="6369" w:hanging="793"/>
+      </w:pPr>
+      <w:rPr>
+        <w:rFonts w:hint="default"/>
+        <w:lang w:val="en-US" w:eastAsia="en-US" w:bidi="en-US"/>
+      </w:rPr>
+    </w:lvl>
+    <w:lvl w:ilvl="7">
+      <w:numFmt w:val="bullet"/>
+      <w:lvlText w:val="•"/>
+      <w:lvlJc w:val="left"/>
+      <w:pPr>
+        <w:ind w:left="7439" w:hanging="793"/>
+      </w:pPr>
+      <w:rPr>
+        <w:rFonts w:hint="default"/>
+        <w:lang w:val="en-US" w:eastAsia="en-US" w:bidi="en-US"/>
+      </w:rPr>
+    </w:lvl>
+    <w:lvl w:ilvl="8">
+      <w:numFmt w:val="bullet"/>
+      <w:lvlText w:val="•"/>
+      <w:lvlJc w:val="left"/>
+      <w:pPr>
+        <w:ind w:left="8509" w:hanging="793"/>
+      </w:pPr>
+      <w:rPr>
+        <w:rFonts w:hint="default"/>
+        <w:lang w:val="en-US" w:eastAsia="en-US" w:bidi="en-US"/>
+      </w:rPr>
+    </w:lvl>
+  </w:abstractNum>
   <w:num w:numId="1">
     <w:abstractNumId w:val="1"/>
   </w:num>
   <w:num w:numId="2">
-    <w:abstractNumId w:val="5"/>
+    <w:abstractNumId w:val="7"/>
   </w:num>
   <w:num w:numId="3">
-    <w:abstractNumId w:val="4"/>
+    <w:abstractNumId w:val="5"/>
   </w:num>
   <w:num w:numId="4">
     <w:abstractNumId w:val="2"/>
@@ -10783,6 +12591,12 @@
   </w:num>
   <w:num w:numId="6">
     <w:abstractNumId w:val="3"/>
+  </w:num>
+  <w:num w:numId="7">
+    <w:abstractNumId w:val="6"/>
+  </w:num>
+  <w:num w:numId="8">
+    <w:abstractNumId w:val="4"/>
   </w:num>
 </w:numbering>
 </file>

</xml_diff>

<commit_message>
Update the table of contents in TAWA_SoftwareRequirementSpecification.docx document
</commit_message>
<xml_diff>
--- a/TAWA_SoftwareRequirementSpecification.docx
+++ b/TAWA_SoftwareRequirementSpecification.docx
@@ -242,16 +242,6 @@
           <w:sz w:val="15"/>
         </w:rPr>
       </w:pPr>
-    </w:p>
-    <w:p>
-      <w:pPr>
-        <w:pStyle w:val="Heading1"/>
-        <w:spacing w:before="83"/>
-        <w:ind w:left="220" w:firstLine="0"/>
-      </w:pPr>
-      <w:r>
-        <w:t>Table of Contents</w:t>
-      </w:r>
     </w:p>
     <w:sdt>
       <w:sdtPr>
@@ -281,7 +271,9 @@
             </w:r>
             <w:r>
               <w:tab/>
-              <w:t>4</w:t>
+            </w:r>
+            <w:r>
+              <w:t>3</w:t>
             </w:r>
           </w:hyperlink>
         </w:p>
@@ -323,7 +315,9 @@
             </w:r>
             <w:r>
               <w:tab/>
-              <w:t>4</w:t>
+            </w:r>
+            <w:r>
+              <w:t>3</w:t>
             </w:r>
           </w:hyperlink>
         </w:p>
@@ -364,7 +358,9 @@
             </w:r>
             <w:r>
               <w:tab/>
-              <w:t>4</w:t>
+            </w:r>
+            <w:r>
+              <w:t>3</w:t>
             </w:r>
           </w:hyperlink>
         </w:p>
@@ -388,7 +384,9 @@
             </w:r>
             <w:r>
               <w:tab/>
-              <w:t>4</w:t>
+            </w:r>
+            <w:r>
+              <w:t>3</w:t>
             </w:r>
           </w:hyperlink>
         </w:p>
@@ -419,7 +417,9 @@
             </w:r>
             <w:r>
               <w:tab/>
-              <w:t>4</w:t>
+            </w:r>
+            <w:r>
+              <w:t>3</w:t>
             </w:r>
           </w:hyperlink>
         </w:p>
@@ -451,7 +451,9 @@
             </w:r>
             <w:r>
               <w:tab/>
-              <w:t>4</w:t>
+            </w:r>
+            <w:r>
+              <w:t>3</w:t>
             </w:r>
           </w:hyperlink>
         </w:p>
@@ -483,7 +485,9 @@
             </w:r>
             <w:r>
               <w:tab/>
-              <w:t>5</w:t>
+            </w:r>
+            <w:r>
+              <w:t>4</w:t>
             </w:r>
           </w:hyperlink>
         </w:p>
@@ -516,7 +520,9 @@
             </w:r>
             <w:r>
               <w:tab/>
-              <w:t>5</w:t>
+            </w:r>
+            <w:r>
+              <w:t>4</w:t>
             </w:r>
           </w:hyperlink>
         </w:p>
@@ -553,9 +559,175 @@
               <w:rPr>
                 <w:spacing w:val="-1"/>
               </w:rPr>
-              <w:t>5</w:t>
+              <w:t>4</w:t>
             </w:r>
           </w:hyperlink>
+        </w:p>
+        <w:p>
+          <w:pPr>
+            <w:pStyle w:val="TOC1"/>
+            <w:numPr>
+              <w:ilvl w:val="1"/>
+              <w:numId w:val="4"/>
+            </w:numPr>
+            <w:tabs>
+              <w:tab w:val="left" w:pos="581"/>
+              <w:tab w:val="left" w:pos="8874"/>
+            </w:tabs>
+            <w:jc w:val="left"/>
+            <w:rPr>
+              <w:b w:val="0"/>
+              <w:bCs w:val="0"/>
+            </w:rPr>
+          </w:pPr>
+          <w:r>
+            <w:rPr>
+              <w:b w:val="0"/>
+              <w:bCs w:val="0"/>
+            </w:rPr>
+            <w:t>Sign up ………………………………………………………………..</w:t>
+          </w:r>
+          <w:r>
+            <w:rPr>
+              <w:b w:val="0"/>
+              <w:bCs w:val="0"/>
+            </w:rPr>
+            <w:t xml:space="preserve"> 6</w:t>
+          </w:r>
+        </w:p>
+        <w:p>
+          <w:pPr>
+            <w:pStyle w:val="TOC1"/>
+            <w:numPr>
+              <w:ilvl w:val="1"/>
+              <w:numId w:val="4"/>
+            </w:numPr>
+            <w:tabs>
+              <w:tab w:val="left" w:pos="581"/>
+              <w:tab w:val="left" w:pos="8874"/>
+            </w:tabs>
+            <w:jc w:val="left"/>
+            <w:rPr>
+              <w:b w:val="0"/>
+              <w:bCs w:val="0"/>
+            </w:rPr>
+          </w:pPr>
+          <w:r>
+            <w:rPr>
+              <w:b w:val="0"/>
+              <w:bCs w:val="0"/>
+            </w:rPr>
+            <w:t>Login ………………………………………………………………….</w:t>
+          </w:r>
+          <w:r>
+            <w:rPr>
+              <w:b w:val="0"/>
+              <w:bCs w:val="0"/>
+            </w:rPr>
+            <w:t xml:space="preserve"> 8</w:t>
+          </w:r>
+        </w:p>
+        <w:p>
+          <w:pPr>
+            <w:pStyle w:val="TOC1"/>
+            <w:numPr>
+              <w:ilvl w:val="1"/>
+              <w:numId w:val="4"/>
+            </w:numPr>
+            <w:tabs>
+              <w:tab w:val="left" w:pos="581"/>
+              <w:tab w:val="left" w:pos="8874"/>
+            </w:tabs>
+            <w:jc w:val="left"/>
+            <w:rPr>
+              <w:b w:val="0"/>
+              <w:bCs w:val="0"/>
+            </w:rPr>
+          </w:pPr>
+          <w:r>
+            <w:rPr>
+              <w:b w:val="0"/>
+              <w:bCs w:val="0"/>
+            </w:rPr>
+            <w:t>Add user ………………………………………………………………</w:t>
+          </w:r>
+          <w:r>
+            <w:rPr>
+              <w:b w:val="0"/>
+              <w:bCs w:val="0"/>
+            </w:rPr>
+            <w:t xml:space="preserve"> 8</w:t>
+          </w:r>
+        </w:p>
+        <w:p>
+          <w:pPr>
+            <w:pStyle w:val="TOC1"/>
+            <w:numPr>
+              <w:ilvl w:val="1"/>
+              <w:numId w:val="4"/>
+            </w:numPr>
+            <w:tabs>
+              <w:tab w:val="left" w:pos="581"/>
+              <w:tab w:val="left" w:pos="8874"/>
+            </w:tabs>
+            <w:jc w:val="left"/>
+            <w:rPr>
+              <w:b w:val="0"/>
+              <w:bCs w:val="0"/>
+            </w:rPr>
+          </w:pPr>
+          <w:r>
+            <w:rPr>
+              <w:b w:val="0"/>
+              <w:bCs w:val="0"/>
+            </w:rPr>
+            <w:t>Delete user …………………………………………………………</w:t>
+          </w:r>
+          <w:r>
+            <w:rPr>
+              <w:b w:val="0"/>
+              <w:bCs w:val="0"/>
+            </w:rPr>
+            <w:t>., 10</w:t>
+          </w:r>
+        </w:p>
+        <w:p>
+          <w:pPr>
+            <w:pStyle w:val="TOC1"/>
+            <w:numPr>
+              <w:ilvl w:val="1"/>
+              <w:numId w:val="4"/>
+            </w:numPr>
+            <w:tabs>
+              <w:tab w:val="left" w:pos="581"/>
+              <w:tab w:val="left" w:pos="8874"/>
+            </w:tabs>
+            <w:jc w:val="left"/>
+          </w:pPr>
+          <w:r>
+            <w:rPr>
+              <w:b w:val="0"/>
+              <w:bCs w:val="0"/>
+            </w:rPr>
+            <w:t>Land on a photo gallery</w:t>
+          </w:r>
+          <w:r>
+            <w:t xml:space="preserve"> </w:t>
+          </w:r>
+          <w:r>
+            <w:rPr>
+              <w:b w:val="0"/>
+              <w:bCs w:val="0"/>
+            </w:rPr>
+            <w:t>……………………………………………..</w:t>
+          </w:r>
+          <w:r>
+            <w:rPr>
+              <w:b w:val="0"/>
+              <w:bCs w:val="0"/>
+            </w:rPr>
+            <w:t xml:space="preserve"> 10</w:t>
+          </w:r>
         </w:p>
         <w:p>
           <w:pPr>
@@ -590,7 +762,7 @@
               <w:rPr>
                 <w:spacing w:val="-1"/>
               </w:rPr>
-              <w:t>7</w:t>
+              <w:t>10</w:t>
             </w:r>
           </w:hyperlink>
         </w:p>
@@ -628,7 +800,7 @@
               <w:rPr>
                 <w:spacing w:val="-1"/>
               </w:rPr>
-              <w:t>7</w:t>
+              <w:t>10</w:t>
             </w:r>
           </w:hyperlink>
         </w:p>
@@ -652,7 +824,9 @@
             </w:r>
             <w:r>
               <w:tab/>
-              <w:t>7</w:t>
+            </w:r>
+            <w:r>
+              <w:t>10</w:t>
             </w:r>
           </w:hyperlink>
         </w:p>
@@ -668,822 +842,45 @@
               <w:tab w:val="left" w:pos="9118"/>
             </w:tabs>
           </w:pPr>
-          <w:hyperlink w:anchor="_TOC_250000" w:history="1">
-            <w:r>
-              <w:t>Non-Functional</w:t>
-            </w:r>
-            <w:r>
-              <w:rPr>
-                <w:spacing w:val="-6"/>
-              </w:rPr>
-              <w:t xml:space="preserve"> </w:t>
-            </w:r>
-            <w:r>
-              <w:t>Requirements</w:t>
-            </w:r>
-            <w:r>
-              <w:tab/>
-              <w:t>7</w:t>
-            </w:r>
-          </w:hyperlink>
+          <w:r>
+            <w:t xml:space="preserve">Non-Functional Requirements </w:t>
+          </w:r>
+          <w:r>
+            <w:t xml:space="preserve">                                                                      11</w:t>
+          </w:r>
+          <w:bookmarkStart w:id="0" w:name="_GoBack"/>
+          <w:bookmarkEnd w:id="0"/>
+        </w:p>
+        <w:p>
+          <w:pPr>
+            <w:pStyle w:val="TOC3"/>
+            <w:tabs>
+              <w:tab w:val="left" w:pos="581"/>
+              <w:tab w:val="left" w:pos="9118"/>
+            </w:tabs>
+            <w:ind w:firstLine="0"/>
+            <w:sectPr>
+              <w:pgSz w:w="11910" w:h="16840"/>
+              <w:pgMar w:top="1580" w:right="40" w:bottom="1200" w:left="1220" w:header="0" w:footer="938" w:gutter="0"/>
+              <w:cols w:space="720"/>
+            </w:sectPr>
+          </w:pPr>
         </w:p>
       </w:sdtContent>
     </w:sdt>
     <w:p>
       <w:pPr>
-        <w:sectPr>
-          <w:pgSz w:w="11910" w:h="16840"/>
-          <w:pgMar w:top="1580" w:right="40" w:bottom="1200" w:left="1220" w:header="0" w:footer="938" w:gutter="0"/>
-          <w:cols w:space="720"/>
-        </w:sectPr>
-      </w:pPr>
-    </w:p>
-    <w:p>
-      <w:pPr>
-        <w:spacing w:before="257"/>
-        <w:ind w:left="220"/>
-        <w:rPr>
-          <w:rFonts w:ascii="Times New Roman"/>
-          <w:b/>
-          <w:sz w:val="44"/>
-        </w:rPr>
+        <w:pStyle w:val="Heading1"/>
+        <w:spacing w:before="83"/>
+        <w:ind w:left="220" w:firstLine="0"/>
       </w:pPr>
       <w:r>
-        <w:rPr>
-          <w:rFonts w:ascii="Times New Roman"/>
-          <w:b/>
-          <w:sz w:val="44"/>
-        </w:rPr>
         <w:lastRenderedPageBreak/>
-        <w:t>Revision History</w:t>
+        <w:t xml:space="preserve"> </w:t>
       </w:r>
-    </w:p>
-    <w:p>
-      <w:pPr>
-        <w:pStyle w:val="BodyText"/>
-        <w:spacing w:before="11"/>
-        <w:rPr>
-          <w:rFonts w:ascii="Times New Roman"/>
-          <w:b/>
-          <w:sz w:val="20"/>
-        </w:rPr>
-      </w:pPr>
-    </w:p>
-    <w:tbl>
-      <w:tblPr>
-        <w:tblW w:w="11516" w:type="dxa"/>
-        <w:tblInd w:w="-891" w:type="dxa"/>
-        <w:tblBorders>
-          <w:top w:val="single" w:sz="4" w:space="0" w:color="000000"/>
-          <w:left w:val="single" w:sz="4" w:space="0" w:color="000000"/>
-          <w:bottom w:val="single" w:sz="4" w:space="0" w:color="000000"/>
-          <w:right w:val="single" w:sz="4" w:space="0" w:color="000000"/>
-          <w:insideH w:val="single" w:sz="4" w:space="0" w:color="000000"/>
-          <w:insideV w:val="single" w:sz="4" w:space="0" w:color="000000"/>
-        </w:tblBorders>
-        <w:tblLayout w:type="fixed"/>
-        <w:tblCellMar>
-          <w:left w:w="0" w:type="dxa"/>
-          <w:right w:w="0" w:type="dxa"/>
-        </w:tblCellMar>
-        <w:tblLook w:val="01E0" w:firstRow="1" w:lastRow="1" w:firstColumn="1" w:lastColumn="1" w:noHBand="0" w:noVBand="0"/>
-      </w:tblPr>
-      <w:tblGrid>
-        <w:gridCol w:w="1076"/>
-        <w:gridCol w:w="1710"/>
-        <w:gridCol w:w="1620"/>
-        <w:gridCol w:w="990"/>
-        <w:gridCol w:w="1620"/>
-        <w:gridCol w:w="1170"/>
-        <w:gridCol w:w="3330"/>
-      </w:tblGrid>
-      <w:tr>
-        <w:trPr>
-          <w:trHeight w:val="500"/>
-        </w:trPr>
-        <w:tc>
-          <w:tcPr>
-            <w:tcW w:w="1076" w:type="dxa"/>
-            <w:tcBorders>
-              <w:right w:val="single" w:sz="6" w:space="0" w:color="000000"/>
-            </w:tcBorders>
-          </w:tcPr>
-          <w:p>
-            <w:pPr>
-              <w:pStyle w:val="TableParagraph"/>
-              <w:spacing w:before="36"/>
-              <w:rPr>
-                <w:b/>
-                <w:sz w:val="24"/>
-                <w:szCs w:val="20"/>
-              </w:rPr>
-            </w:pPr>
-            <w:r>
-              <w:rPr>
-                <w:b/>
-                <w:sz w:val="24"/>
-                <w:szCs w:val="20"/>
-              </w:rPr>
-              <w:t>Author</w:t>
-            </w:r>
-          </w:p>
-        </w:tc>
-        <w:tc>
-          <w:tcPr>
-            <w:tcW w:w="1710" w:type="dxa"/>
-            <w:tcBorders>
-              <w:left w:val="single" w:sz="6" w:space="0" w:color="000000"/>
-              <w:right w:val="single" w:sz="6" w:space="0" w:color="000000"/>
-            </w:tcBorders>
-          </w:tcPr>
-          <w:p>
-            <w:pPr>
-              <w:pStyle w:val="TableParagraph"/>
-              <w:spacing w:before="36"/>
-              <w:ind w:left="110"/>
-              <w:rPr>
-                <w:b/>
-                <w:sz w:val="24"/>
-                <w:szCs w:val="20"/>
-              </w:rPr>
-            </w:pPr>
-            <w:r>
-              <w:rPr>
-                <w:b/>
-                <w:sz w:val="24"/>
-                <w:szCs w:val="20"/>
-              </w:rPr>
-              <w:t>Date</w:t>
-            </w:r>
-          </w:p>
-        </w:tc>
-        <w:tc>
-          <w:tcPr>
-            <w:tcW w:w="1620" w:type="dxa"/>
-            <w:tcBorders>
-              <w:left w:val="single" w:sz="6" w:space="0" w:color="000000"/>
-              <w:right w:val="single" w:sz="6" w:space="0" w:color="000000"/>
-            </w:tcBorders>
-          </w:tcPr>
-          <w:p>
-            <w:pPr>
-              <w:pStyle w:val="TableParagraph"/>
-              <w:spacing w:before="36" w:line="242" w:lineRule="auto"/>
-              <w:ind w:left="114"/>
-              <w:rPr>
-                <w:b/>
-                <w:sz w:val="24"/>
-                <w:szCs w:val="20"/>
-              </w:rPr>
-            </w:pPr>
-            <w:r>
-              <w:rPr>
-                <w:b/>
-                <w:sz w:val="24"/>
-                <w:szCs w:val="20"/>
-              </w:rPr>
-              <w:t>Reason For Changes</w:t>
-            </w:r>
-          </w:p>
-        </w:tc>
-        <w:tc>
-          <w:tcPr>
-            <w:tcW w:w="990" w:type="dxa"/>
-            <w:tcBorders>
-              <w:left w:val="single" w:sz="6" w:space="0" w:color="000000"/>
-              <w:right w:val="single" w:sz="6" w:space="0" w:color="000000"/>
-            </w:tcBorders>
-          </w:tcPr>
-          <w:p>
-            <w:pPr>
-              <w:pStyle w:val="TableParagraph"/>
-              <w:spacing w:before="36"/>
-              <w:ind w:left="110"/>
-              <w:rPr>
-                <w:b/>
-                <w:sz w:val="24"/>
-                <w:szCs w:val="20"/>
-              </w:rPr>
-            </w:pPr>
-            <w:r>
-              <w:rPr>
-                <w:b/>
-                <w:sz w:val="24"/>
-                <w:szCs w:val="20"/>
-              </w:rPr>
-              <w:t>Version</w:t>
-            </w:r>
-          </w:p>
-        </w:tc>
-        <w:tc>
-          <w:tcPr>
-            <w:tcW w:w="1620" w:type="dxa"/>
-            <w:tcBorders>
-              <w:left w:val="single" w:sz="6" w:space="0" w:color="000000"/>
-              <w:right w:val="single" w:sz="6" w:space="0" w:color="000000"/>
-            </w:tcBorders>
-          </w:tcPr>
-          <w:p>
-            <w:pPr>
-              <w:pStyle w:val="TableParagraph"/>
-              <w:spacing w:before="36" w:line="242" w:lineRule="auto"/>
-              <w:ind w:left="571" w:right="88" w:hanging="452"/>
-              <w:rPr>
-                <w:b/>
-                <w:sz w:val="24"/>
-                <w:szCs w:val="20"/>
-              </w:rPr>
-            </w:pPr>
-            <w:r>
-              <w:rPr>
-                <w:b/>
-                <w:sz w:val="24"/>
-                <w:szCs w:val="20"/>
-              </w:rPr>
-              <w:t>Approved by</w:t>
-            </w:r>
-          </w:p>
-        </w:tc>
-        <w:tc>
-          <w:tcPr>
-            <w:tcW w:w="1170" w:type="dxa"/>
-            <w:tcBorders>
-              <w:left w:val="single" w:sz="6" w:space="0" w:color="000000"/>
-            </w:tcBorders>
-          </w:tcPr>
-          <w:p>
-            <w:pPr>
-              <w:pStyle w:val="TableParagraph"/>
-              <w:spacing w:before="36"/>
-              <w:rPr>
-                <w:b/>
-                <w:sz w:val="24"/>
-                <w:szCs w:val="20"/>
-              </w:rPr>
-            </w:pPr>
-            <w:r>
-              <w:rPr>
-                <w:b/>
-                <w:sz w:val="24"/>
-                <w:szCs w:val="20"/>
-              </w:rPr>
-              <w:t>Date of Approval</w:t>
-            </w:r>
-          </w:p>
-        </w:tc>
-        <w:tc>
-          <w:tcPr>
-            <w:tcW w:w="3330" w:type="dxa"/>
-            <w:tcBorders>
-              <w:left w:val="single" w:sz="6" w:space="0" w:color="000000"/>
-            </w:tcBorders>
-          </w:tcPr>
-          <w:p>
-            <w:pPr>
-              <w:pStyle w:val="TableParagraph"/>
-              <w:spacing w:before="36"/>
-              <w:jc w:val="center"/>
-              <w:rPr>
-                <w:b/>
-                <w:sz w:val="24"/>
-                <w:szCs w:val="20"/>
-              </w:rPr>
-            </w:pPr>
-            <w:r>
-              <w:rPr>
-                <w:b/>
-                <w:sz w:val="24"/>
-                <w:szCs w:val="20"/>
-              </w:rPr>
-              <w:t>Comments</w:t>
-            </w:r>
-          </w:p>
-        </w:tc>
-      </w:tr>
-      <w:tr>
-        <w:trPr>
-          <w:trHeight w:val="277"/>
-        </w:trPr>
-        <w:tc>
-          <w:tcPr>
-            <w:tcW w:w="1076" w:type="dxa"/>
-            <w:tcBorders>
-              <w:bottom w:val="single" w:sz="6" w:space="0" w:color="000000"/>
-              <w:right w:val="single" w:sz="6" w:space="0" w:color="000000"/>
-            </w:tcBorders>
-          </w:tcPr>
-          <w:p>
-            <w:pPr>
-              <w:pStyle w:val="TableParagraph"/>
-              <w:spacing w:before="31"/>
-              <w:rPr>
-                <w:b/>
-                <w:sz w:val="24"/>
-                <w:szCs w:val="20"/>
-              </w:rPr>
-            </w:pPr>
-            <w:r>
-              <w:rPr>
-                <w:b/>
-                <w:sz w:val="24"/>
-                <w:szCs w:val="20"/>
-              </w:rPr>
-              <w:t>Sara Sayed</w:t>
-            </w:r>
-          </w:p>
-        </w:tc>
-        <w:tc>
-          <w:tcPr>
-            <w:tcW w:w="1710" w:type="dxa"/>
-            <w:tcBorders>
-              <w:left w:val="single" w:sz="6" w:space="0" w:color="000000"/>
-              <w:bottom w:val="single" w:sz="6" w:space="0" w:color="000000"/>
-              <w:right w:val="single" w:sz="6" w:space="0" w:color="000000"/>
-            </w:tcBorders>
-          </w:tcPr>
-          <w:p>
-            <w:pPr>
-              <w:pStyle w:val="TableParagraph"/>
-              <w:spacing w:before="31"/>
-              <w:ind w:left="110"/>
-              <w:rPr>
-                <w:b/>
-                <w:sz w:val="24"/>
-                <w:szCs w:val="20"/>
-              </w:rPr>
-            </w:pPr>
-            <w:r>
-              <w:rPr>
-                <w:b/>
-                <w:sz w:val="24"/>
-                <w:szCs w:val="20"/>
-              </w:rPr>
-              <w:t>27/04/2019</w:t>
-            </w:r>
-          </w:p>
-        </w:tc>
-        <w:tc>
-          <w:tcPr>
-            <w:tcW w:w="1620" w:type="dxa"/>
-            <w:tcBorders>
-              <w:left w:val="single" w:sz="6" w:space="0" w:color="000000"/>
-              <w:bottom w:val="single" w:sz="6" w:space="0" w:color="000000"/>
-              <w:right w:val="single" w:sz="6" w:space="0" w:color="000000"/>
-            </w:tcBorders>
-          </w:tcPr>
-          <w:p>
-            <w:pPr>
-              <w:pStyle w:val="TableParagraph"/>
-              <w:spacing w:before="31"/>
-              <w:ind w:left="114"/>
-              <w:rPr>
-                <w:b/>
-                <w:sz w:val="24"/>
-                <w:szCs w:val="20"/>
-              </w:rPr>
-            </w:pPr>
-            <w:r>
-              <w:rPr>
-                <w:b/>
-                <w:sz w:val="24"/>
-                <w:szCs w:val="20"/>
-              </w:rPr>
-              <w:t>Initial draft</w:t>
-            </w:r>
-          </w:p>
-        </w:tc>
-        <w:tc>
-          <w:tcPr>
-            <w:tcW w:w="990" w:type="dxa"/>
-            <w:tcBorders>
-              <w:left w:val="single" w:sz="6" w:space="0" w:color="000000"/>
-              <w:bottom w:val="single" w:sz="6" w:space="0" w:color="000000"/>
-              <w:right w:val="single" w:sz="6" w:space="0" w:color="000000"/>
-            </w:tcBorders>
-          </w:tcPr>
-          <w:p>
-            <w:pPr>
-              <w:pStyle w:val="TableParagraph"/>
-              <w:spacing w:before="31"/>
-              <w:ind w:left="110"/>
-              <w:jc w:val="center"/>
-              <w:rPr>
-                <w:b/>
-                <w:sz w:val="24"/>
-                <w:szCs w:val="20"/>
-              </w:rPr>
-            </w:pPr>
-            <w:r>
-              <w:rPr>
-                <w:b/>
-                <w:sz w:val="24"/>
-                <w:szCs w:val="20"/>
-              </w:rPr>
-              <w:t>1.0</w:t>
-            </w:r>
-          </w:p>
-        </w:tc>
-        <w:tc>
-          <w:tcPr>
-            <w:tcW w:w="1620" w:type="dxa"/>
-            <w:tcBorders>
-              <w:left w:val="single" w:sz="6" w:space="0" w:color="000000"/>
-              <w:bottom w:val="single" w:sz="6" w:space="0" w:color="000000"/>
-              <w:right w:val="single" w:sz="6" w:space="0" w:color="000000"/>
-            </w:tcBorders>
-          </w:tcPr>
-          <w:p>
-            <w:pPr>
-              <w:pStyle w:val="TableParagraph"/>
-              <w:spacing w:before="0"/>
-              <w:ind w:left="0"/>
-              <w:jc w:val="center"/>
-              <w:rPr>
-                <w:b/>
-                <w:sz w:val="24"/>
-                <w:szCs w:val="20"/>
-              </w:rPr>
-            </w:pPr>
-            <w:r>
-              <w:rPr>
-                <w:b/>
-                <w:sz w:val="24"/>
-                <w:szCs w:val="20"/>
-              </w:rPr>
-              <w:t>Mahmoud Yasser</w:t>
-            </w:r>
-          </w:p>
-        </w:tc>
-        <w:tc>
-          <w:tcPr>
-            <w:tcW w:w="1170" w:type="dxa"/>
-            <w:tcBorders>
-              <w:left w:val="single" w:sz="6" w:space="0" w:color="000000"/>
-              <w:bottom w:val="single" w:sz="6" w:space="0" w:color="000000"/>
-            </w:tcBorders>
-          </w:tcPr>
-          <w:p>
-            <w:pPr>
-              <w:pStyle w:val="TableParagraph"/>
-              <w:spacing w:before="0"/>
-              <w:ind w:left="0"/>
-              <w:rPr>
-                <w:b/>
-                <w:sz w:val="24"/>
-                <w:szCs w:val="20"/>
-              </w:rPr>
-            </w:pPr>
-            <w:r>
-              <w:rPr>
-                <w:b/>
-                <w:sz w:val="24"/>
-                <w:szCs w:val="20"/>
-              </w:rPr>
-              <w:t>29/04/2019</w:t>
-            </w:r>
-          </w:p>
-        </w:tc>
-        <w:tc>
-          <w:tcPr>
-            <w:tcW w:w="3330" w:type="dxa"/>
-            <w:tcBorders>
-              <w:left w:val="single" w:sz="6" w:space="0" w:color="000000"/>
-              <w:bottom w:val="single" w:sz="6" w:space="0" w:color="000000"/>
-            </w:tcBorders>
-          </w:tcPr>
-          <w:p>
-            <w:pPr>
-              <w:pStyle w:val="TableParagraph"/>
-              <w:spacing w:before="0"/>
-              <w:ind w:left="0"/>
-              <w:rPr>
-                <w:b/>
-                <w:sz w:val="24"/>
-                <w:szCs w:val="20"/>
-              </w:rPr>
-            </w:pPr>
-            <w:r>
-              <w:rPr>
-                <w:b/>
-                <w:sz w:val="24"/>
-                <w:szCs w:val="20"/>
-              </w:rPr>
-              <w:t>1 – Add restriction on booking a flight function (only 1 flight for every user)</w:t>
-            </w:r>
-          </w:p>
-          <w:p>
-            <w:pPr>
-              <w:pStyle w:val="TableParagraph"/>
-              <w:spacing w:before="0"/>
-              <w:ind w:left="0"/>
-              <w:rPr>
-                <w:b/>
-                <w:sz w:val="24"/>
-                <w:szCs w:val="20"/>
-              </w:rPr>
-            </w:pPr>
-            <w:r>
-              <w:rPr>
-                <w:b/>
-                <w:sz w:val="24"/>
-                <w:szCs w:val="20"/>
-              </w:rPr>
-              <w:t>2- Search function for Admin user is out of scope</w:t>
-            </w:r>
-          </w:p>
-          <w:p>
-            <w:pPr>
-              <w:pStyle w:val="TableParagraph"/>
-              <w:spacing w:before="0"/>
-              <w:ind w:left="0"/>
-              <w:rPr>
-                <w:b/>
-                <w:sz w:val="24"/>
-                <w:szCs w:val="20"/>
-              </w:rPr>
-            </w:pPr>
-            <w:r>
-              <w:rPr>
-                <w:b/>
-                <w:sz w:val="24"/>
-                <w:szCs w:val="20"/>
-              </w:rPr>
-              <w:t>3- Update Non-Functional r</w:t>
-            </w:r>
-            <w:r>
-              <w:rPr>
-                <w:b/>
-                <w:sz w:val="24"/>
-                <w:szCs w:val="20"/>
-              </w:rPr>
-              <w:t>equirements and remove security, compatibility, maintainability, reliability, portability, and usability.</w:t>
-            </w:r>
-          </w:p>
-          <w:p>
-            <w:pPr>
-              <w:pStyle w:val="TableParagraph"/>
-              <w:spacing w:before="0"/>
-              <w:ind w:left="0"/>
-              <w:rPr>
-                <w:b/>
-                <w:sz w:val="24"/>
-                <w:szCs w:val="20"/>
-              </w:rPr>
-            </w:pPr>
-            <w:r>
-              <w:rPr>
-                <w:b/>
-                <w:sz w:val="24"/>
-                <w:szCs w:val="20"/>
-              </w:rPr>
-              <w:t>4- Update Constraints: Java instead of C# and ASP.NET</w:t>
-            </w:r>
-          </w:p>
-        </w:tc>
-      </w:tr>
-      <w:tr>
-        <w:trPr>
-          <w:trHeight w:val="352"/>
-        </w:trPr>
-        <w:tc>
-          <w:tcPr>
-            <w:tcW w:w="1076" w:type="dxa"/>
-            <w:tcBorders>
-              <w:top w:val="single" w:sz="6" w:space="0" w:color="000000"/>
-              <w:right w:val="single" w:sz="6" w:space="0" w:color="000000"/>
-            </w:tcBorders>
-          </w:tcPr>
-          <w:p>
-            <w:pPr>
-              <w:pStyle w:val="TableParagraph"/>
-              <w:spacing w:before="31"/>
-              <w:rPr>
-                <w:b/>
-                <w:sz w:val="24"/>
-                <w:szCs w:val="20"/>
-              </w:rPr>
-            </w:pPr>
-            <w:r>
-              <w:rPr>
-                <w:b/>
-                <w:sz w:val="24"/>
-                <w:szCs w:val="20"/>
-              </w:rPr>
-              <w:t>Sara Sayed</w:t>
-            </w:r>
-          </w:p>
-        </w:tc>
-        <w:tc>
-          <w:tcPr>
-            <w:tcW w:w="1710" w:type="dxa"/>
-            <w:tcBorders>
-              <w:top w:val="single" w:sz="6" w:space="0" w:color="000000"/>
-              <w:left w:val="single" w:sz="6" w:space="0" w:color="000000"/>
-              <w:right w:val="single" w:sz="6" w:space="0" w:color="000000"/>
-            </w:tcBorders>
-          </w:tcPr>
-          <w:p>
-            <w:pPr>
-              <w:pStyle w:val="TableParagraph"/>
-              <w:spacing w:before="0"/>
-              <w:ind w:left="0"/>
-              <w:rPr>
-                <w:b/>
-                <w:sz w:val="24"/>
-                <w:szCs w:val="20"/>
-              </w:rPr>
-            </w:pPr>
-            <w:r>
-              <w:rPr>
-                <w:b/>
-                <w:sz w:val="24"/>
-                <w:szCs w:val="20"/>
-              </w:rPr>
-              <w:t>03/05/2019</w:t>
-            </w:r>
-          </w:p>
-        </w:tc>
-        <w:tc>
-          <w:tcPr>
-            <w:tcW w:w="1620" w:type="dxa"/>
-            <w:tcBorders>
-              <w:top w:val="single" w:sz="6" w:space="0" w:color="000000"/>
-              <w:left w:val="single" w:sz="6" w:space="0" w:color="000000"/>
-              <w:right w:val="single" w:sz="6" w:space="0" w:color="000000"/>
-            </w:tcBorders>
-          </w:tcPr>
-          <w:p>
-            <w:pPr>
-              <w:pStyle w:val="TableParagraph"/>
-              <w:spacing w:before="0"/>
-              <w:ind w:left="0"/>
-              <w:rPr>
-                <w:b/>
-                <w:sz w:val="24"/>
-                <w:szCs w:val="20"/>
-              </w:rPr>
-            </w:pPr>
-            <w:r>
-              <w:rPr>
-                <w:b/>
-                <w:sz w:val="24"/>
-                <w:szCs w:val="20"/>
-              </w:rPr>
-              <w:t>Comments 1, 3</w:t>
-            </w:r>
-            <w:r>
-              <w:rPr>
-                <w:b/>
-                <w:sz w:val="24"/>
-                <w:szCs w:val="20"/>
-              </w:rPr>
-              <w:t>,4</w:t>
-            </w:r>
-            <w:r>
-              <w:rPr>
-                <w:b/>
-                <w:sz w:val="24"/>
-                <w:szCs w:val="20"/>
-              </w:rPr>
-              <w:t xml:space="preserve"> accepted</w:t>
-            </w:r>
-          </w:p>
-        </w:tc>
-        <w:tc>
-          <w:tcPr>
-            <w:tcW w:w="990" w:type="dxa"/>
-            <w:tcBorders>
-              <w:top w:val="single" w:sz="6" w:space="0" w:color="000000"/>
-              <w:left w:val="single" w:sz="6" w:space="0" w:color="000000"/>
-              <w:right w:val="single" w:sz="6" w:space="0" w:color="000000"/>
-            </w:tcBorders>
-          </w:tcPr>
-          <w:p>
-            <w:pPr>
-              <w:pStyle w:val="TableParagraph"/>
-              <w:spacing w:before="0"/>
-              <w:ind w:left="0"/>
-              <w:jc w:val="center"/>
-              <w:rPr>
-                <w:b/>
-                <w:sz w:val="24"/>
-                <w:szCs w:val="20"/>
-              </w:rPr>
-            </w:pPr>
-            <w:r>
-              <w:rPr>
-                <w:b/>
-                <w:sz w:val="24"/>
-                <w:szCs w:val="20"/>
-              </w:rPr>
-              <w:t>1.1</w:t>
-            </w:r>
-          </w:p>
-        </w:tc>
-        <w:tc>
-          <w:tcPr>
-            <w:tcW w:w="1620" w:type="dxa"/>
-            <w:tcBorders>
-              <w:top w:val="single" w:sz="6" w:space="0" w:color="000000"/>
-              <w:left w:val="single" w:sz="6" w:space="0" w:color="000000"/>
-              <w:right w:val="single" w:sz="6" w:space="0" w:color="000000"/>
-            </w:tcBorders>
-          </w:tcPr>
-          <w:p>
-            <w:pPr>
-              <w:pStyle w:val="TableParagraph"/>
-              <w:spacing w:before="0"/>
-              <w:ind w:left="0"/>
-              <w:jc w:val="center"/>
-              <w:rPr>
-                <w:b/>
-                <w:sz w:val="24"/>
-                <w:szCs w:val="20"/>
-              </w:rPr>
-            </w:pPr>
-            <w:r>
-              <w:rPr>
-                <w:b/>
-                <w:sz w:val="24"/>
-                <w:szCs w:val="20"/>
-              </w:rPr>
-              <w:t>Mahmoud Yasser</w:t>
-            </w:r>
-          </w:p>
-        </w:tc>
-        <w:tc>
-          <w:tcPr>
-            <w:tcW w:w="1170" w:type="dxa"/>
-            <w:tcBorders>
-              <w:top w:val="single" w:sz="6" w:space="0" w:color="000000"/>
-              <w:left w:val="single" w:sz="6" w:space="0" w:color="000000"/>
-            </w:tcBorders>
-          </w:tcPr>
-          <w:p>
-            <w:pPr>
-              <w:pStyle w:val="TableParagraph"/>
-              <w:spacing w:before="0"/>
-              <w:ind w:left="0"/>
-              <w:rPr>
-                <w:b/>
-                <w:sz w:val="24"/>
-                <w:szCs w:val="20"/>
-              </w:rPr>
-            </w:pPr>
-            <w:r>
-              <w:rPr>
-                <w:b/>
-                <w:sz w:val="24"/>
-                <w:szCs w:val="20"/>
-              </w:rPr>
-              <w:t>03/05/2019</w:t>
-            </w:r>
-          </w:p>
-        </w:tc>
-        <w:tc>
-          <w:tcPr>
-            <w:tcW w:w="3330" w:type="dxa"/>
-            <w:tcBorders>
-              <w:top w:val="single" w:sz="6" w:space="0" w:color="000000"/>
-              <w:left w:val="single" w:sz="6" w:space="0" w:color="000000"/>
-            </w:tcBorders>
-          </w:tcPr>
-          <w:p>
-            <w:pPr>
-              <w:pStyle w:val="TableParagraph"/>
-              <w:spacing w:before="0"/>
-              <w:ind w:left="0"/>
-              <w:rPr>
-                <w:b/>
-                <w:sz w:val="24"/>
-                <w:szCs w:val="20"/>
-              </w:rPr>
-            </w:pPr>
-          </w:p>
-        </w:tc>
-      </w:tr>
-    </w:tbl>
-    <w:p>
-      <w:pPr>
-        <w:rPr>
-          <w:sz w:val="24"/>
-        </w:rPr>
-        <w:sectPr>
-          <w:pgSz w:w="11910" w:h="16840"/>
-          <w:pgMar w:top="1580" w:right="40" w:bottom="1200" w:left="1220" w:header="0" w:footer="938" w:gutter="0"/>
-          <w:cols w:space="720"/>
-        </w:sectPr>
-      </w:pPr>
-    </w:p>
-    <w:p>
-      <w:pPr>
-        <w:pStyle w:val="BodyText"/>
-        <w:rPr>
-          <w:rFonts w:ascii="Times New Roman"/>
-          <w:b/>
-          <w:sz w:val="20"/>
-        </w:rPr>
-      </w:pPr>
+      <w:r>
+        <w:t>Table of Contents</w:t>
+      </w:r>
     </w:p>
     <w:p>
       <w:pPr>
@@ -1509,8 +906,8 @@
         </w:tabs>
         <w:spacing w:before="83"/>
       </w:pPr>
-      <w:bookmarkStart w:id="0" w:name="_TOC_250012"/>
-      <w:bookmarkEnd w:id="0"/>
+      <w:bookmarkStart w:id="1" w:name="_TOC_250012"/>
+      <w:bookmarkEnd w:id="1"/>
       <w:r>
         <w:t>Introduction</w:t>
       </w:r>
@@ -1528,7 +925,7 @@
         </w:tabs>
         <w:spacing w:before="277"/>
       </w:pPr>
-      <w:bookmarkStart w:id="1" w:name="_TOC_250011"/>
+      <w:bookmarkStart w:id="2" w:name="_TOC_250011"/>
       <w:r>
         <w:t xml:space="preserve">Purpose </w:t>
       </w:r>
@@ -1547,7 +944,7 @@
         </w:rPr>
         <w:t xml:space="preserve"> </w:t>
       </w:r>
-      <w:bookmarkEnd w:id="1"/>
+      <w:bookmarkEnd w:id="2"/>
       <w:r>
         <w:t>document:</w:t>
       </w:r>
@@ -1594,7 +991,7 @@
         </w:tabs>
         <w:spacing w:before="1"/>
       </w:pPr>
-      <w:bookmarkStart w:id="2" w:name="_TOC_250010"/>
+      <w:bookmarkStart w:id="3" w:name="_TOC_250010"/>
       <w:r>
         <w:t xml:space="preserve">Scope </w:t>
       </w:r>
@@ -1613,7 +1010,7 @@
         </w:rPr>
         <w:t xml:space="preserve"> </w:t>
       </w:r>
-      <w:bookmarkEnd w:id="2"/>
+      <w:bookmarkEnd w:id="3"/>
       <w:r>
         <w:t>document:</w:t>
       </w:r>
@@ -1659,8 +1056,8 @@
           <w:tab w:val="left" w:pos="941"/>
         </w:tabs>
       </w:pPr>
-      <w:bookmarkStart w:id="3" w:name="_TOC_250009"/>
-      <w:bookmarkEnd w:id="3"/>
+      <w:bookmarkStart w:id="4" w:name="_TOC_250009"/>
+      <w:bookmarkEnd w:id="4"/>
       <w:r>
         <w:t>Overview:</w:t>
       </w:r>
@@ -1707,7 +1104,7 @@
           <w:tab w:val="left" w:pos="941"/>
         </w:tabs>
       </w:pPr>
-      <w:bookmarkStart w:id="4" w:name="_TOC_250008"/>
+      <w:bookmarkStart w:id="5" w:name="_TOC_250008"/>
       <w:r>
         <w:t>General</w:t>
       </w:r>
@@ -1717,7 +1114,7 @@
         </w:rPr>
         <w:t xml:space="preserve"> </w:t>
       </w:r>
-      <w:bookmarkEnd w:id="4"/>
+      <w:bookmarkEnd w:id="5"/>
       <w:r>
         <w:t>Description</w:t>
       </w:r>
@@ -1735,7 +1132,7 @@
         </w:tabs>
         <w:spacing w:before="283"/>
       </w:pPr>
-      <w:bookmarkStart w:id="5" w:name="_TOC_250007"/>
+      <w:bookmarkStart w:id="6" w:name="_TOC_250007"/>
       <w:r>
         <w:t>Product</w:t>
       </w:r>
@@ -1745,7 +1142,7 @@
         </w:rPr>
         <w:t xml:space="preserve"> </w:t>
       </w:r>
-      <w:bookmarkEnd w:id="5"/>
+      <w:bookmarkEnd w:id="6"/>
       <w:r>
         <w:t>Functions:</w:t>
       </w:r>
@@ -1791,7 +1188,7 @@
         </w:tabs>
         <w:spacing w:before="64"/>
       </w:pPr>
-      <w:bookmarkStart w:id="6" w:name="_TOC_250006"/>
+      <w:bookmarkStart w:id="7" w:name="_TOC_250006"/>
       <w:r>
         <w:lastRenderedPageBreak/>
         <w:t>User</w:t>
@@ -1802,7 +1199,7 @@
         </w:rPr>
         <w:t xml:space="preserve"> </w:t>
       </w:r>
-      <w:bookmarkEnd w:id="6"/>
+      <w:bookmarkEnd w:id="7"/>
       <w:r>
         <w:t>Characteristics:</w:t>
       </w:r>
@@ -2250,7 +1647,7 @@
         </w:tabs>
         <w:spacing w:before="253"/>
       </w:pPr>
-      <w:bookmarkStart w:id="7" w:name="_TOC_250005"/>
+      <w:bookmarkStart w:id="8" w:name="_TOC_250005"/>
       <w:r>
         <w:t>General</w:t>
       </w:r>
@@ -2260,7 +1657,7 @@
         </w:rPr>
         <w:t xml:space="preserve"> </w:t>
       </w:r>
-      <w:bookmarkEnd w:id="7"/>
+      <w:bookmarkEnd w:id="8"/>
       <w:r>
         <w:t>Constraints:</w:t>
       </w:r>
@@ -2562,7 +1959,7 @@
           <w:tab w:val="left" w:pos="941"/>
         </w:tabs>
       </w:pPr>
-      <w:bookmarkStart w:id="8" w:name="_TOC_250004"/>
+      <w:bookmarkStart w:id="9" w:name="_TOC_250004"/>
       <w:r>
         <w:t>Functional</w:t>
       </w:r>
@@ -2572,7 +1969,7 @@
         </w:rPr>
         <w:t xml:space="preserve"> </w:t>
       </w:r>
-      <w:bookmarkEnd w:id="8"/>
+      <w:bookmarkEnd w:id="9"/>
       <w:r>
         <w:t>Requirements</w:t>
       </w:r>
@@ -3112,7 +2509,6 @@
               <w:pStyle w:val="TableParagraph"/>
               <w:ind w:left="100"/>
               <w:rPr>
-                <w:rFonts w:hint="cs"/>
                 <w:sz w:val="24"/>
                 <w:rtl/>
                 <w:lang w:bidi="ar-EG"/>
@@ -4122,6 +3518,104 @@
       </w:tr>
       <w:tr>
         <w:trPr>
+          <w:trHeight w:val="729"/>
+        </w:trPr>
+        <w:tc>
+          <w:tcPr>
+            <w:tcW w:w="1531" w:type="dxa"/>
+          </w:tcPr>
+          <w:p>
+            <w:pPr>
+              <w:pStyle w:val="TableParagraph"/>
+              <w:ind w:left="100" w:right="157"/>
+              <w:rPr>
+                <w:sz w:val="24"/>
+              </w:rPr>
+            </w:pPr>
+            <w:r>
+              <w:rPr>
+                <w:sz w:val="24"/>
+              </w:rPr>
+              <w:t>Rating travel</w:t>
+            </w:r>
+          </w:p>
+        </w:tc>
+        <w:tc>
+          <w:tcPr>
+            <w:tcW w:w="1892" w:type="dxa"/>
+          </w:tcPr>
+          <w:p>
+            <w:pPr>
+              <w:pStyle w:val="TableParagraph"/>
+              <w:spacing w:line="722" w:lineRule="auto"/>
+              <w:ind w:left="101" w:right="644"/>
+              <w:rPr>
+                <w:sz w:val="24"/>
+              </w:rPr>
+            </w:pPr>
+            <w:r>
+              <w:rPr>
+                <w:sz w:val="24"/>
+              </w:rPr>
+              <w:t>Traveler</w:t>
+            </w:r>
+          </w:p>
+        </w:tc>
+        <w:tc>
+          <w:tcPr>
+            <w:tcW w:w="6407" w:type="dxa"/>
+          </w:tcPr>
+          <w:p>
+            <w:pPr>
+              <w:pStyle w:val="TableParagraph"/>
+              <w:spacing w:line="242" w:lineRule="auto"/>
+              <w:ind w:left="96" w:right="134"/>
+              <w:rPr>
+                <w:sz w:val="24"/>
+              </w:rPr>
+            </w:pPr>
+            <w:r>
+              <w:rPr>
+                <w:b/>
+                <w:sz w:val="24"/>
+              </w:rPr>
+              <w:t xml:space="preserve">Traveler: </w:t>
+            </w:r>
+            <w:r>
+              <w:rPr>
+                <w:sz w:val="24"/>
+              </w:rPr>
+              <w:t xml:space="preserve">A signed up user can rate </w:t>
+            </w:r>
+            <w:r>
+              <w:rPr>
+                <w:sz w:val="24"/>
+              </w:rPr>
+              <w:t>his</w:t>
+            </w:r>
+            <w:r>
+              <w:rPr>
+                <w:sz w:val="24"/>
+              </w:rPr>
+              <w:t xml:space="preserve"> travel after it finish to share his experience with other users</w:t>
+            </w:r>
+            <w:r>
+              <w:rPr>
+                <w:sz w:val="24"/>
+              </w:rPr>
+              <w:t xml:space="preserve"> and it helps in list the photo gallery based on the travels have high rating</w:t>
+            </w:r>
+            <w:r>
+              <w:rPr>
+                <w:sz w:val="24"/>
+              </w:rPr>
+              <w:t xml:space="preserve">. </w:t>
+            </w:r>
+          </w:p>
+        </w:tc>
+      </w:tr>
+      <w:tr>
+        <w:trPr>
           <w:trHeight w:val="1857"/>
         </w:trPr>
         <w:tc>
@@ -7399,7 +6893,6 @@
     <w:p>
       <w:pPr>
         <w:rPr>
-          <w:sz w:val="24"/>
           <w:rtl/>
         </w:rPr>
       </w:pPr>
@@ -7407,7 +6900,6 @@
     <w:p>
       <w:pPr>
         <w:rPr>
-          <w:sz w:val="24"/>
           <w:rtl/>
         </w:rPr>
       </w:pPr>
@@ -7415,7 +6907,6 @@
     <w:p>
       <w:pPr>
         <w:rPr>
-          <w:sz w:val="24"/>
           <w:rtl/>
         </w:rPr>
       </w:pPr>
@@ -7423,7 +6914,6 @@
     <w:p>
       <w:pPr>
         <w:rPr>
-          <w:sz w:val="24"/>
           <w:rtl/>
         </w:rPr>
       </w:pPr>
@@ -7431,7 +6921,6 @@
     <w:p>
       <w:pPr>
         <w:rPr>
-          <w:sz w:val="24"/>
           <w:rtl/>
         </w:rPr>
       </w:pPr>
@@ -7439,7 +6928,6 @@
     <w:p>
       <w:pPr>
         <w:rPr>
-          <w:sz w:val="24"/>
           <w:rtl/>
         </w:rPr>
       </w:pPr>
@@ -7447,7 +6935,6 @@
     <w:p>
       <w:pPr>
         <w:rPr>
-          <w:sz w:val="24"/>
           <w:rtl/>
         </w:rPr>
       </w:pPr>
@@ -7455,7 +6942,6 @@
     <w:p>
       <w:pPr>
         <w:rPr>
-          <w:sz w:val="24"/>
           <w:rtl/>
         </w:rPr>
       </w:pPr>
@@ -9010,13 +8496,120 @@
               <w:rPr>
                 <w:sz w:val="24"/>
               </w:rPr>
+              <w:t>TAWA_SRS_FR_051</w:t>
+            </w:r>
+          </w:p>
+        </w:tc>
+        <w:tc>
+          <w:tcPr>
+            <w:tcW w:w="7380" w:type="dxa"/>
+          </w:tcPr>
+          <w:p>
+            <w:pPr>
+              <w:pStyle w:val="TableParagraph"/>
+              <w:spacing w:before="3"/>
+              <w:ind w:left="0" w:right="258"/>
+              <w:rPr>
+                <w:bCs/>
+                <w:sz w:val="24"/>
+              </w:rPr>
+            </w:pPr>
+            <w:r>
+              <w:rPr>
+                <w:b/>
+                <w:bCs/>
+                <w:rtl/>
+              </w:rPr>
+              <w:t xml:space="preserve"> </w:t>
+            </w:r>
+            <w:r>
+              <w:rPr>
+                <w:bCs/>
+                <w:sz w:val="24"/>
+              </w:rPr>
+              <w:t xml:space="preserve">The length of the ‘username’ field shall not exceed 32 characters. </w:t>
+            </w:r>
+          </w:p>
+        </w:tc>
+      </w:tr>
+      <w:tr>
+        <w:trPr>
+          <w:trHeight w:val="479"/>
+        </w:trPr>
+        <w:tc>
+          <w:tcPr>
+            <w:tcW w:w="2540" w:type="dxa"/>
+          </w:tcPr>
+          <w:p>
+            <w:pPr>
+              <w:pStyle w:val="TableParagraph"/>
+              <w:ind w:left="105"/>
+              <w:rPr>
+                <w:sz w:val="24"/>
+              </w:rPr>
+            </w:pPr>
+            <w:r>
+              <w:rPr>
+                <w:sz w:val="24"/>
+              </w:rPr>
+              <w:t>TAWA_SRS_FR_052</w:t>
+            </w:r>
+          </w:p>
+        </w:tc>
+        <w:tc>
+          <w:tcPr>
+            <w:tcW w:w="7380" w:type="dxa"/>
+          </w:tcPr>
+          <w:p>
+            <w:pPr>
+              <w:pStyle w:val="TableParagraph"/>
+              <w:spacing w:before="3"/>
+              <w:ind w:left="96" w:right="258"/>
+              <w:rPr>
+                <w:bCs/>
+                <w:sz w:val="24"/>
+              </w:rPr>
+            </w:pPr>
+            <w:r>
+              <w:rPr>
+                <w:bCs/>
+                <w:sz w:val="24"/>
+              </w:rPr>
+              <w:t>In case invalid ‘username’ entered shall be display error message says ‘invalid username’.</w:t>
+            </w:r>
+          </w:p>
+        </w:tc>
+      </w:tr>
+      <w:tr>
+        <w:trPr>
+          <w:trHeight w:val="479"/>
+        </w:trPr>
+        <w:tc>
+          <w:tcPr>
+            <w:tcW w:w="2540" w:type="dxa"/>
+          </w:tcPr>
+          <w:p>
+            <w:pPr>
+              <w:pStyle w:val="TableParagraph"/>
+              <w:ind w:left="105"/>
+              <w:rPr>
+                <w:sz w:val="24"/>
+              </w:rPr>
+            </w:pPr>
+            <w:r>
+              <w:rPr>
+                <w:sz w:val="24"/>
+              </w:rPr>
               <w:t>TAWA_SRS_FR_0</w:t>
             </w:r>
             <w:r>
               <w:rPr>
                 <w:rtl/>
               </w:rPr>
-              <w:t>51</w:t>
+              <w:t>5</w:t>
+            </w:r>
+            <w:r>
+              <w:t>3</w:t>
             </w:r>
           </w:p>
         </w:tc>
@@ -9070,13 +8663,17 @@
               <w:rPr>
                 <w:sz w:val="24"/>
               </w:rPr>
+              <w:lastRenderedPageBreak/>
               <w:t>TAWA_SRS_FR_0</w:t>
             </w:r>
             <w:r>
               <w:rPr>
                 <w:rtl/>
               </w:rPr>
-              <w:t>52</w:t>
+              <w:t>5</w:t>
+            </w:r>
+            <w:r>
+              <w:t>4</w:t>
             </w:r>
           </w:p>
         </w:tc>
@@ -9124,14 +8721,16 @@
               <w:rPr>
                 <w:sz w:val="24"/>
               </w:rPr>
-              <w:lastRenderedPageBreak/>
               <w:t>TAWA_SRS_FR_0</w:t>
             </w:r>
             <w:r>
               <w:rPr>
                 <w:rtl/>
               </w:rPr>
-              <w:t>53</w:t>
+              <w:t>5</w:t>
+            </w:r>
+            <w:r>
+              <w:t>5</w:t>
             </w:r>
           </w:p>
         </w:tc>
@@ -9184,7 +8783,10 @@
               <w:rPr>
                 <w:rtl/>
               </w:rPr>
-              <w:t>54</w:t>
+              <w:t>5</w:t>
+            </w:r>
+            <w:r>
+              <w:t>6</w:t>
             </w:r>
           </w:p>
         </w:tc>
@@ -9238,7 +8840,10 @@
               <w:rPr>
                 <w:rtl/>
               </w:rPr>
-              <w:t>55</w:t>
+              <w:t>5</w:t>
+            </w:r>
+            <w:r>
+              <w:t>7</w:t>
             </w:r>
           </w:p>
         </w:tc>
@@ -9286,13 +8891,106 @@
               <w:rPr>
                 <w:sz w:val="24"/>
               </w:rPr>
+              <w:t>TAWA_SRS_FR_058</w:t>
+            </w:r>
+          </w:p>
+        </w:tc>
+        <w:tc>
+          <w:tcPr>
+            <w:tcW w:w="7380" w:type="dxa"/>
+          </w:tcPr>
+          <w:p>
+            <w:pPr>
+              <w:pStyle w:val="TableParagraph"/>
+              <w:spacing w:before="3"/>
+              <w:ind w:left="96" w:right="258"/>
+              <w:rPr>
+                <w:bCs/>
+                <w:sz w:val="24"/>
+              </w:rPr>
+            </w:pPr>
+            <w:r>
+              <w:rPr>
+                <w:bCs/>
+                <w:sz w:val="24"/>
+              </w:rPr>
+              <w:t>The length of the ‘email’ field shall not exceed 32 characters.</w:t>
+            </w:r>
+          </w:p>
+        </w:tc>
+      </w:tr>
+      <w:tr>
+        <w:trPr>
+          <w:trHeight w:val="551"/>
+        </w:trPr>
+        <w:tc>
+          <w:tcPr>
+            <w:tcW w:w="2540" w:type="dxa"/>
+          </w:tcPr>
+          <w:p>
+            <w:pPr>
+              <w:pStyle w:val="TableParagraph"/>
+              <w:ind w:left="105"/>
+              <w:rPr>
+                <w:sz w:val="24"/>
+              </w:rPr>
+            </w:pPr>
+            <w:r>
+              <w:rPr>
+                <w:sz w:val="24"/>
+              </w:rPr>
+              <w:t>TAWA_SRS_FR_059</w:t>
+            </w:r>
+          </w:p>
+        </w:tc>
+        <w:tc>
+          <w:tcPr>
+            <w:tcW w:w="7380" w:type="dxa"/>
+          </w:tcPr>
+          <w:p>
+            <w:pPr>
+              <w:pStyle w:val="TableParagraph"/>
+              <w:spacing w:before="3"/>
+              <w:ind w:left="96" w:right="258"/>
+              <w:rPr>
+                <w:bCs/>
+                <w:sz w:val="24"/>
+              </w:rPr>
+            </w:pPr>
+            <w:r>
+              <w:rPr>
+                <w:bCs/>
+                <w:sz w:val="24"/>
+              </w:rPr>
+              <w:t>In case invalid ‘email’ entered shall be display error message says ‘invalid email’.</w:t>
+            </w:r>
+          </w:p>
+        </w:tc>
+      </w:tr>
+      <w:tr>
+        <w:trPr>
+          <w:trHeight w:val="551"/>
+        </w:trPr>
+        <w:tc>
+          <w:tcPr>
+            <w:tcW w:w="2540" w:type="dxa"/>
+          </w:tcPr>
+          <w:p>
+            <w:pPr>
+              <w:pStyle w:val="TableParagraph"/>
+              <w:ind w:left="105"/>
+              <w:rPr>
+                <w:sz w:val="24"/>
+              </w:rPr>
+            </w:pPr>
+            <w:r>
+              <w:rPr>
+                <w:sz w:val="24"/>
+              </w:rPr>
               <w:t>TAWA_SRS_FR_0</w:t>
             </w:r>
             <w:r>
-              <w:rPr>
-                <w:rtl/>
-              </w:rPr>
-              <w:t>56</w:t>
+              <w:t>60</w:t>
             </w:r>
           </w:p>
         </w:tc>
@@ -9343,10 +9041,7 @@
               <w:t>TAWA_SRS_FR_0</w:t>
             </w:r>
             <w:r>
-              <w:rPr>
-                <w:rtl/>
-              </w:rPr>
-              <w:t>57</w:t>
+              <w:t>61</w:t>
             </w:r>
           </w:p>
         </w:tc>
@@ -9397,10 +9092,7 @@
               <w:t>TAWA_SRS_FR_0</w:t>
             </w:r>
             <w:r>
-              <w:rPr>
-                <w:rtl/>
-              </w:rPr>
-              <w:t>58</w:t>
+              <w:t>62</w:t>
             </w:r>
           </w:p>
         </w:tc>
@@ -9448,13 +9140,7 @@
               <w:rPr>
                 <w:sz w:val="24"/>
               </w:rPr>
-              <w:t>TAWA_SRS_FR_0</w:t>
-            </w:r>
-            <w:r>
-              <w:rPr>
-                <w:rtl/>
-              </w:rPr>
-              <w:t>59</w:t>
+              <w:t>TAWA_SRS_FR_063</w:t>
             </w:r>
           </w:p>
         </w:tc>
@@ -9466,18 +9152,24 @@
             <w:pPr>
               <w:pStyle w:val="TableParagraph"/>
               <w:spacing w:before="3"/>
-              <w:ind w:left="96" w:right="258"/>
-              <w:rPr>
-                <w:bCs/>
-                <w:sz w:val="24"/>
-              </w:rPr>
-            </w:pPr>
-            <w:r>
-              <w:rPr>
-                <w:bCs/>
-                <w:sz w:val="24"/>
-              </w:rPr>
-              <w:t>The ‘add user’ form shall be contain ‘full name’ text field.</w:t>
+              <w:ind w:left="0" w:right="258"/>
+              <w:rPr>
+                <w:bCs/>
+                <w:sz w:val="24"/>
+              </w:rPr>
+            </w:pPr>
+            <w:r>
+              <w:rPr>
+                <w:sz w:val="24"/>
+              </w:rPr>
+              <w:t xml:space="preserve"> </w:t>
+            </w:r>
+            <w:r>
+              <w:rPr>
+                <w:bCs/>
+                <w:sz w:val="24"/>
+              </w:rPr>
+              <w:t>In case invalid ‘password’ entered shall be display error message says ‘invalid password’.</w:t>
             </w:r>
           </w:p>
         </w:tc>
@@ -9505,10 +9197,7 @@
               <w:t>TAWA_SRS_FR_0</w:t>
             </w:r>
             <w:r>
-              <w:rPr>
-                <w:rtl/>
-              </w:rPr>
-              <w:t>60</w:t>
+              <w:t>64</w:t>
             </w:r>
           </w:p>
         </w:tc>
@@ -9531,7 +9220,7 @@
                 <w:bCs/>
                 <w:sz w:val="24"/>
               </w:rPr>
-              <w:t>The ‘full name’ field shall be contain characters and spaces only.</w:t>
+              <w:t>The ‘add user’ form shall be contain ‘full name’ text field.</w:t>
             </w:r>
           </w:p>
         </w:tc>
@@ -9562,7 +9251,10 @@
               <w:rPr>
                 <w:rtl/>
               </w:rPr>
-              <w:t>61</w:t>
+              <w:t>6</w:t>
+            </w:r>
+            <w:r>
+              <w:t>5</w:t>
             </w:r>
           </w:p>
         </w:tc>
@@ -9585,7 +9277,7 @@
                 <w:bCs/>
                 <w:sz w:val="24"/>
               </w:rPr>
-              <w:t>The ‘add user’ form shall be contain phone number text field.</w:t>
+              <w:t>The ‘full name’ field shall be contain characters and spaces only.</w:t>
             </w:r>
           </w:p>
         </w:tc>
@@ -9610,13 +9302,7 @@
               <w:rPr>
                 <w:sz w:val="24"/>
               </w:rPr>
-              <w:t>TAWA_SRS_FR_0</w:t>
-            </w:r>
-            <w:r>
-              <w:rPr>
-                <w:rtl/>
-              </w:rPr>
-              <w:t>62</w:t>
+              <w:t>TAWA_SRS_FR_066</w:t>
             </w:r>
           </w:p>
         </w:tc>
@@ -9628,18 +9314,24 @@
             <w:pPr>
               <w:pStyle w:val="TableParagraph"/>
               <w:spacing w:before="3"/>
-              <w:ind w:left="96" w:right="258"/>
-              <w:rPr>
-                <w:bCs/>
-                <w:sz w:val="24"/>
-              </w:rPr>
-            </w:pPr>
-            <w:r>
-              <w:rPr>
-                <w:bCs/>
-                <w:sz w:val="24"/>
-              </w:rPr>
-              <w:t>The ‘phone number’ field shall be contain numbers only.</w:t>
+              <w:ind w:left="0" w:right="258"/>
+              <w:rPr>
+                <w:bCs/>
+                <w:sz w:val="24"/>
+              </w:rPr>
+            </w:pPr>
+            <w:r>
+              <w:rPr>
+                <w:sz w:val="24"/>
+              </w:rPr>
+              <w:t xml:space="preserve"> </w:t>
+            </w:r>
+            <w:r>
+              <w:rPr>
+                <w:bCs/>
+                <w:sz w:val="24"/>
+              </w:rPr>
+              <w:t>The length of the ‘full name’ field shall not exceed 32 characters.</w:t>
             </w:r>
           </w:p>
         </w:tc>
@@ -9664,13 +9356,7 @@
               <w:rPr>
                 <w:sz w:val="24"/>
               </w:rPr>
-              <w:t>TAWA_SRS_FR_0</w:t>
-            </w:r>
-            <w:r>
-              <w:rPr>
-                <w:rtl/>
-              </w:rPr>
-              <w:t>63</w:t>
+              <w:t>TAWA_SRS_FR_067</w:t>
             </w:r>
           </w:p>
         </w:tc>
@@ -9693,7 +9379,7 @@
                 <w:bCs/>
                 <w:sz w:val="24"/>
               </w:rPr>
-              <w:t>The length of the ‘phone number’ field shall not exceed 20 characters.</w:t>
+              <w:t>In case invalid ‘full name’ entered shall be display error message says ‘invalid full name’.</w:t>
             </w:r>
           </w:p>
         </w:tc>
@@ -9724,7 +9410,10 @@
               <w:rPr>
                 <w:rtl/>
               </w:rPr>
-              <w:t>64</w:t>
+              <w:t>6</w:t>
+            </w:r>
+            <w:r>
+              <w:t>8</w:t>
             </w:r>
           </w:p>
         </w:tc>
@@ -9747,7 +9436,7 @@
                 <w:bCs/>
                 <w:sz w:val="24"/>
               </w:rPr>
-              <w:t>The ‘add user’ form shall be contain ‘add’ button.</w:t>
+              <w:t>The ‘add user’ form shall be contain phone number text field.</w:t>
             </w:r>
           </w:p>
         </w:tc>
@@ -9778,7 +9467,10 @@
               <w:rPr>
                 <w:rtl/>
               </w:rPr>
-              <w:t>65</w:t>
+              <w:t>6</w:t>
+            </w:r>
+            <w:r>
+              <w:t>9</w:t>
             </w:r>
           </w:p>
         </w:tc>
@@ -9801,7 +9493,7 @@
                 <w:bCs/>
                 <w:sz w:val="24"/>
               </w:rPr>
-              <w:t>The admin clicks on ‘add’ button to submit the form.</w:t>
+              <w:t>The ‘phone number’ field shall be contain numbers only.</w:t>
             </w:r>
           </w:p>
         </w:tc>
@@ -9829,10 +9521,7 @@
               <w:t>TAWA_SRS_FR_0</w:t>
             </w:r>
             <w:r>
-              <w:rPr>
-                <w:rtl/>
-              </w:rPr>
-              <w:t>66</w:t>
+              <w:t>70</w:t>
             </w:r>
           </w:p>
         </w:tc>
@@ -9855,7 +9544,7 @@
                 <w:bCs/>
                 <w:sz w:val="24"/>
               </w:rPr>
-              <w:t>The added user shall be didn’t exist in the database before add him.</w:t>
+              <w:t>The length of the ‘phone number’ field shall not exceed 20 characters.</w:t>
             </w:r>
           </w:p>
         </w:tc>
@@ -9883,10 +9572,7 @@
               <w:t>TAWA_SRS_FR_0</w:t>
             </w:r>
             <w:r>
-              <w:rPr>
-                <w:rtl/>
-              </w:rPr>
-              <w:t>67</w:t>
+              <w:t>71</w:t>
             </w:r>
           </w:p>
         </w:tc>
@@ -9909,7 +9595,7 @@
                 <w:bCs/>
                 <w:sz w:val="24"/>
               </w:rPr>
-              <w:t>If the user exist in the database shall display error message says ‘This user already exist’.</w:t>
+              <w:t>In case invalid ‘phone number’ entered shall be display error message says ‘invalid phone number’.</w:t>
             </w:r>
           </w:p>
         </w:tc>
@@ -9937,10 +9623,7 @@
               <w:t>TAWA_SRS_FR_0</w:t>
             </w:r>
             <w:r>
-              <w:rPr>
-                <w:rtl/>
-              </w:rPr>
-              <w:t>68</w:t>
+              <w:t>72</w:t>
             </w:r>
           </w:p>
         </w:tc>
@@ -9963,12 +9646,264 @@
                 <w:bCs/>
                 <w:sz w:val="24"/>
               </w:rPr>
-              <w:t>If the user added successfully shall display successful message says ‘the user added successfully’ .</w:t>
-            </w:r>
+              <w:t>The ‘add user’ form shall be contain ‘add’ button.</w:t>
+            </w:r>
+          </w:p>
+        </w:tc>
+      </w:tr>
+      <w:tr>
+        <w:trPr>
+          <w:trHeight w:val="486"/>
+        </w:trPr>
+        <w:tc>
+          <w:tcPr>
+            <w:tcW w:w="2540" w:type="dxa"/>
+          </w:tcPr>
+          <w:p>
+            <w:pPr>
+              <w:pStyle w:val="TableParagraph"/>
+              <w:ind w:left="105"/>
+              <w:rPr>
+                <w:sz w:val="24"/>
+              </w:rPr>
+            </w:pPr>
+            <w:r>
+              <w:rPr>
+                <w:sz w:val="24"/>
+              </w:rPr>
+              <w:t>TAWA_SRS_FR_0</w:t>
+            </w:r>
+            <w:r>
+              <w:t>73</w:t>
+            </w:r>
+          </w:p>
+        </w:tc>
+        <w:tc>
+          <w:tcPr>
+            <w:tcW w:w="7380" w:type="dxa"/>
+          </w:tcPr>
+          <w:p>
+            <w:pPr>
+              <w:pStyle w:val="TableParagraph"/>
+              <w:spacing w:before="3"/>
+              <w:ind w:left="96" w:right="258"/>
+              <w:rPr>
+                <w:bCs/>
+                <w:sz w:val="24"/>
+              </w:rPr>
+            </w:pPr>
+            <w:r>
+              <w:rPr>
+                <w:bCs/>
+                <w:sz w:val="24"/>
+              </w:rPr>
+              <w:t>The admin clicks on ‘add’ button to submit the form.</w:t>
+            </w:r>
+          </w:p>
+        </w:tc>
+      </w:tr>
+      <w:tr>
+        <w:trPr>
+          <w:trHeight w:val="486"/>
+        </w:trPr>
+        <w:tc>
+          <w:tcPr>
+            <w:tcW w:w="2540" w:type="dxa"/>
+          </w:tcPr>
+          <w:p>
+            <w:pPr>
+              <w:pStyle w:val="TableParagraph"/>
+              <w:ind w:left="105"/>
+              <w:rPr>
+                <w:sz w:val="24"/>
+              </w:rPr>
+            </w:pPr>
+            <w:r>
+              <w:rPr>
+                <w:sz w:val="24"/>
+              </w:rPr>
+              <w:t>TAWA_SRS_FR_0</w:t>
+            </w:r>
+            <w:r>
+              <w:t>74</w:t>
+            </w:r>
+          </w:p>
+        </w:tc>
+        <w:tc>
+          <w:tcPr>
+            <w:tcW w:w="7380" w:type="dxa"/>
+          </w:tcPr>
+          <w:p>
+            <w:pPr>
+              <w:pStyle w:val="TableParagraph"/>
+              <w:spacing w:before="3"/>
+              <w:ind w:left="96" w:right="258"/>
+              <w:rPr>
+                <w:bCs/>
+                <w:sz w:val="24"/>
+              </w:rPr>
+            </w:pPr>
+            <w:r>
+              <w:rPr>
+                <w:bCs/>
+                <w:sz w:val="24"/>
+              </w:rPr>
+              <w:t>The added user shall be didn’t exist in the database before add him.</w:t>
+            </w:r>
+          </w:p>
+        </w:tc>
+      </w:tr>
+      <w:tr>
+        <w:trPr>
+          <w:trHeight w:val="486"/>
+        </w:trPr>
+        <w:tc>
+          <w:tcPr>
+            <w:tcW w:w="2540" w:type="dxa"/>
+          </w:tcPr>
+          <w:p>
+            <w:pPr>
+              <w:pStyle w:val="TableParagraph"/>
+              <w:ind w:left="105"/>
+              <w:rPr>
+                <w:sz w:val="24"/>
+              </w:rPr>
+            </w:pPr>
+            <w:r>
+              <w:rPr>
+                <w:sz w:val="24"/>
+              </w:rPr>
+              <w:t>TAWA_SRS_FR_0</w:t>
+            </w:r>
+            <w:r>
+              <w:t>75</w:t>
+            </w:r>
+          </w:p>
+        </w:tc>
+        <w:tc>
+          <w:tcPr>
+            <w:tcW w:w="7380" w:type="dxa"/>
+          </w:tcPr>
+          <w:p>
+            <w:pPr>
+              <w:pStyle w:val="TableParagraph"/>
+              <w:spacing w:before="3"/>
+              <w:ind w:left="96" w:right="258"/>
+              <w:rPr>
+                <w:bCs/>
+                <w:sz w:val="24"/>
+              </w:rPr>
+            </w:pPr>
+            <w:r>
+              <w:rPr>
+                <w:bCs/>
+                <w:sz w:val="24"/>
+              </w:rPr>
+              <w:t xml:space="preserve">If the user exist in the database shall display error message says ‘This user already </w:t>
+            </w:r>
+            <w:proofErr w:type="gramStart"/>
+            <w:r>
+              <w:rPr>
+                <w:bCs/>
+                <w:sz w:val="24"/>
+              </w:rPr>
+              <w:t>exist’.</w:t>
+            </w:r>
+            <w:proofErr w:type="gramEnd"/>
+          </w:p>
+        </w:tc>
+      </w:tr>
+      <w:tr>
+        <w:trPr>
+          <w:trHeight w:val="486"/>
+        </w:trPr>
+        <w:tc>
+          <w:tcPr>
+            <w:tcW w:w="2540" w:type="dxa"/>
+          </w:tcPr>
+          <w:p>
+            <w:pPr>
+              <w:pStyle w:val="TableParagraph"/>
+              <w:ind w:left="105"/>
+              <w:rPr>
+                <w:sz w:val="24"/>
+              </w:rPr>
+            </w:pPr>
+            <w:r>
+              <w:rPr>
+                <w:sz w:val="24"/>
+              </w:rPr>
+              <w:t>TAWA_SRS_FR_0</w:t>
+            </w:r>
+            <w:r>
+              <w:t>76</w:t>
+            </w:r>
+          </w:p>
+        </w:tc>
+        <w:tc>
+          <w:tcPr>
+            <w:tcW w:w="7380" w:type="dxa"/>
+          </w:tcPr>
+          <w:p>
+            <w:pPr>
+              <w:pStyle w:val="TableParagraph"/>
+              <w:spacing w:before="3"/>
+              <w:ind w:left="96" w:right="258"/>
+              <w:rPr>
+                <w:bCs/>
+                <w:sz w:val="24"/>
+              </w:rPr>
+            </w:pPr>
+            <w:r>
+              <w:rPr>
+                <w:bCs/>
+                <w:sz w:val="24"/>
+              </w:rPr>
+              <w:t xml:space="preserve">If the user added successfully shall display successful message says ‘the user added </w:t>
+            </w:r>
+            <w:proofErr w:type="gramStart"/>
+            <w:r>
+              <w:rPr>
+                <w:bCs/>
+                <w:sz w:val="24"/>
+              </w:rPr>
+              <w:t>successfully’ .</w:t>
+            </w:r>
+            <w:proofErr w:type="gramEnd"/>
           </w:p>
         </w:tc>
       </w:tr>
     </w:tbl>
+    <w:p>
+      <w:pPr>
+        <w:pStyle w:val="Heading1"/>
+        <w:tabs>
+          <w:tab w:val="left" w:pos="940"/>
+          <w:tab w:val="left" w:pos="941"/>
+        </w:tabs>
+        <w:spacing w:before="207"/>
+        <w:ind w:firstLine="0"/>
+        <w:rPr>
+          <w:sz w:val="28"/>
+          <w:szCs w:val="28"/>
+        </w:rPr>
+      </w:pPr>
+    </w:p>
+    <w:p>
+      <w:pPr>
+        <w:pStyle w:val="Heading1"/>
+        <w:tabs>
+          <w:tab w:val="left" w:pos="940"/>
+          <w:tab w:val="left" w:pos="941"/>
+        </w:tabs>
+        <w:spacing w:before="207"/>
+        <w:ind w:firstLine="0"/>
+        <w:rPr>
+          <w:sz w:val="28"/>
+          <w:szCs w:val="28"/>
+        </w:rPr>
+      </w:pPr>
+    </w:p>
     <w:p>
       <w:pPr>
         <w:pStyle w:val="Heading1"/>
@@ -9991,6 +9926,7 @@
           <w:sz w:val="28"/>
           <w:szCs w:val="28"/>
         </w:rPr>
+        <w:lastRenderedPageBreak/>
         <w:t xml:space="preserve">Delete </w:t>
       </w:r>
       <w:r>
@@ -10115,7 +10051,7 @@
               <w:t>TAWA_SRS_FR_0</w:t>
             </w:r>
             <w:r>
-              <w:t>69</w:t>
+              <w:t>77</w:t>
             </w:r>
           </w:p>
         </w:tc>
@@ -10181,7 +10117,7 @@
               <w:t>TAWA_SRS_FR_0</w:t>
             </w:r>
             <w:r>
-              <w:t>70</w:t>
+              <w:t>78</w:t>
             </w:r>
           </w:p>
         </w:tc>
@@ -10282,7 +10218,7 @@
               <w:t>TAWA_SRS_FR_0</w:t>
             </w:r>
             <w:r>
-              <w:t>71</w:t>
+              <w:t>79</w:t>
             </w:r>
           </w:p>
         </w:tc>
@@ -10369,7 +10305,7 @@
               <w:t>TAWA_SRS_FR_0</w:t>
             </w:r>
             <w:r>
-              <w:t>72</w:t>
+              <w:t>80</w:t>
             </w:r>
           </w:p>
         </w:tc>
@@ -10414,7 +10350,23 @@
                 <w:bCs/>
                 <w:sz w:val="24"/>
               </w:rPr>
-              <w:t xml:space="preserve">delete this user?’. </w:t>
+              <w:t>delete this user?</w:t>
+            </w:r>
+            <w:proofErr w:type="gramStart"/>
+            <w:r>
+              <w:rPr>
+                <w:bCs/>
+                <w:sz w:val="24"/>
+              </w:rPr>
+              <w:t>’.</w:t>
+            </w:r>
+            <w:proofErr w:type="gramEnd"/>
+            <w:r>
+              <w:rPr>
+                <w:bCs/>
+                <w:sz w:val="24"/>
+              </w:rPr>
+              <w:t xml:space="preserve"> </w:t>
             </w:r>
           </w:p>
         </w:tc>
@@ -10442,7 +10394,7 @@
               <w:t>TAWA_SRS_FR_0</w:t>
             </w:r>
             <w:r>
-              <w:t>73</w:t>
+              <w:t>81</w:t>
             </w:r>
           </w:p>
         </w:tc>
@@ -10498,7 +10450,7 @@
               <w:t>TAWA_SRS_FR_0</w:t>
             </w:r>
             <w:r>
-              <w:t>74</w:t>
+              <w:t>82</w:t>
             </w:r>
           </w:p>
         </w:tc>
@@ -10555,7 +10507,6 @@
           <w:sz w:val="28"/>
           <w:szCs w:val="28"/>
         </w:rPr>
-        <w:lastRenderedPageBreak/>
         <w:t>Land on a photo gallery</w:t>
       </w:r>
     </w:p>
@@ -10673,7 +10624,7 @@
               <w:t>TAWA_SRS_FR_0</w:t>
             </w:r>
             <w:r>
-              <w:t>75</w:t>
+              <w:t>83</w:t>
             </w:r>
           </w:p>
         </w:tc>
@@ -10753,10 +10704,7 @@
               <w:t>TAWA_SRS_FR_0</w:t>
             </w:r>
             <w:r>
-              <w:t>7</w:t>
-            </w:r>
-            <w:r>
-              <w:t>6</w:t>
+              <w:t>84</w:t>
             </w:r>
           </w:p>
         </w:tc>
@@ -10843,10 +10791,7 @@
               <w:t>TAWA_SRS_FR_0</w:t>
             </w:r>
             <w:r>
-              <w:t>7</w:t>
-            </w:r>
-            <w:r>
-              <w:t>7</w:t>
+              <w:t>85</w:t>
             </w:r>
           </w:p>
         </w:tc>
@@ -10904,10 +10849,7 @@
               <w:t>TAWA_SRS_FR_0</w:t>
             </w:r>
             <w:r>
-              <w:t>7</w:t>
-            </w:r>
-            <w:r>
-              <w:t>8</w:t>
+              <w:t>86</w:t>
             </w:r>
           </w:p>
         </w:tc>
@@ -10961,8 +10903,6 @@
         <w:spacing w:before="207"/>
         <w:ind w:firstLine="0"/>
       </w:pPr>
-      <w:bookmarkStart w:id="9" w:name="_GoBack"/>
-      <w:bookmarkEnd w:id="9"/>
     </w:p>
     <w:p>
       <w:pPr>
@@ -11171,6 +11111,7 @@
         <w:ind w:left="220" w:right="1469"/>
       </w:pPr>
       <w:r>
+        <w:lastRenderedPageBreak/>
         <w:t>For the admin the site shall have a portal to manage the users (Add user, Search for a user, Delete user).</w:t>
       </w:r>
     </w:p>
@@ -11526,7 +11467,7 @@
                   <w:rPr>
                     <w:noProof/>
                   </w:rPr>
-                  <w:t>10</w:t>
+                  <w:t>11</w:t>
                 </w:r>
                 <w:r>
                   <w:fldChar w:fldCharType="end"/>
@@ -13039,7 +12980,6 @@
   <w:style w:type="character" w:default="1" w:styleId="DefaultParagraphFont">
     <w:name w:val="Default Paragraph Font"/>
     <w:uiPriority w:val="1"/>
-    <w:semiHidden/>
     <w:unhideWhenUsed/>
   </w:style>
   <w:style w:type="table" w:default="1" w:styleId="TableNormal">

</xml_diff>